<commit_message>
Worked on slide deck and change things a bit.
</commit_message>
<xml_diff>
--- a/progress reports/Ghazian Progress report Spring 2019-revised.docx
+++ b/progress reports/Ghazian Progress report Spring 2019-revised.docx
@@ -1207,7 +1207,23 @@
           <w:sz w:val="24"/>
           <w:szCs w:val="24"/>
         </w:rPr>
-        <w:t xml:space="preserve"> reported. Thus, to ideally advance the relative importance in stress and changes in stress with global change, we need to measure interactions and climate at different scales. </w:t>
+        <w:t xml:space="preserve"> reported. Thus, to ideally advance the relative importance</w:t>
+      </w:r>
+      <w:r>
+        <w:rPr>
+          <w:rFonts w:asciiTheme="majorBidi" w:hAnsiTheme="majorBidi" w:cstheme="majorBidi"/>
+          <w:sz w:val="24"/>
+          <w:szCs w:val="24"/>
+        </w:rPr>
+        <w:t xml:space="preserve"> in stress</w:t>
+      </w:r>
+      <w:r>
+        <w:rPr>
+          <w:rFonts w:asciiTheme="majorBidi" w:hAnsiTheme="majorBidi" w:cstheme="majorBidi"/>
+          <w:sz w:val="24"/>
+          <w:szCs w:val="24"/>
+        </w:rPr>
+        <w:t xml:space="preserve"> with global change, we need to measure interactions and climate at different scales. </w:t>
       </w:r>
     </w:p>
     <w:p>
@@ -1391,7 +1407,15 @@
           <w:sz w:val="24"/>
           <w:szCs w:val="24"/>
         </w:rPr>
-        <w:t>. There is also capacity for the same interaction pathways to benefit animals in deserts too</w:t>
+        <w:t>. There is also capacity for the same interaction pathways t</w:t>
+      </w:r>
+      <w:r>
+        <w:rPr>
+          <w:rFonts w:asciiTheme="majorBidi" w:hAnsiTheme="majorBidi" w:cstheme="majorBidi"/>
+          <w:sz w:val="24"/>
+          <w:szCs w:val="24"/>
+        </w:rPr>
+        <w:t>o benefit animals in deserts</w:t>
       </w:r>
       <w:r>
         <w:rPr>
@@ -1437,15 +1461,6 @@
           <w:vertAlign w:val="superscript"/>
         </w:rPr>
         <w:fldChar w:fldCharType="end"/>
-      </w:r>
-      <w:r>
-        <w:rPr>
-          <w:rFonts w:asciiTheme="majorBidi" w:hAnsiTheme="majorBidi" w:cstheme="majorBidi"/>
-          <w:sz w:val="24"/>
-          <w:szCs w:val="24"/>
-          <w:vertAlign w:val="superscript"/>
-        </w:rPr>
-        <w:t xml:space="preserve"> </w:t>
       </w:r>
       <w:r>
         <w:rPr>
@@ -2535,7 +2550,25 @@
           <w:sz w:val="24"/>
           <w:szCs w:val="24"/>
         </w:rPr>
-        <w:t xml:space="preserve">ith the ability to sprout. Ephedra’s high abundance and resilience in this ecosystem makes the perfect plant for facilitation research. </w:t>
+        <w:t xml:space="preserve">ith the ability to sprout. Ephedra’s high </w:t>
+      </w:r>
+      <w:r>
+        <w:rPr>
+          <w:rFonts w:asciiTheme="majorBidi" w:hAnsiTheme="majorBidi" w:cstheme="majorBidi"/>
+          <w:color w:val="000000" w:themeColor="text1"/>
+          <w:sz w:val="24"/>
+          <w:szCs w:val="24"/>
+        </w:rPr>
+        <w:t>abundance and resilience in arid ecosystem make it</w:t>
+      </w:r>
+      <w:r>
+        <w:rPr>
+          <w:rFonts w:asciiTheme="majorBidi" w:hAnsiTheme="majorBidi" w:cstheme="majorBidi"/>
+          <w:color w:val="000000" w:themeColor="text1"/>
+          <w:sz w:val="24"/>
+          <w:szCs w:val="24"/>
+        </w:rPr>
+        <w:t xml:space="preserve"> the perfect plant for facilitation research. </w:t>
       </w:r>
     </w:p>
     <w:p>
@@ -3371,12 +3404,12 @@
                         <a:effectLst/>
                         <a:extLst>
                           <a:ext uri="{909E8E84-426E-40dd-AFC4-6F175D3DCCD1}">
-                            <a14:hiddenFill xmlns:a14="http://schemas.microsoft.com/office/drawing/2010/main" xmlns:w="http://schemas.openxmlformats.org/wordprocessingml/2006/main" xmlns:w10="urn:schemas-microsoft-com:office:word" xmlns:v="urn:schemas-microsoft-com:vml" xmlns:o="urn:schemas-microsoft-com:office:office" xmlns:mv="urn:schemas-microsoft-com:mac:vml" xmlns:mo="http://schemas.microsoft.com/office/mac/office/2008/main" xmlns="">
+                            <a14:hiddenFill xmlns="" xmlns:mo="http://schemas.microsoft.com/office/mac/office/2008/main" xmlns:mv="urn:schemas-microsoft-com:mac:vml" xmlns:o="urn:schemas-microsoft-com:office:office" xmlns:v="urn:schemas-microsoft-com:vml" xmlns:w10="urn:schemas-microsoft-com:office:word" xmlns:w="http://schemas.openxmlformats.org/wordprocessingml/2006/main" xmlns:a14="http://schemas.microsoft.com/office/drawing/2010/main">
                               <a:noFill/>
                             </a14:hiddenFill>
                           </a:ext>
                           <a:ext uri="{AF507438-7753-43e0-B8FC-AC1667EBCBE1}">
-                            <a14:hiddenEffects xmlns:a14="http://schemas.microsoft.com/office/drawing/2010/main" xmlns:w="http://schemas.openxmlformats.org/wordprocessingml/2006/main" xmlns:w10="urn:schemas-microsoft-com:office:word" xmlns:v="urn:schemas-microsoft-com:vml" xmlns:o="urn:schemas-microsoft-com:office:office" xmlns:mv="urn:schemas-microsoft-com:mac:vml" xmlns:mo="http://schemas.microsoft.com/office/mac/office/2008/main" xmlns="">
+                            <a14:hiddenEffects xmlns="" xmlns:mo="http://schemas.microsoft.com/office/mac/office/2008/main" xmlns:mv="urn:schemas-microsoft-com:mac:vml" xmlns:o="urn:schemas-microsoft-com:office:office" xmlns:v="urn:schemas-microsoft-com:vml" xmlns:w10="urn:schemas-microsoft-com:office:word" xmlns:w="http://schemas.openxmlformats.org/wordprocessingml/2006/main" xmlns:a14="http://schemas.microsoft.com/office/drawing/2010/main">
                               <a:effectLst>
                                 <a:outerShdw dist="35921" dir="2700000" algn="ctr" rotWithShape="0">
                                   <a:srgbClr val="CCCCCC"/>
@@ -3461,12 +3494,12 @@
                         <a:effectLst/>
                         <a:extLst>
                           <a:ext uri="{909E8E84-426E-40dd-AFC4-6F175D3DCCD1}">
-                            <a14:hiddenFill xmlns:a14="http://schemas.microsoft.com/office/drawing/2010/main" xmlns:w="http://schemas.openxmlformats.org/wordprocessingml/2006/main" xmlns:w10="urn:schemas-microsoft-com:office:word" xmlns:v="urn:schemas-microsoft-com:vml" xmlns:o="urn:schemas-microsoft-com:office:office" xmlns:mv="urn:schemas-microsoft-com:mac:vml" xmlns:mo="http://schemas.microsoft.com/office/mac/office/2008/main" xmlns="">
+                            <a14:hiddenFill xmlns="" xmlns:mo="http://schemas.microsoft.com/office/mac/office/2008/main" xmlns:mv="urn:schemas-microsoft-com:mac:vml" xmlns:o="urn:schemas-microsoft-com:office:office" xmlns:v="urn:schemas-microsoft-com:vml" xmlns:w10="urn:schemas-microsoft-com:office:word" xmlns:w="http://schemas.openxmlformats.org/wordprocessingml/2006/main" xmlns:a14="http://schemas.microsoft.com/office/drawing/2010/main">
                               <a:noFill/>
                             </a14:hiddenFill>
                           </a:ext>
                           <a:ext uri="{AF507438-7753-43e0-B8FC-AC1667EBCBE1}">
-                            <a14:hiddenEffects xmlns:a14="http://schemas.microsoft.com/office/drawing/2010/main" xmlns:w="http://schemas.openxmlformats.org/wordprocessingml/2006/main" xmlns:w10="urn:schemas-microsoft-com:office:word" xmlns:v="urn:schemas-microsoft-com:vml" xmlns:o="urn:schemas-microsoft-com:office:office" xmlns:mv="urn:schemas-microsoft-com:mac:vml" xmlns:mo="http://schemas.microsoft.com/office/mac/office/2008/main" xmlns="">
+                            <a14:hiddenEffects xmlns="" xmlns:mo="http://schemas.microsoft.com/office/mac/office/2008/main" xmlns:mv="urn:schemas-microsoft-com:mac:vml" xmlns:o="urn:schemas-microsoft-com:office:office" xmlns:v="urn:schemas-microsoft-com:vml" xmlns:w10="urn:schemas-microsoft-com:office:word" xmlns:w="http://schemas.openxmlformats.org/wordprocessingml/2006/main" xmlns:a14="http://schemas.microsoft.com/office/drawing/2010/main">
                               <a:effectLst>
                                 <a:outerShdw dist="35921" dir="2700000" algn="ctr" rotWithShape="0">
                                   <a:srgbClr val="CCCCCC"/>
@@ -3547,12 +3580,12 @@
                         <a:effectLst/>
                         <a:extLst>
                           <a:ext uri="{909E8E84-426E-40dd-AFC4-6F175D3DCCD1}">
-                            <a14:hiddenFill xmlns:a14="http://schemas.microsoft.com/office/drawing/2010/main" xmlns:w="http://schemas.openxmlformats.org/wordprocessingml/2006/main" xmlns:w10="urn:schemas-microsoft-com:office:word" xmlns:v="urn:schemas-microsoft-com:vml" xmlns:o="urn:schemas-microsoft-com:office:office" xmlns:mv="urn:schemas-microsoft-com:mac:vml" xmlns:mo="http://schemas.microsoft.com/office/mac/office/2008/main" xmlns="">
+                            <a14:hiddenFill xmlns="" xmlns:mo="http://schemas.microsoft.com/office/mac/office/2008/main" xmlns:mv="urn:schemas-microsoft-com:mac:vml" xmlns:o="urn:schemas-microsoft-com:office:office" xmlns:v="urn:schemas-microsoft-com:vml" xmlns:w10="urn:schemas-microsoft-com:office:word" xmlns:w="http://schemas.openxmlformats.org/wordprocessingml/2006/main" xmlns:a14="http://schemas.microsoft.com/office/drawing/2010/main">
                               <a:noFill/>
                             </a14:hiddenFill>
                           </a:ext>
                           <a:ext uri="{AF507438-7753-43e0-B8FC-AC1667EBCBE1}">
-                            <a14:hiddenEffects xmlns:a14="http://schemas.microsoft.com/office/drawing/2010/main" xmlns:w="http://schemas.openxmlformats.org/wordprocessingml/2006/main" xmlns:w10="urn:schemas-microsoft-com:office:word" xmlns:v="urn:schemas-microsoft-com:vml" xmlns:o="urn:schemas-microsoft-com:office:office" xmlns:mv="urn:schemas-microsoft-com:mac:vml" xmlns:mo="http://schemas.microsoft.com/office/mac/office/2008/main" xmlns="">
+                            <a14:hiddenEffects xmlns="" xmlns:mo="http://schemas.microsoft.com/office/mac/office/2008/main" xmlns:mv="urn:schemas-microsoft-com:mac:vml" xmlns:o="urn:schemas-microsoft-com:office:office" xmlns:v="urn:schemas-microsoft-com:vml" xmlns:w10="urn:schemas-microsoft-com:office:word" xmlns:w="http://schemas.openxmlformats.org/wordprocessingml/2006/main" xmlns:a14="http://schemas.microsoft.com/office/drawing/2010/main">
                               <a:effectLst>
                                 <a:outerShdw dist="35921" dir="2700000" algn="ctr" rotWithShape="0">
                                   <a:srgbClr val="CCCCCC"/>
@@ -3633,12 +3666,12 @@
                         <a:effectLst/>
                         <a:extLst>
                           <a:ext uri="{909E8E84-426E-40dd-AFC4-6F175D3DCCD1}">
-                            <a14:hiddenFill xmlns:a14="http://schemas.microsoft.com/office/drawing/2010/main" xmlns:w="http://schemas.openxmlformats.org/wordprocessingml/2006/main" xmlns:w10="urn:schemas-microsoft-com:office:word" xmlns:v="urn:schemas-microsoft-com:vml" xmlns:o="urn:schemas-microsoft-com:office:office" xmlns:mv="urn:schemas-microsoft-com:mac:vml" xmlns:mo="http://schemas.microsoft.com/office/mac/office/2008/main" xmlns="">
+                            <a14:hiddenFill xmlns="" xmlns:mo="http://schemas.microsoft.com/office/mac/office/2008/main" xmlns:mv="urn:schemas-microsoft-com:mac:vml" xmlns:o="urn:schemas-microsoft-com:office:office" xmlns:v="urn:schemas-microsoft-com:vml" xmlns:w10="urn:schemas-microsoft-com:office:word" xmlns:w="http://schemas.openxmlformats.org/wordprocessingml/2006/main" xmlns:a14="http://schemas.microsoft.com/office/drawing/2010/main">
                               <a:noFill/>
                             </a14:hiddenFill>
                           </a:ext>
                           <a:ext uri="{AF507438-7753-43e0-B8FC-AC1667EBCBE1}">
-                            <a14:hiddenEffects xmlns:a14="http://schemas.microsoft.com/office/drawing/2010/main" xmlns:w="http://schemas.openxmlformats.org/wordprocessingml/2006/main" xmlns:w10="urn:schemas-microsoft-com:office:word" xmlns:v="urn:schemas-microsoft-com:vml" xmlns:o="urn:schemas-microsoft-com:office:office" xmlns:mv="urn:schemas-microsoft-com:mac:vml" xmlns:mo="http://schemas.microsoft.com/office/mac/office/2008/main" xmlns="">
+                            <a14:hiddenEffects xmlns="" xmlns:mo="http://schemas.microsoft.com/office/mac/office/2008/main" xmlns:mv="urn:schemas-microsoft-com:mac:vml" xmlns:o="urn:schemas-microsoft-com:office:office" xmlns:v="urn:schemas-microsoft-com:vml" xmlns:w10="urn:schemas-microsoft-com:office:word" xmlns:w="http://schemas.openxmlformats.org/wordprocessingml/2006/main" xmlns:a14="http://schemas.microsoft.com/office/drawing/2010/main">
                               <a:effectLst>
                                 <a:outerShdw dist="35921" dir="2700000" algn="ctr" rotWithShape="0">
                                   <a:srgbClr val="CCCCCC"/>
@@ -3719,12 +3752,12 @@
                         <a:effectLst/>
                         <a:extLst>
                           <a:ext uri="{909E8E84-426E-40dd-AFC4-6F175D3DCCD1}">
-                            <a14:hiddenFill xmlns:a14="http://schemas.microsoft.com/office/drawing/2010/main" xmlns:w="http://schemas.openxmlformats.org/wordprocessingml/2006/main" xmlns:w10="urn:schemas-microsoft-com:office:word" xmlns:v="urn:schemas-microsoft-com:vml" xmlns:o="urn:schemas-microsoft-com:office:office" xmlns:mv="urn:schemas-microsoft-com:mac:vml" xmlns:mo="http://schemas.microsoft.com/office/mac/office/2008/main" xmlns="">
+                            <a14:hiddenFill xmlns="" xmlns:mo="http://schemas.microsoft.com/office/mac/office/2008/main" xmlns:mv="urn:schemas-microsoft-com:mac:vml" xmlns:o="urn:schemas-microsoft-com:office:office" xmlns:v="urn:schemas-microsoft-com:vml" xmlns:w10="urn:schemas-microsoft-com:office:word" xmlns:w="http://schemas.openxmlformats.org/wordprocessingml/2006/main" xmlns:a14="http://schemas.microsoft.com/office/drawing/2010/main">
                               <a:noFill/>
                             </a14:hiddenFill>
                           </a:ext>
                           <a:ext uri="{AF507438-7753-43e0-B8FC-AC1667EBCBE1}">
-                            <a14:hiddenEffects xmlns:a14="http://schemas.microsoft.com/office/drawing/2010/main" xmlns:w="http://schemas.openxmlformats.org/wordprocessingml/2006/main" xmlns:w10="urn:schemas-microsoft-com:office:word" xmlns:v="urn:schemas-microsoft-com:vml" xmlns:o="urn:schemas-microsoft-com:office:office" xmlns:mv="urn:schemas-microsoft-com:mac:vml" xmlns:mo="http://schemas.microsoft.com/office/mac/office/2008/main" xmlns="">
+                            <a14:hiddenEffects xmlns="" xmlns:mo="http://schemas.microsoft.com/office/mac/office/2008/main" xmlns:mv="urn:schemas-microsoft-com:mac:vml" xmlns:o="urn:schemas-microsoft-com:office:office" xmlns:v="urn:schemas-microsoft-com:vml" xmlns:w10="urn:schemas-microsoft-com:office:word" xmlns:w="http://schemas.openxmlformats.org/wordprocessingml/2006/main" xmlns:a14="http://schemas.microsoft.com/office/drawing/2010/main">
                               <a:effectLst>
                                 <a:outerShdw dist="35921" dir="2700000" algn="ctr" rotWithShape="0">
                                   <a:srgbClr val="CCCCCC"/>
@@ -3805,12 +3838,12 @@
                         <a:effectLst/>
                         <a:extLst>
                           <a:ext uri="{909E8E84-426E-40dd-AFC4-6F175D3DCCD1}">
-                            <a14:hiddenFill xmlns:a14="http://schemas.microsoft.com/office/drawing/2010/main" xmlns:w="http://schemas.openxmlformats.org/wordprocessingml/2006/main" xmlns:w10="urn:schemas-microsoft-com:office:word" xmlns:v="urn:schemas-microsoft-com:vml" xmlns:o="urn:schemas-microsoft-com:office:office" xmlns:mv="urn:schemas-microsoft-com:mac:vml" xmlns:mo="http://schemas.microsoft.com/office/mac/office/2008/main" xmlns="">
+                            <a14:hiddenFill xmlns="" xmlns:mo="http://schemas.microsoft.com/office/mac/office/2008/main" xmlns:mv="urn:schemas-microsoft-com:mac:vml" xmlns:o="urn:schemas-microsoft-com:office:office" xmlns:v="urn:schemas-microsoft-com:vml" xmlns:w10="urn:schemas-microsoft-com:office:word" xmlns:w="http://schemas.openxmlformats.org/wordprocessingml/2006/main" xmlns:a14="http://schemas.microsoft.com/office/drawing/2010/main">
                               <a:noFill/>
                             </a14:hiddenFill>
                           </a:ext>
                           <a:ext uri="{AF507438-7753-43e0-B8FC-AC1667EBCBE1}">
-                            <a14:hiddenEffects xmlns:a14="http://schemas.microsoft.com/office/drawing/2010/main" xmlns:w="http://schemas.openxmlformats.org/wordprocessingml/2006/main" xmlns:w10="urn:schemas-microsoft-com:office:word" xmlns:v="urn:schemas-microsoft-com:vml" xmlns:o="urn:schemas-microsoft-com:office:office" xmlns:mv="urn:schemas-microsoft-com:mac:vml" xmlns:mo="http://schemas.microsoft.com/office/mac/office/2008/main" xmlns="">
+                            <a14:hiddenEffects xmlns="" xmlns:mo="http://schemas.microsoft.com/office/mac/office/2008/main" xmlns:mv="urn:schemas-microsoft-com:mac:vml" xmlns:o="urn:schemas-microsoft-com:office:office" xmlns:v="urn:schemas-microsoft-com:vml" xmlns:w10="urn:schemas-microsoft-com:office:word" xmlns:w="http://schemas.openxmlformats.org/wordprocessingml/2006/main" xmlns:a14="http://schemas.microsoft.com/office/drawing/2010/main">
                               <a:effectLst>
                                 <a:outerShdw dist="35921" dir="2700000" algn="ctr" rotWithShape="0">
                                   <a:srgbClr val="CCCCCC"/>
@@ -4059,12 +4092,12 @@
                         <a:effectLst/>
                         <a:extLst>
                           <a:ext uri="{909E8E84-426E-40dd-AFC4-6F175D3DCCD1}">
-                            <a14:hiddenFill xmlns:a14="http://schemas.microsoft.com/office/drawing/2010/main" xmlns:w="http://schemas.openxmlformats.org/wordprocessingml/2006/main" xmlns:w10="urn:schemas-microsoft-com:office:word" xmlns:v="urn:schemas-microsoft-com:vml" xmlns:o="urn:schemas-microsoft-com:office:office" xmlns:mv="urn:schemas-microsoft-com:mac:vml" xmlns:mo="http://schemas.microsoft.com/office/mac/office/2008/main" xmlns="">
+                            <a14:hiddenFill xmlns="" xmlns:mo="http://schemas.microsoft.com/office/mac/office/2008/main" xmlns:mv="urn:schemas-microsoft-com:mac:vml" xmlns:o="urn:schemas-microsoft-com:office:office" xmlns:v="urn:schemas-microsoft-com:vml" xmlns:w10="urn:schemas-microsoft-com:office:word" xmlns:w="http://schemas.openxmlformats.org/wordprocessingml/2006/main" xmlns:a14="http://schemas.microsoft.com/office/drawing/2010/main">
                               <a:noFill/>
                             </a14:hiddenFill>
                           </a:ext>
                           <a:ext uri="{AF507438-7753-43e0-B8FC-AC1667EBCBE1}">
-                            <a14:hiddenEffects xmlns:a14="http://schemas.microsoft.com/office/drawing/2010/main" xmlns:w="http://schemas.openxmlformats.org/wordprocessingml/2006/main" xmlns:w10="urn:schemas-microsoft-com:office:word" xmlns:v="urn:schemas-microsoft-com:vml" xmlns:o="urn:schemas-microsoft-com:office:office" xmlns:mv="urn:schemas-microsoft-com:mac:vml" xmlns:mo="http://schemas.microsoft.com/office/mac/office/2008/main" xmlns="">
+                            <a14:hiddenEffects xmlns="" xmlns:mo="http://schemas.microsoft.com/office/mac/office/2008/main" xmlns:mv="urn:schemas-microsoft-com:mac:vml" xmlns:o="urn:schemas-microsoft-com:office:office" xmlns:v="urn:schemas-microsoft-com:vml" xmlns:w10="urn:schemas-microsoft-com:office:word" xmlns:w="http://schemas.openxmlformats.org/wordprocessingml/2006/main" xmlns:a14="http://schemas.microsoft.com/office/drawing/2010/main">
                               <a:effectLst>
                                 <a:outerShdw dist="35921" dir="2700000" algn="ctr" rotWithShape="0">
                                   <a:srgbClr val="CCCCCC"/>
@@ -4145,12 +4178,12 @@
                         <a:effectLst/>
                         <a:extLst>
                           <a:ext uri="{909E8E84-426E-40dd-AFC4-6F175D3DCCD1}">
-                            <a14:hiddenFill xmlns:a14="http://schemas.microsoft.com/office/drawing/2010/main" xmlns:w="http://schemas.openxmlformats.org/wordprocessingml/2006/main" xmlns:w10="urn:schemas-microsoft-com:office:word" xmlns:v="urn:schemas-microsoft-com:vml" xmlns:o="urn:schemas-microsoft-com:office:office" xmlns:mv="urn:schemas-microsoft-com:mac:vml" xmlns:mo="http://schemas.microsoft.com/office/mac/office/2008/main" xmlns="">
+                            <a14:hiddenFill xmlns="" xmlns:mo="http://schemas.microsoft.com/office/mac/office/2008/main" xmlns:mv="urn:schemas-microsoft-com:mac:vml" xmlns:o="urn:schemas-microsoft-com:office:office" xmlns:v="urn:schemas-microsoft-com:vml" xmlns:w10="urn:schemas-microsoft-com:office:word" xmlns:w="http://schemas.openxmlformats.org/wordprocessingml/2006/main" xmlns:a14="http://schemas.microsoft.com/office/drawing/2010/main">
                               <a:noFill/>
                             </a14:hiddenFill>
                           </a:ext>
                           <a:ext uri="{AF507438-7753-43e0-B8FC-AC1667EBCBE1}">
-                            <a14:hiddenEffects xmlns:a14="http://schemas.microsoft.com/office/drawing/2010/main" xmlns:w="http://schemas.openxmlformats.org/wordprocessingml/2006/main" xmlns:w10="urn:schemas-microsoft-com:office:word" xmlns:v="urn:schemas-microsoft-com:vml" xmlns:o="urn:schemas-microsoft-com:office:office" xmlns:mv="urn:schemas-microsoft-com:mac:vml" xmlns:mo="http://schemas.microsoft.com/office/mac/office/2008/main" xmlns="">
+                            <a14:hiddenEffects xmlns="" xmlns:mo="http://schemas.microsoft.com/office/mac/office/2008/main" xmlns:mv="urn:schemas-microsoft-com:mac:vml" xmlns:o="urn:schemas-microsoft-com:office:office" xmlns:v="urn:schemas-microsoft-com:vml" xmlns:w10="urn:schemas-microsoft-com:office:word" xmlns:w="http://schemas.openxmlformats.org/wordprocessingml/2006/main" xmlns:a14="http://schemas.microsoft.com/office/drawing/2010/main">
                               <a:effectLst>
                                 <a:outerShdw dist="35921" dir="2700000" algn="ctr" rotWithShape="0">
                                   <a:srgbClr val="CCCCCC"/>
@@ -6147,7 +6180,25 @@
           <w:sz w:val="24"/>
           <w:szCs w:val="24"/>
         </w:rPr>
-        <w:t>Shrubs act as thermal refuges for many desert animals by reducing temperature, reducing the amplitude of variation in mircoclimate, and reducing solar radiation.</w:t>
+        <w:t xml:space="preserve">Shrubs act as thermal refuges for many desert animals by reducing temperature, reducing the amplitude of variation in </w:t>
+      </w:r>
+      <w:proofErr w:type="spellStart"/>
+      <w:r>
+        <w:rPr>
+          <w:rFonts w:asciiTheme="majorBidi" w:hAnsiTheme="majorBidi" w:cstheme="majorBidi"/>
+          <w:sz w:val="24"/>
+          <w:szCs w:val="24"/>
+        </w:rPr>
+        <w:t>mircoclimate</w:t>
+      </w:r>
+      <w:proofErr w:type="spellEnd"/>
+      <w:r>
+        <w:rPr>
+          <w:rFonts w:asciiTheme="majorBidi" w:hAnsiTheme="majorBidi" w:cstheme="majorBidi"/>
+          <w:sz w:val="24"/>
+          <w:szCs w:val="24"/>
+        </w:rPr>
+        <w:t>, and reducing solar radiation.</w:t>
       </w:r>
     </w:p>
     <w:p>
@@ -6313,7 +6364,25 @@
           <w:sz w:val="24"/>
           <w:szCs w:val="24"/>
         </w:rPr>
-        <w:t xml:space="preserve">Microclimatic (ones site) and mesoclimatic (multiple sites) measures are more significant predictors of fine-scale animal abundances relative to the macroclimate of the region. </w:t>
+        <w:t xml:space="preserve">Microclimatic (ones site) and </w:t>
+      </w:r>
+      <w:proofErr w:type="spellStart"/>
+      <w:r>
+        <w:rPr>
+          <w:rFonts w:asciiTheme="majorBidi" w:hAnsiTheme="majorBidi" w:cstheme="majorBidi"/>
+          <w:sz w:val="24"/>
+          <w:szCs w:val="24"/>
+        </w:rPr>
+        <w:t>mesoclimatic</w:t>
+      </w:r>
+      <w:proofErr w:type="spellEnd"/>
+      <w:r>
+        <w:rPr>
+          <w:rFonts w:asciiTheme="majorBidi" w:hAnsiTheme="majorBidi" w:cstheme="majorBidi"/>
+          <w:sz w:val="24"/>
+          <w:szCs w:val="24"/>
+        </w:rPr>
+        <w:t xml:space="preserve"> (multiple sites) measures are more significant predictors of fine-scale animal abundances relative to the macroclimate of the region. </w:t>
       </w:r>
     </w:p>
     <w:p>
@@ -6464,7 +6533,29 @@
           <w:szCs w:val="24"/>
           <w:lang w:eastAsia="en-CA"/>
         </w:rPr>
-        <w:t>. Video trap data from another lab member’s research (Mario Zuliani) will also be used to further explore and confirm the activity of these vertebrates.</w:t>
+        <w:t xml:space="preserve">. Video trap data from another lab member’s research (Mario </w:t>
+      </w:r>
+      <w:proofErr w:type="spellStart"/>
+      <w:r>
+        <w:rPr>
+          <w:rFonts w:asciiTheme="majorBidi" w:eastAsia="Times New Roman" w:hAnsiTheme="majorBidi" w:cstheme="majorBidi"/>
+          <w:color w:val="000000" w:themeColor="text1"/>
+          <w:sz w:val="24"/>
+          <w:szCs w:val="24"/>
+          <w:lang w:eastAsia="en-CA"/>
+        </w:rPr>
+        <w:t>Zuliani</w:t>
+      </w:r>
+      <w:proofErr w:type="spellEnd"/>
+      <w:r>
+        <w:rPr>
+          <w:rFonts w:asciiTheme="majorBidi" w:eastAsia="Times New Roman" w:hAnsiTheme="majorBidi" w:cstheme="majorBidi"/>
+          <w:color w:val="000000" w:themeColor="text1"/>
+          <w:sz w:val="24"/>
+          <w:szCs w:val="24"/>
+          <w:lang w:eastAsia="en-CA"/>
+        </w:rPr>
+        <w:t>) will also be used to further explore and confirm the activity of these vertebrates.</w:t>
       </w:r>
     </w:p>
     <w:p>
@@ -6649,8 +6740,18 @@
           <w:sz w:val="24"/>
           <w:szCs w:val="24"/>
         </w:rPr>
-        <w:t>Downscaled climate data for each of the two sites was extracted from WorldClim</w:t>
-      </w:r>
+        <w:t xml:space="preserve">Downscaled climate data for each of the two sites was extracted from </w:t>
+      </w:r>
+      <w:proofErr w:type="spellStart"/>
+      <w:r>
+        <w:rPr>
+          <w:rFonts w:asciiTheme="majorBidi" w:hAnsiTheme="majorBidi" w:cstheme="majorBidi"/>
+          <w:sz w:val="24"/>
+          <w:szCs w:val="24"/>
+        </w:rPr>
+        <w:t>WorldClim</w:t>
+      </w:r>
+      <w:proofErr w:type="spellEnd"/>
       <w:r>
         <w:rPr>
           <w:rFonts w:asciiTheme="majorBidi" w:hAnsiTheme="majorBidi" w:cstheme="majorBidi"/>
@@ -7144,6 +7245,16 @@
           <w:lang w:eastAsia="en-CA"/>
         </w:rPr>
         <w:t xml:space="preserve">Shelters will be built and deployed in a Bureau of Land Management secured lot in Hollister, California. One set of temperature/light pendant will be placed into the soil under the shelter canopy and one will be secured to a peg using zip ties and placed 2-3 cm above ground, still under the canopy. The same will be repeated outside in the open directly beside the shelter to serve as control. Pendants will log data in 1 hour intervals. Shelters will be re-visited in August where temperature/light data will be downloaded. </w:t>
+      </w:r>
+      <w:r>
+        <w:rPr>
+          <w:rFonts w:asciiTheme="majorBidi" w:eastAsia="Times New Roman" w:hAnsiTheme="majorBidi" w:cstheme="majorBidi"/>
+          <w:color w:val="000000" w:themeColor="text1"/>
+          <w:sz w:val="24"/>
+          <w:szCs w:val="24"/>
+          <w:lang w:eastAsia="en-CA"/>
+        </w:rPr>
+        <w:t xml:space="preserve">Originally 4 types of shelters were proposed: opaque and clear umbrella, Perspex OTC, mesh, and solar panel. However, this may be subject to change. </w:t>
       </w:r>
     </w:p>
     <w:p>
@@ -7517,12 +7628,6 @@
       <w:pPr>
         <w:spacing w:line="240" w:lineRule="auto"/>
         <w:jc w:val="both"/>
-      </w:pPr>
-    </w:p>
-    <w:p>
-      <w:pPr>
-        <w:spacing w:line="240" w:lineRule="auto"/>
-        <w:jc w:val="both"/>
         <w:rPr>
           <w:rFonts w:asciiTheme="majorBidi" w:hAnsiTheme="majorBidi" w:cstheme="majorBidi"/>
           <w:b/>
@@ -7531,6 +7636,8 @@
           <w:szCs w:val="24"/>
         </w:rPr>
       </w:pPr>
+      <w:bookmarkStart w:id="0" w:name="_GoBack"/>
+      <w:bookmarkEnd w:id="0"/>
       <w:r>
         <w:rPr>
           <w:rFonts w:asciiTheme="majorBidi" w:hAnsiTheme="majorBidi" w:cstheme="majorBidi"/>
@@ -7542,8 +7649,6 @@
         <w:lastRenderedPageBreak/>
         <w:t>Work Cited</w:t>
       </w:r>
-      <w:bookmarkStart w:id="0" w:name="_GoBack"/>
-      <w:bookmarkEnd w:id="0"/>
     </w:p>
     <w:p>
       <w:pPr>
@@ -7593,24 +7698,7 @@
           <w:szCs w:val="24"/>
         </w:rPr>
         <w:tab/>
-      </w:r>
-      <w:proofErr w:type="spellStart"/>
-      <w:r>
-        <w:rPr>
-          <w:rFonts w:asciiTheme="majorBidi" w:hAnsiTheme="majorBidi" w:cstheme="majorBidi"/>
-          <w:sz w:val="24"/>
-          <w:szCs w:val="24"/>
-        </w:rPr>
-        <w:t>Bertness</w:t>
-      </w:r>
-      <w:proofErr w:type="spellEnd"/>
-      <w:r>
-        <w:rPr>
-          <w:rFonts w:asciiTheme="majorBidi" w:hAnsiTheme="majorBidi" w:cstheme="majorBidi"/>
-          <w:sz w:val="24"/>
-          <w:szCs w:val="24"/>
-        </w:rPr>
-        <w:t xml:space="preserve">, M. D. &amp; Callaway, R. Positive interactions in communities. </w:t>
+        <w:t xml:space="preserve">Bertness, M. D. &amp; Callaway, R. Positive interactions in communities. </w:t>
       </w:r>
       <w:r>
         <w:rPr>
@@ -7620,9 +7708,61 @@
           <w:sz w:val="24"/>
           <w:szCs w:val="24"/>
         </w:rPr>
-        <w:t xml:space="preserve">Trends Ecol. </w:t>
-      </w:r>
-      <w:proofErr w:type="spellStart"/>
+        <w:t>Trends Ecol. Evol.</w:t>
+      </w:r>
+      <w:r>
+        <w:rPr>
+          <w:rFonts w:asciiTheme="majorBidi" w:hAnsiTheme="majorBidi" w:cstheme="majorBidi"/>
+          <w:sz w:val="24"/>
+          <w:szCs w:val="24"/>
+        </w:rPr>
+        <w:t xml:space="preserve"> </w:t>
+      </w:r>
+      <w:r>
+        <w:rPr>
+          <w:rFonts w:asciiTheme="majorBidi" w:hAnsiTheme="majorBidi" w:cstheme="majorBidi"/>
+          <w:b/>
+          <w:bCs/>
+          <w:sz w:val="24"/>
+          <w:szCs w:val="24"/>
+        </w:rPr>
+        <w:t>9</w:t>
+      </w:r>
+      <w:r>
+        <w:rPr>
+          <w:rFonts w:asciiTheme="majorBidi" w:hAnsiTheme="majorBidi" w:cstheme="majorBidi"/>
+          <w:sz w:val="24"/>
+          <w:szCs w:val="24"/>
+        </w:rPr>
+        <w:t>, 191–193 (1994).</w:t>
+      </w:r>
+    </w:p>
+    <w:p>
+      <w:pPr>
+        <w:pStyle w:val="Bibliography"/>
+        <w:rPr>
+          <w:rFonts w:asciiTheme="majorBidi" w:hAnsiTheme="majorBidi" w:cstheme="majorBidi"/>
+          <w:sz w:val="24"/>
+          <w:szCs w:val="24"/>
+        </w:rPr>
+      </w:pPr>
+      <w:r>
+        <w:rPr>
+          <w:rFonts w:asciiTheme="majorBidi" w:hAnsiTheme="majorBidi" w:cstheme="majorBidi"/>
+          <w:sz w:val="24"/>
+          <w:szCs w:val="24"/>
+        </w:rPr>
+        <w:t>2.</w:t>
+      </w:r>
+      <w:r>
+        <w:rPr>
+          <w:rFonts w:asciiTheme="majorBidi" w:hAnsiTheme="majorBidi" w:cstheme="majorBidi"/>
+          <w:sz w:val="24"/>
+          <w:szCs w:val="24"/>
+        </w:rPr>
+        <w:tab/>
+        <w:t xml:space="preserve">McIntire, E. J. B. &amp; Fajardo, A. Facilitation as a ubiquitous driver of biodiversity. </w:t>
+      </w:r>
       <w:r>
         <w:rPr>
           <w:rFonts w:asciiTheme="majorBidi" w:hAnsiTheme="majorBidi" w:cstheme="majorBidi"/>
@@ -7631,9 +7771,61 @@
           <w:sz w:val="24"/>
           <w:szCs w:val="24"/>
         </w:rPr>
-        <w:t>Evol</w:t>
-      </w:r>
-      <w:proofErr w:type="spellEnd"/>
+        <w:t>New Phytol.</w:t>
+      </w:r>
+      <w:r>
+        <w:rPr>
+          <w:rFonts w:asciiTheme="majorBidi" w:hAnsiTheme="majorBidi" w:cstheme="majorBidi"/>
+          <w:sz w:val="24"/>
+          <w:szCs w:val="24"/>
+        </w:rPr>
+        <w:t xml:space="preserve"> </w:t>
+      </w:r>
+      <w:r>
+        <w:rPr>
+          <w:rFonts w:asciiTheme="majorBidi" w:hAnsiTheme="majorBidi" w:cstheme="majorBidi"/>
+          <w:b/>
+          <w:bCs/>
+          <w:sz w:val="24"/>
+          <w:szCs w:val="24"/>
+        </w:rPr>
+        <w:t>201</w:t>
+      </w:r>
+      <w:r>
+        <w:rPr>
+          <w:rFonts w:asciiTheme="majorBidi" w:hAnsiTheme="majorBidi" w:cstheme="majorBidi"/>
+          <w:sz w:val="24"/>
+          <w:szCs w:val="24"/>
+        </w:rPr>
+        <w:t>, 403–416 (2014).</w:t>
+      </w:r>
+    </w:p>
+    <w:p>
+      <w:pPr>
+        <w:pStyle w:val="Bibliography"/>
+        <w:rPr>
+          <w:rFonts w:asciiTheme="majorBidi" w:hAnsiTheme="majorBidi" w:cstheme="majorBidi"/>
+          <w:sz w:val="24"/>
+          <w:szCs w:val="24"/>
+        </w:rPr>
+      </w:pPr>
+      <w:r>
+        <w:rPr>
+          <w:rFonts w:asciiTheme="majorBidi" w:hAnsiTheme="majorBidi" w:cstheme="majorBidi"/>
+          <w:sz w:val="24"/>
+          <w:szCs w:val="24"/>
+        </w:rPr>
+        <w:t>3.</w:t>
+      </w:r>
+      <w:r>
+        <w:rPr>
+          <w:rFonts w:asciiTheme="majorBidi" w:hAnsiTheme="majorBidi" w:cstheme="majorBidi"/>
+          <w:sz w:val="24"/>
+          <w:szCs w:val="24"/>
+        </w:rPr>
+        <w:tab/>
+        <w:t xml:space="preserve">Fajardo, A. &amp; McIntire, E. J. B. Under strong niche overlap conspecifics do not compete but help each other to survive: facilitation at the intraspecific level: Intraspecific facilitation in Nothofagus pumilio. </w:t>
+      </w:r>
       <w:r>
         <w:rPr>
           <w:rFonts w:asciiTheme="majorBidi" w:hAnsiTheme="majorBidi" w:cstheme="majorBidi"/>
@@ -7642,7 +7834,52 @@
           <w:sz w:val="24"/>
           <w:szCs w:val="24"/>
         </w:rPr>
-        <w:t>.</w:t>
+        <w:t>J. Ecol.</w:t>
+      </w:r>
+      <w:r>
+        <w:rPr>
+          <w:rFonts w:asciiTheme="majorBidi" w:hAnsiTheme="majorBidi" w:cstheme="majorBidi"/>
+          <w:sz w:val="24"/>
+          <w:szCs w:val="24"/>
+        </w:rPr>
+        <w:t xml:space="preserve"> no-no (2010). doi:10.1111/j.1365-2745.2010.01771.x</w:t>
+      </w:r>
+    </w:p>
+    <w:p>
+      <w:pPr>
+        <w:pStyle w:val="Bibliography"/>
+        <w:rPr>
+          <w:rFonts w:asciiTheme="majorBidi" w:hAnsiTheme="majorBidi" w:cstheme="majorBidi"/>
+          <w:sz w:val="24"/>
+          <w:szCs w:val="24"/>
+        </w:rPr>
+      </w:pPr>
+      <w:r>
+        <w:rPr>
+          <w:rFonts w:asciiTheme="majorBidi" w:hAnsiTheme="majorBidi" w:cstheme="majorBidi"/>
+          <w:sz w:val="24"/>
+          <w:szCs w:val="24"/>
+        </w:rPr>
+        <w:t>4.</w:t>
+      </w:r>
+      <w:r>
+        <w:rPr>
+          <w:rFonts w:asciiTheme="majorBidi" w:hAnsiTheme="majorBidi" w:cstheme="majorBidi"/>
+          <w:sz w:val="24"/>
+          <w:szCs w:val="24"/>
+        </w:rPr>
+        <w:tab/>
+        <w:t xml:space="preserve">Maestre, F. T., Callaway, R. M., Valladares, F. &amp; Lortie, C. J. Refining the stress-gradient hypothesis for competition and facilitation in plant communities. </w:t>
+      </w:r>
+      <w:r>
+        <w:rPr>
+          <w:rFonts w:asciiTheme="majorBidi" w:hAnsiTheme="majorBidi" w:cstheme="majorBidi"/>
+          <w:i/>
+          <w:iCs/>
+          <w:sz w:val="24"/>
+          <w:szCs w:val="24"/>
+        </w:rPr>
+        <w:t>J. Ecol.</w:t>
       </w:r>
       <w:r>
         <w:rPr>
@@ -7660,15 +7897,15 @@
           <w:sz w:val="24"/>
           <w:szCs w:val="24"/>
         </w:rPr>
-        <w:t>9</w:t>
-      </w:r>
-      <w:r>
-        <w:rPr>
-          <w:rFonts w:asciiTheme="majorBidi" w:hAnsiTheme="majorBidi" w:cstheme="majorBidi"/>
-          <w:sz w:val="24"/>
-          <w:szCs w:val="24"/>
-        </w:rPr>
-        <w:t>, 191–193 (1994).</w:t>
+        <w:t>97</w:t>
+      </w:r>
+      <w:r>
+        <w:rPr>
+          <w:rFonts w:asciiTheme="majorBidi" w:hAnsiTheme="majorBidi" w:cstheme="majorBidi"/>
+          <w:sz w:val="24"/>
+          <w:szCs w:val="24"/>
+        </w:rPr>
+        <w:t>, 199–205 (2009).</w:t>
       </w:r>
     </w:p>
     <w:p>
@@ -7686,7 +7923,7 @@
           <w:sz w:val="24"/>
           <w:szCs w:val="24"/>
         </w:rPr>
-        <w:t>2.</w:t>
+        <w:t>5.</w:t>
       </w:r>
       <w:r>
         <w:rPr>
@@ -7695,7 +7932,7 @@
           <w:szCs w:val="24"/>
         </w:rPr>
         <w:tab/>
-        <w:t xml:space="preserve">McIntire, E. J. B. &amp; Fajardo, A. Facilitation as a ubiquitous driver of biodiversity. </w:t>
+        <w:t xml:space="preserve">Michalet, R., Le Bagousse-Pinguet, Y., Maalouf, J.-P. &amp; Lortie, C. J. Two alternatives to the stress-gradient hypothesis at the edge of life: the collapse of facilitation and the switch from facilitation to competition. </w:t>
       </w:r>
       <w:r>
         <w:rPr>
@@ -7705,7 +7942,7 @@
           <w:sz w:val="24"/>
           <w:szCs w:val="24"/>
         </w:rPr>
-        <w:t>New Phytol.</w:t>
+        <w:t>J. Veg. Sci.</w:t>
       </w:r>
       <w:r>
         <w:rPr>
@@ -7723,15 +7960,15 @@
           <w:sz w:val="24"/>
           <w:szCs w:val="24"/>
         </w:rPr>
-        <w:t>201</w:t>
-      </w:r>
-      <w:r>
-        <w:rPr>
-          <w:rFonts w:asciiTheme="majorBidi" w:hAnsiTheme="majorBidi" w:cstheme="majorBidi"/>
-          <w:sz w:val="24"/>
-          <w:szCs w:val="24"/>
-        </w:rPr>
-        <w:t>, 403–416 (2014).</w:t>
+        <w:t>25</w:t>
+      </w:r>
+      <w:r>
+        <w:rPr>
+          <w:rFonts w:asciiTheme="majorBidi" w:hAnsiTheme="majorBidi" w:cstheme="majorBidi"/>
+          <w:sz w:val="24"/>
+          <w:szCs w:val="24"/>
+        </w:rPr>
+        <w:t>, 609–613 (2014).</w:t>
       </w:r>
     </w:p>
     <w:p>
@@ -7749,7 +7986,7 @@
           <w:sz w:val="24"/>
           <w:szCs w:val="24"/>
         </w:rPr>
-        <w:t>3.</w:t>
+        <w:t>6.</w:t>
       </w:r>
       <w:r>
         <w:rPr>
@@ -7758,43 +7995,7 @@
           <w:szCs w:val="24"/>
         </w:rPr>
         <w:tab/>
-        <w:t xml:space="preserve">Fajardo, A. &amp; McIntire, E. J. B. Under strong niche overlap conspecifics do not compete but help each other to survive: facilitation at the intraspecific level: Intraspecific facilitation in </w:t>
-      </w:r>
-      <w:proofErr w:type="spellStart"/>
-      <w:r>
-        <w:rPr>
-          <w:rFonts w:asciiTheme="majorBidi" w:hAnsiTheme="majorBidi" w:cstheme="majorBidi"/>
-          <w:sz w:val="24"/>
-          <w:szCs w:val="24"/>
-        </w:rPr>
-        <w:t>Nothofagus</w:t>
-      </w:r>
-      <w:proofErr w:type="spellEnd"/>
-      <w:r>
-        <w:rPr>
-          <w:rFonts w:asciiTheme="majorBidi" w:hAnsiTheme="majorBidi" w:cstheme="majorBidi"/>
-          <w:sz w:val="24"/>
-          <w:szCs w:val="24"/>
-        </w:rPr>
-        <w:t xml:space="preserve"> </w:t>
-      </w:r>
-      <w:proofErr w:type="spellStart"/>
-      <w:r>
-        <w:rPr>
-          <w:rFonts w:asciiTheme="majorBidi" w:hAnsiTheme="majorBidi" w:cstheme="majorBidi"/>
-          <w:sz w:val="24"/>
-          <w:szCs w:val="24"/>
-        </w:rPr>
-        <w:t>pumilio</w:t>
-      </w:r>
-      <w:proofErr w:type="spellEnd"/>
-      <w:r>
-        <w:rPr>
-          <w:rFonts w:asciiTheme="majorBidi" w:hAnsiTheme="majorBidi" w:cstheme="majorBidi"/>
-          <w:sz w:val="24"/>
-          <w:szCs w:val="24"/>
-        </w:rPr>
-        <w:t xml:space="preserve">. </w:t>
+        <w:t xml:space="preserve">Lu, R. </w:t>
       </w:r>
       <w:r>
         <w:rPr>
@@ -7804,95 +8005,15 @@
           <w:sz w:val="24"/>
           <w:szCs w:val="24"/>
         </w:rPr>
-        <w:t>J. Ecol.</w:t>
-      </w:r>
-      <w:r>
-        <w:rPr>
-          <w:rFonts w:asciiTheme="majorBidi" w:hAnsiTheme="majorBidi" w:cstheme="majorBidi"/>
-          <w:sz w:val="24"/>
-          <w:szCs w:val="24"/>
-        </w:rPr>
-        <w:t xml:space="preserve"> no-no (2010). doi:10.1111/j.1365-2745.2010.01771.x</w:t>
-      </w:r>
-    </w:p>
-    <w:p>
-      <w:pPr>
-        <w:pStyle w:val="Bibliography"/>
-        <w:rPr>
-          <w:rFonts w:asciiTheme="majorBidi" w:hAnsiTheme="majorBidi" w:cstheme="majorBidi"/>
-          <w:sz w:val="24"/>
-          <w:szCs w:val="24"/>
-        </w:rPr>
-      </w:pPr>
-      <w:r>
-        <w:rPr>
-          <w:rFonts w:asciiTheme="majorBidi" w:hAnsiTheme="majorBidi" w:cstheme="majorBidi"/>
-          <w:sz w:val="24"/>
-          <w:szCs w:val="24"/>
-        </w:rPr>
-        <w:t>4.</w:t>
-      </w:r>
-      <w:r>
-        <w:rPr>
-          <w:rFonts w:asciiTheme="majorBidi" w:hAnsiTheme="majorBidi" w:cstheme="majorBidi"/>
-          <w:sz w:val="24"/>
-          <w:szCs w:val="24"/>
-        </w:rPr>
-        <w:tab/>
-      </w:r>
-      <w:proofErr w:type="spellStart"/>
-      <w:r>
-        <w:rPr>
-          <w:rFonts w:asciiTheme="majorBidi" w:hAnsiTheme="majorBidi" w:cstheme="majorBidi"/>
-          <w:sz w:val="24"/>
-          <w:szCs w:val="24"/>
-        </w:rPr>
-        <w:t>Maestre</w:t>
-      </w:r>
-      <w:proofErr w:type="spellEnd"/>
-      <w:r>
-        <w:rPr>
-          <w:rFonts w:asciiTheme="majorBidi" w:hAnsiTheme="majorBidi" w:cstheme="majorBidi"/>
-          <w:sz w:val="24"/>
-          <w:szCs w:val="24"/>
-        </w:rPr>
-        <w:t xml:space="preserve">, F. T., Callaway, R. M., </w:t>
-      </w:r>
-      <w:proofErr w:type="spellStart"/>
-      <w:r>
-        <w:rPr>
-          <w:rFonts w:asciiTheme="majorBidi" w:hAnsiTheme="majorBidi" w:cstheme="majorBidi"/>
-          <w:sz w:val="24"/>
-          <w:szCs w:val="24"/>
-        </w:rPr>
-        <w:t>Valladares</w:t>
-      </w:r>
-      <w:proofErr w:type="spellEnd"/>
-      <w:r>
-        <w:rPr>
-          <w:rFonts w:asciiTheme="majorBidi" w:hAnsiTheme="majorBidi" w:cstheme="majorBidi"/>
-          <w:sz w:val="24"/>
-          <w:szCs w:val="24"/>
-        </w:rPr>
-        <w:t xml:space="preserve">, F. &amp; </w:t>
-      </w:r>
-      <w:proofErr w:type="spellStart"/>
-      <w:r>
-        <w:rPr>
-          <w:rFonts w:asciiTheme="majorBidi" w:hAnsiTheme="majorBidi" w:cstheme="majorBidi"/>
-          <w:sz w:val="24"/>
-          <w:szCs w:val="24"/>
-        </w:rPr>
-        <w:t>Lortie</w:t>
-      </w:r>
-      <w:proofErr w:type="spellEnd"/>
-      <w:r>
-        <w:rPr>
-          <w:rFonts w:asciiTheme="majorBidi" w:hAnsiTheme="majorBidi" w:cstheme="majorBidi"/>
-          <w:sz w:val="24"/>
-          <w:szCs w:val="24"/>
-        </w:rPr>
-        <w:t xml:space="preserve">, C. J. Refining the stress-gradient hypothesis for competition and facilitation in plant communities. </w:t>
+        <w:t>et al.</w:t>
+      </w:r>
+      <w:r>
+        <w:rPr>
+          <w:rFonts w:asciiTheme="majorBidi" w:hAnsiTheme="majorBidi" w:cstheme="majorBidi"/>
+          <w:sz w:val="24"/>
+          <w:szCs w:val="24"/>
+        </w:rPr>
+        <w:t xml:space="preserve"> Nurse effects of patch-canopy microhabitats promote herbs community establishment in sandy land. </w:t>
       </w:r>
       <w:r>
         <w:rPr>
@@ -7902,7 +8023,7 @@
           <w:sz w:val="24"/>
           <w:szCs w:val="24"/>
         </w:rPr>
-        <w:t>J. Ecol.</w:t>
+        <w:t>Ecol. Eng.</w:t>
       </w:r>
       <w:r>
         <w:rPr>
@@ -7920,15 +8041,15 @@
           <w:sz w:val="24"/>
           <w:szCs w:val="24"/>
         </w:rPr>
-        <w:t>97</w:t>
-      </w:r>
-      <w:r>
-        <w:rPr>
-          <w:rFonts w:asciiTheme="majorBidi" w:hAnsiTheme="majorBidi" w:cstheme="majorBidi"/>
-          <w:sz w:val="24"/>
-          <w:szCs w:val="24"/>
-        </w:rPr>
-        <w:t>, 199–205 (2009).</w:t>
+        <w:t>118</w:t>
+      </w:r>
+      <w:r>
+        <w:rPr>
+          <w:rFonts w:asciiTheme="majorBidi" w:hAnsiTheme="majorBidi" w:cstheme="majorBidi"/>
+          <w:sz w:val="24"/>
+          <w:szCs w:val="24"/>
+        </w:rPr>
+        <w:t>, 126–133 (2018).</w:t>
       </w:r>
     </w:p>
     <w:p>
@@ -7946,7 +8067,7 @@
           <w:sz w:val="24"/>
           <w:szCs w:val="24"/>
         </w:rPr>
-        <w:t>5.</w:t>
+        <w:t>7.</w:t>
       </w:r>
       <w:r>
         <w:rPr>
@@ -7955,78 +8076,23 @@
           <w:szCs w:val="24"/>
         </w:rPr>
         <w:tab/>
-      </w:r>
-      <w:proofErr w:type="spellStart"/>
-      <w:r>
-        <w:rPr>
-          <w:rFonts w:asciiTheme="majorBidi" w:hAnsiTheme="majorBidi" w:cstheme="majorBidi"/>
-          <w:sz w:val="24"/>
-          <w:szCs w:val="24"/>
-        </w:rPr>
-        <w:t>Michalet</w:t>
-      </w:r>
-      <w:proofErr w:type="spellEnd"/>
-      <w:r>
-        <w:rPr>
-          <w:rFonts w:asciiTheme="majorBidi" w:hAnsiTheme="majorBidi" w:cstheme="majorBidi"/>
-          <w:sz w:val="24"/>
-          <w:szCs w:val="24"/>
-        </w:rPr>
-        <w:t xml:space="preserve">, R., Le </w:t>
-      </w:r>
-      <w:proofErr w:type="spellStart"/>
-      <w:r>
-        <w:rPr>
-          <w:rFonts w:asciiTheme="majorBidi" w:hAnsiTheme="majorBidi" w:cstheme="majorBidi"/>
-          <w:sz w:val="24"/>
-          <w:szCs w:val="24"/>
-        </w:rPr>
-        <w:t>Bagousse-Pinguet</w:t>
-      </w:r>
-      <w:proofErr w:type="spellEnd"/>
-      <w:r>
-        <w:rPr>
-          <w:rFonts w:asciiTheme="majorBidi" w:hAnsiTheme="majorBidi" w:cstheme="majorBidi"/>
-          <w:sz w:val="24"/>
-          <w:szCs w:val="24"/>
-        </w:rPr>
-        <w:t xml:space="preserve">, Y., </w:t>
-      </w:r>
-      <w:proofErr w:type="spellStart"/>
-      <w:r>
-        <w:rPr>
-          <w:rFonts w:asciiTheme="majorBidi" w:hAnsiTheme="majorBidi" w:cstheme="majorBidi"/>
-          <w:sz w:val="24"/>
-          <w:szCs w:val="24"/>
-        </w:rPr>
-        <w:t>Maalouf</w:t>
-      </w:r>
-      <w:proofErr w:type="spellEnd"/>
-      <w:r>
-        <w:rPr>
-          <w:rFonts w:asciiTheme="majorBidi" w:hAnsiTheme="majorBidi" w:cstheme="majorBidi"/>
-          <w:sz w:val="24"/>
-          <w:szCs w:val="24"/>
-        </w:rPr>
-        <w:t xml:space="preserve">, J.-P. &amp; </w:t>
-      </w:r>
-      <w:proofErr w:type="spellStart"/>
-      <w:r>
-        <w:rPr>
-          <w:rFonts w:asciiTheme="majorBidi" w:hAnsiTheme="majorBidi" w:cstheme="majorBidi"/>
-          <w:sz w:val="24"/>
-          <w:szCs w:val="24"/>
-        </w:rPr>
-        <w:t>Lortie</w:t>
-      </w:r>
-      <w:proofErr w:type="spellEnd"/>
-      <w:r>
-        <w:rPr>
-          <w:rFonts w:asciiTheme="majorBidi" w:hAnsiTheme="majorBidi" w:cstheme="majorBidi"/>
-          <w:sz w:val="24"/>
-          <w:szCs w:val="24"/>
-        </w:rPr>
-        <w:t xml:space="preserve">, C. J. Two alternatives to the stress-gradient hypothesis at the edge of life: the collapse of facilitation and the switch from facilitation to competition. </w:t>
+        <w:t xml:space="preserve">Bertness, M. D. &amp; Leonard, G. H. </w:t>
+      </w:r>
+      <w:r>
+        <w:rPr>
+          <w:rFonts w:asciiTheme="majorBidi" w:hAnsiTheme="majorBidi" w:cstheme="majorBidi"/>
+          <w:sz w:val="24"/>
+          <w:szCs w:val="24"/>
+        </w:rPr>
+        <w:t>The role of positive interactions in communities: lessons from intertidal habitats.</w:t>
+      </w:r>
+      <w:r>
+        <w:rPr>
+          <w:rFonts w:asciiTheme="majorBidi" w:hAnsiTheme="majorBidi" w:cstheme="majorBidi"/>
+          <w:sz w:val="24"/>
+          <w:szCs w:val="24"/>
+        </w:rPr>
+        <w:t xml:space="preserve"> </w:t>
       </w:r>
       <w:r>
         <w:rPr>
@@ -8036,7 +8102,7 @@
           <w:sz w:val="24"/>
           <w:szCs w:val="24"/>
         </w:rPr>
-        <w:t>J. Veg. Sci.</w:t>
+        <w:t>Ecology</w:t>
       </w:r>
       <w:r>
         <w:rPr>
@@ -8054,15 +8120,15 @@
           <w:sz w:val="24"/>
           <w:szCs w:val="24"/>
         </w:rPr>
-        <w:t>25</w:t>
-      </w:r>
-      <w:r>
-        <w:rPr>
-          <w:rFonts w:asciiTheme="majorBidi" w:hAnsiTheme="majorBidi" w:cstheme="majorBidi"/>
-          <w:sz w:val="24"/>
-          <w:szCs w:val="24"/>
-        </w:rPr>
-        <w:t>, 609–613 (2014).</w:t>
+        <w:t>78</w:t>
+      </w:r>
+      <w:r>
+        <w:rPr>
+          <w:rFonts w:asciiTheme="majorBidi" w:hAnsiTheme="majorBidi" w:cstheme="majorBidi"/>
+          <w:sz w:val="24"/>
+          <w:szCs w:val="24"/>
+        </w:rPr>
+        <w:t>, 1976–1989 (1997).</w:t>
       </w:r>
     </w:p>
     <w:p>
@@ -8080,7 +8146,7 @@
           <w:sz w:val="24"/>
           <w:szCs w:val="24"/>
         </w:rPr>
-        <w:t>6.</w:t>
+        <w:t>8.</w:t>
       </w:r>
       <w:r>
         <w:rPr>
@@ -8089,7 +8155,7 @@
           <w:szCs w:val="24"/>
         </w:rPr>
         <w:tab/>
-        <w:t xml:space="preserve">Lu, R. </w:t>
+        <w:t xml:space="preserve">Filazzola, A. &amp; Lortie, C. J. A systematic review and conceptual framework for the mechanistic pathways of nurse plants: A systematic review of nurse-plant mechanisms. </w:t>
       </w:r>
       <w:r>
         <w:rPr>
@@ -8099,15 +8165,60 @@
           <w:sz w:val="24"/>
           <w:szCs w:val="24"/>
         </w:rPr>
-        <w:t>et al.</w:t>
-      </w:r>
-      <w:r>
-        <w:rPr>
-          <w:rFonts w:asciiTheme="majorBidi" w:hAnsiTheme="majorBidi" w:cstheme="majorBidi"/>
-          <w:sz w:val="24"/>
-          <w:szCs w:val="24"/>
-        </w:rPr>
-        <w:t xml:space="preserve"> Nurse effects of patch-canopy microhabitats promote herbs community establishment in sandy land. </w:t>
+        <w:t>Glob. Ecol. Biogeogr.</w:t>
+      </w:r>
+      <w:r>
+        <w:rPr>
+          <w:rFonts w:asciiTheme="majorBidi" w:hAnsiTheme="majorBidi" w:cstheme="majorBidi"/>
+          <w:sz w:val="24"/>
+          <w:szCs w:val="24"/>
+        </w:rPr>
+        <w:t xml:space="preserve"> </w:t>
+      </w:r>
+      <w:r>
+        <w:rPr>
+          <w:rFonts w:asciiTheme="majorBidi" w:hAnsiTheme="majorBidi" w:cstheme="majorBidi"/>
+          <w:b/>
+          <w:bCs/>
+          <w:sz w:val="24"/>
+          <w:szCs w:val="24"/>
+        </w:rPr>
+        <w:t>23</w:t>
+      </w:r>
+      <w:r>
+        <w:rPr>
+          <w:rFonts w:asciiTheme="majorBidi" w:hAnsiTheme="majorBidi" w:cstheme="majorBidi"/>
+          <w:sz w:val="24"/>
+          <w:szCs w:val="24"/>
+        </w:rPr>
+        <w:t>, 1335–1345 (2014).</w:t>
+      </w:r>
+    </w:p>
+    <w:p>
+      <w:pPr>
+        <w:pStyle w:val="Bibliography"/>
+        <w:rPr>
+          <w:rFonts w:asciiTheme="majorBidi" w:hAnsiTheme="majorBidi" w:cstheme="majorBidi"/>
+          <w:sz w:val="24"/>
+          <w:szCs w:val="24"/>
+        </w:rPr>
+      </w:pPr>
+      <w:r>
+        <w:rPr>
+          <w:rFonts w:asciiTheme="majorBidi" w:hAnsiTheme="majorBidi" w:cstheme="majorBidi"/>
+          <w:sz w:val="24"/>
+          <w:szCs w:val="24"/>
+        </w:rPr>
+        <w:t>9.</w:t>
+      </w:r>
+      <w:r>
+        <w:rPr>
+          <w:rFonts w:asciiTheme="majorBidi" w:hAnsiTheme="majorBidi" w:cstheme="majorBidi"/>
+          <w:sz w:val="24"/>
+          <w:szCs w:val="24"/>
+        </w:rPr>
+        <w:tab/>
+        <w:t xml:space="preserve">Gómez-Aparicio, L. </w:t>
       </w:r>
       <w:r>
         <w:rPr>
@@ -8117,7 +8228,41 @@
           <w:sz w:val="24"/>
           <w:szCs w:val="24"/>
         </w:rPr>
-        <w:t>Ecol. Eng.</w:t>
+        <w:t>et al.</w:t>
+      </w:r>
+      <w:r>
+        <w:rPr>
+          <w:rFonts w:asciiTheme="majorBidi" w:hAnsiTheme="majorBidi" w:cstheme="majorBidi"/>
+          <w:sz w:val="24"/>
+          <w:szCs w:val="24"/>
+        </w:rPr>
+        <w:t xml:space="preserve"> </w:t>
+      </w:r>
+      <w:r>
+        <w:rPr>
+          <w:rFonts w:asciiTheme="majorBidi" w:hAnsiTheme="majorBidi" w:cstheme="majorBidi"/>
+          <w:sz w:val="24"/>
+          <w:szCs w:val="24"/>
+        </w:rPr>
+        <w:t>Applying plant facilitation to forest restoration: a meta-analysis of the use of shrubs as nurse plants</w:t>
+      </w:r>
+      <w:r>
+        <w:rPr>
+          <w:rFonts w:asciiTheme="majorBidi" w:hAnsiTheme="majorBidi" w:cstheme="majorBidi"/>
+          <w:sz w:val="24"/>
+          <w:szCs w:val="24"/>
+        </w:rPr>
+        <w:t xml:space="preserve">. </w:t>
+      </w:r>
+      <w:r>
+        <w:rPr>
+          <w:rFonts w:asciiTheme="majorBidi" w:hAnsiTheme="majorBidi" w:cstheme="majorBidi"/>
+          <w:i/>
+          <w:iCs/>
+          <w:sz w:val="24"/>
+          <w:szCs w:val="24"/>
+        </w:rPr>
+        <w:t>Ecol. Appl.</w:t>
       </w:r>
       <w:r>
         <w:rPr>
@@ -8135,15 +8280,15 @@
           <w:sz w:val="24"/>
           <w:szCs w:val="24"/>
         </w:rPr>
-        <w:t>118</w:t>
-      </w:r>
-      <w:r>
-        <w:rPr>
-          <w:rFonts w:asciiTheme="majorBidi" w:hAnsiTheme="majorBidi" w:cstheme="majorBidi"/>
-          <w:sz w:val="24"/>
-          <w:szCs w:val="24"/>
-        </w:rPr>
-        <w:t>, 126–133 (2018).</w:t>
+        <w:t>14</w:t>
+      </w:r>
+      <w:r>
+        <w:rPr>
+          <w:rFonts w:asciiTheme="majorBidi" w:hAnsiTheme="majorBidi" w:cstheme="majorBidi"/>
+          <w:sz w:val="24"/>
+          <w:szCs w:val="24"/>
+        </w:rPr>
+        <w:t>, 1128–1138 (2004).</w:t>
       </w:r>
     </w:p>
     <w:p>
@@ -8161,7 +8306,8 @@
           <w:sz w:val="24"/>
           <w:szCs w:val="24"/>
         </w:rPr>
-        <w:t>7.</w:t>
+        <w:lastRenderedPageBreak/>
+        <w:t>10.</w:t>
       </w:r>
       <w:r>
         <w:rPr>
@@ -8170,24 +8316,7 @@
           <w:szCs w:val="24"/>
         </w:rPr>
         <w:tab/>
-      </w:r>
-      <w:proofErr w:type="spellStart"/>
-      <w:r>
-        <w:rPr>
-          <w:rFonts w:asciiTheme="majorBidi" w:hAnsiTheme="majorBidi" w:cstheme="majorBidi"/>
-          <w:sz w:val="24"/>
-          <w:szCs w:val="24"/>
-        </w:rPr>
-        <w:t>Bertness</w:t>
-      </w:r>
-      <w:proofErr w:type="spellEnd"/>
-      <w:r>
-        <w:rPr>
-          <w:rFonts w:asciiTheme="majorBidi" w:hAnsiTheme="majorBidi" w:cstheme="majorBidi"/>
-          <w:sz w:val="24"/>
-          <w:szCs w:val="24"/>
-        </w:rPr>
-        <w:t xml:space="preserve">, M. D. &amp; Leonard, G. H. THE ROLE OF POSITIVE INTERACTIONS IN COMMUNITIES: LESSONS FROM INTERTIDAL HABITATS. </w:t>
+        <w:t xml:space="preserve">Lortie, C. J., Filazzola, A. &amp; Sotomayor, D. A. Functional assessment of animal interactions with shrub-facilitation complexes: a formal synthesis and conceptual framework. </w:t>
       </w:r>
       <w:r>
         <w:rPr>
@@ -8197,7 +8326,7 @@
           <w:sz w:val="24"/>
           <w:szCs w:val="24"/>
         </w:rPr>
-        <w:t>Ecology</w:t>
+        <w:t>Funct. Ecol.</w:t>
       </w:r>
       <w:r>
         <w:rPr>
@@ -8215,15 +8344,15 @@
           <w:sz w:val="24"/>
           <w:szCs w:val="24"/>
         </w:rPr>
-        <w:t>78</w:t>
-      </w:r>
-      <w:r>
-        <w:rPr>
-          <w:rFonts w:asciiTheme="majorBidi" w:hAnsiTheme="majorBidi" w:cstheme="majorBidi"/>
-          <w:sz w:val="24"/>
-          <w:szCs w:val="24"/>
-        </w:rPr>
-        <w:t>, 1976–1989 (1997).</w:t>
+        <w:t>30</w:t>
+      </w:r>
+      <w:r>
+        <w:rPr>
+          <w:rFonts w:asciiTheme="majorBidi" w:hAnsiTheme="majorBidi" w:cstheme="majorBidi"/>
+          <w:sz w:val="24"/>
+          <w:szCs w:val="24"/>
+        </w:rPr>
+        <w:t>, 41–51 (2016).</w:t>
       </w:r>
     </w:p>
     <w:p>
@@ -8241,7 +8370,7 @@
           <w:sz w:val="24"/>
           <w:szCs w:val="24"/>
         </w:rPr>
-        <w:t>8.</w:t>
+        <w:t>11.</w:t>
       </w:r>
       <w:r>
         <w:rPr>
@@ -8250,42 +8379,7 @@
           <w:szCs w:val="24"/>
         </w:rPr>
         <w:tab/>
-      </w:r>
-      <w:proofErr w:type="spellStart"/>
-      <w:r>
-        <w:rPr>
-          <w:rFonts w:asciiTheme="majorBidi" w:hAnsiTheme="majorBidi" w:cstheme="majorBidi"/>
-          <w:sz w:val="24"/>
-          <w:szCs w:val="24"/>
-        </w:rPr>
-        <w:t>Filazzola</w:t>
-      </w:r>
-      <w:proofErr w:type="spellEnd"/>
-      <w:r>
-        <w:rPr>
-          <w:rFonts w:asciiTheme="majorBidi" w:hAnsiTheme="majorBidi" w:cstheme="majorBidi"/>
-          <w:sz w:val="24"/>
-          <w:szCs w:val="24"/>
-        </w:rPr>
-        <w:t xml:space="preserve">, A. &amp; </w:t>
-      </w:r>
-      <w:proofErr w:type="spellStart"/>
-      <w:r>
-        <w:rPr>
-          <w:rFonts w:asciiTheme="majorBidi" w:hAnsiTheme="majorBidi" w:cstheme="majorBidi"/>
-          <w:sz w:val="24"/>
-          <w:szCs w:val="24"/>
-        </w:rPr>
-        <w:t>Lortie</w:t>
-      </w:r>
-      <w:proofErr w:type="spellEnd"/>
-      <w:r>
-        <w:rPr>
-          <w:rFonts w:asciiTheme="majorBidi" w:hAnsiTheme="majorBidi" w:cstheme="majorBidi"/>
-          <w:sz w:val="24"/>
-          <w:szCs w:val="24"/>
-        </w:rPr>
-        <w:t xml:space="preserve">, C. J. A systematic review and conceptual framework for the mechanistic pathways of nurse plants: A systematic review of nurse-plant mechanisms. </w:t>
+        <w:t xml:space="preserve">Lortie, C. J., Gruber, E., Filazzola, A., Noble, T. &amp; Westphal, M. The Groot Effect: Plant facilitation and desert shrub regrowth following extensive damage. </w:t>
       </w:r>
       <w:r>
         <w:rPr>
@@ -8295,9 +8389,61 @@
           <w:sz w:val="24"/>
           <w:szCs w:val="24"/>
         </w:rPr>
-        <w:t xml:space="preserve">Glob. Ecol. </w:t>
-      </w:r>
-      <w:proofErr w:type="spellStart"/>
+        <w:t>Ecol. Evol.</w:t>
+      </w:r>
+      <w:r>
+        <w:rPr>
+          <w:rFonts w:asciiTheme="majorBidi" w:hAnsiTheme="majorBidi" w:cstheme="majorBidi"/>
+          <w:sz w:val="24"/>
+          <w:szCs w:val="24"/>
+        </w:rPr>
+        <w:t xml:space="preserve"> </w:t>
+      </w:r>
+      <w:r>
+        <w:rPr>
+          <w:rFonts w:asciiTheme="majorBidi" w:hAnsiTheme="majorBidi" w:cstheme="majorBidi"/>
+          <w:b/>
+          <w:bCs/>
+          <w:sz w:val="24"/>
+          <w:szCs w:val="24"/>
+        </w:rPr>
+        <w:t>8</w:t>
+      </w:r>
+      <w:r>
+        <w:rPr>
+          <w:rFonts w:asciiTheme="majorBidi" w:hAnsiTheme="majorBidi" w:cstheme="majorBidi"/>
+          <w:sz w:val="24"/>
+          <w:szCs w:val="24"/>
+        </w:rPr>
+        <w:t>, 706–715 (2018).</w:t>
+      </w:r>
+    </w:p>
+    <w:p>
+      <w:pPr>
+        <w:pStyle w:val="Bibliography"/>
+        <w:rPr>
+          <w:rFonts w:asciiTheme="majorBidi" w:hAnsiTheme="majorBidi" w:cstheme="majorBidi"/>
+          <w:sz w:val="24"/>
+          <w:szCs w:val="24"/>
+        </w:rPr>
+      </w:pPr>
+      <w:r>
+        <w:rPr>
+          <w:rFonts w:asciiTheme="majorBidi" w:hAnsiTheme="majorBidi" w:cstheme="majorBidi"/>
+          <w:sz w:val="24"/>
+          <w:szCs w:val="24"/>
+        </w:rPr>
+        <w:t>12.</w:t>
+      </w:r>
+      <w:r>
+        <w:rPr>
+          <w:rFonts w:asciiTheme="majorBidi" w:hAnsiTheme="majorBidi" w:cstheme="majorBidi"/>
+          <w:sz w:val="24"/>
+          <w:szCs w:val="24"/>
+        </w:rPr>
+        <w:tab/>
+        <w:t xml:space="preserve">Bråthen, K. A. &amp; Lortie, C. A portfolio effect of shrub canopy height on species richness in both stressful and competitive environments. </w:t>
+      </w:r>
       <w:r>
         <w:rPr>
           <w:rFonts w:asciiTheme="majorBidi" w:hAnsiTheme="majorBidi" w:cstheme="majorBidi"/>
@@ -8306,9 +8452,61 @@
           <w:sz w:val="24"/>
           <w:szCs w:val="24"/>
         </w:rPr>
-        <w:t>Biogeogr</w:t>
-      </w:r>
-      <w:proofErr w:type="spellEnd"/>
+        <w:t>Funct. Ecol.</w:t>
+      </w:r>
+      <w:r>
+        <w:rPr>
+          <w:rFonts w:asciiTheme="majorBidi" w:hAnsiTheme="majorBidi" w:cstheme="majorBidi"/>
+          <w:sz w:val="24"/>
+          <w:szCs w:val="24"/>
+        </w:rPr>
+        <w:t xml:space="preserve"> </w:t>
+      </w:r>
+      <w:r>
+        <w:rPr>
+          <w:rFonts w:asciiTheme="majorBidi" w:hAnsiTheme="majorBidi" w:cstheme="majorBidi"/>
+          <w:b/>
+          <w:bCs/>
+          <w:sz w:val="24"/>
+          <w:szCs w:val="24"/>
+        </w:rPr>
+        <w:t>30</w:t>
+      </w:r>
+      <w:r>
+        <w:rPr>
+          <w:rFonts w:asciiTheme="majorBidi" w:hAnsiTheme="majorBidi" w:cstheme="majorBidi"/>
+          <w:sz w:val="24"/>
+          <w:szCs w:val="24"/>
+        </w:rPr>
+        <w:t>, 60–69 (2016).</w:t>
+      </w:r>
+    </w:p>
+    <w:p>
+      <w:pPr>
+        <w:pStyle w:val="Bibliography"/>
+        <w:rPr>
+          <w:rFonts w:asciiTheme="majorBidi" w:hAnsiTheme="majorBidi" w:cstheme="majorBidi"/>
+          <w:sz w:val="24"/>
+          <w:szCs w:val="24"/>
+        </w:rPr>
+      </w:pPr>
+      <w:r>
+        <w:rPr>
+          <w:rFonts w:asciiTheme="majorBidi" w:hAnsiTheme="majorBidi" w:cstheme="majorBidi"/>
+          <w:sz w:val="24"/>
+          <w:szCs w:val="24"/>
+        </w:rPr>
+        <w:t>13.</w:t>
+      </w:r>
+      <w:r>
+        <w:rPr>
+          <w:rFonts w:asciiTheme="majorBidi" w:hAnsiTheme="majorBidi" w:cstheme="majorBidi"/>
+          <w:sz w:val="24"/>
+          <w:szCs w:val="24"/>
+        </w:rPr>
+        <w:tab/>
+        <w:t xml:space="preserve">Tazik, D. J. &amp; Martin, C. O. Threatened and Endangered Species on U.S. Department of Defense Lands in the Arid West, USA. </w:t>
+      </w:r>
       <w:r>
         <w:rPr>
           <w:rFonts w:asciiTheme="majorBidi" w:hAnsiTheme="majorBidi" w:cstheme="majorBidi"/>
@@ -8317,7 +8515,7 @@
           <w:sz w:val="24"/>
           <w:szCs w:val="24"/>
         </w:rPr>
-        <w:t>.</w:t>
+        <w:t>Arid Land Res. Manag.</w:t>
       </w:r>
       <w:r>
         <w:rPr>
@@ -8335,15 +8533,15 @@
           <w:sz w:val="24"/>
           <w:szCs w:val="24"/>
         </w:rPr>
-        <w:t>23</w:t>
-      </w:r>
-      <w:r>
-        <w:rPr>
-          <w:rFonts w:asciiTheme="majorBidi" w:hAnsiTheme="majorBidi" w:cstheme="majorBidi"/>
-          <w:sz w:val="24"/>
-          <w:szCs w:val="24"/>
-        </w:rPr>
-        <w:t>, 1335–1345 (2014).</w:t>
+        <w:t>16</w:t>
+      </w:r>
+      <w:r>
+        <w:rPr>
+          <w:rFonts w:asciiTheme="majorBidi" w:hAnsiTheme="majorBidi" w:cstheme="majorBidi"/>
+          <w:sz w:val="24"/>
+          <w:szCs w:val="24"/>
+        </w:rPr>
+        <w:t>, 259–276 (2002).</w:t>
       </w:r>
     </w:p>
     <w:p>
@@ -8361,8 +8559,7 @@
           <w:sz w:val="24"/>
           <w:szCs w:val="24"/>
         </w:rPr>
-        <w:lastRenderedPageBreak/>
-        <w:t>9.</w:t>
+        <w:t>14.</w:t>
       </w:r>
       <w:r>
         <w:rPr>
@@ -8371,25 +8568,7 @@
           <w:szCs w:val="24"/>
         </w:rPr>
         <w:tab/>
-        <w:t>Gómez-</w:t>
-      </w:r>
-      <w:proofErr w:type="spellStart"/>
-      <w:r>
-        <w:rPr>
-          <w:rFonts w:asciiTheme="majorBidi" w:hAnsiTheme="majorBidi" w:cstheme="majorBidi"/>
-          <w:sz w:val="24"/>
-          <w:szCs w:val="24"/>
-        </w:rPr>
-        <w:t>Aparicio</w:t>
-      </w:r>
-      <w:proofErr w:type="spellEnd"/>
-      <w:r>
-        <w:rPr>
-          <w:rFonts w:asciiTheme="majorBidi" w:hAnsiTheme="majorBidi" w:cstheme="majorBidi"/>
-          <w:sz w:val="24"/>
-          <w:szCs w:val="24"/>
-        </w:rPr>
-        <w:t xml:space="preserve">, L. </w:t>
+        <w:t xml:space="preserve">Asner, G. P. &amp; Heidebrecht, K. B. Desertification alters regional ecosystem-climate interactions. </w:t>
       </w:r>
       <w:r>
         <w:rPr>
@@ -8399,15 +8578,60 @@
           <w:sz w:val="24"/>
           <w:szCs w:val="24"/>
         </w:rPr>
-        <w:t>et al.</w:t>
-      </w:r>
-      <w:r>
-        <w:rPr>
-          <w:rFonts w:asciiTheme="majorBidi" w:hAnsiTheme="majorBidi" w:cstheme="majorBidi"/>
-          <w:sz w:val="24"/>
-          <w:szCs w:val="24"/>
-        </w:rPr>
-        <w:t xml:space="preserve"> APPLYING PLANT FACILITATION TO FOREST RESTORATION: A META-ANALYSIS OF THE USE OF SHRUBS AS NURSE PLANTS. </w:t>
+        <w:t>Glob. Change Biol.</w:t>
+      </w:r>
+      <w:r>
+        <w:rPr>
+          <w:rFonts w:asciiTheme="majorBidi" w:hAnsiTheme="majorBidi" w:cstheme="majorBidi"/>
+          <w:sz w:val="24"/>
+          <w:szCs w:val="24"/>
+        </w:rPr>
+        <w:t xml:space="preserve"> </w:t>
+      </w:r>
+      <w:r>
+        <w:rPr>
+          <w:rFonts w:asciiTheme="majorBidi" w:hAnsiTheme="majorBidi" w:cstheme="majorBidi"/>
+          <w:b/>
+          <w:bCs/>
+          <w:sz w:val="24"/>
+          <w:szCs w:val="24"/>
+        </w:rPr>
+        <w:t>11</w:t>
+      </w:r>
+      <w:r>
+        <w:rPr>
+          <w:rFonts w:asciiTheme="majorBidi" w:hAnsiTheme="majorBidi" w:cstheme="majorBidi"/>
+          <w:sz w:val="24"/>
+          <w:szCs w:val="24"/>
+        </w:rPr>
+        <w:t>, 182–194 (2005).</w:t>
+      </w:r>
+    </w:p>
+    <w:p>
+      <w:pPr>
+        <w:pStyle w:val="Bibliography"/>
+        <w:rPr>
+          <w:rFonts w:asciiTheme="majorBidi" w:hAnsiTheme="majorBidi" w:cstheme="majorBidi"/>
+          <w:sz w:val="24"/>
+          <w:szCs w:val="24"/>
+        </w:rPr>
+      </w:pPr>
+      <w:r>
+        <w:rPr>
+          <w:rFonts w:asciiTheme="majorBidi" w:hAnsiTheme="majorBidi" w:cstheme="majorBidi"/>
+          <w:sz w:val="24"/>
+          <w:szCs w:val="24"/>
+        </w:rPr>
+        <w:t>15.</w:t>
+      </w:r>
+      <w:r>
+        <w:rPr>
+          <w:rFonts w:asciiTheme="majorBidi" w:hAnsiTheme="majorBidi" w:cstheme="majorBidi"/>
+          <w:sz w:val="24"/>
+          <w:szCs w:val="24"/>
+        </w:rPr>
+        <w:tab/>
+        <w:t xml:space="preserve">Kogan, F. &amp; Guo, W. 2006–2015 mega-drought in the western USA and its monitoring from space data. </w:t>
       </w:r>
       <w:r>
         <w:rPr>
@@ -8417,7 +8641,7 @@
           <w:sz w:val="24"/>
           <w:szCs w:val="24"/>
         </w:rPr>
-        <w:t>Ecol. Appl.</w:t>
+        <w:t>Geomat. Nat. Hazards Risk</w:t>
       </w:r>
       <w:r>
         <w:rPr>
@@ -8435,15 +8659,15 @@
           <w:sz w:val="24"/>
           <w:szCs w:val="24"/>
         </w:rPr>
-        <w:t>14</w:t>
-      </w:r>
-      <w:r>
-        <w:rPr>
-          <w:rFonts w:asciiTheme="majorBidi" w:hAnsiTheme="majorBidi" w:cstheme="majorBidi"/>
-          <w:sz w:val="24"/>
-          <w:szCs w:val="24"/>
-        </w:rPr>
-        <w:t>, 1128–1138 (2004).</w:t>
+        <w:t>6</w:t>
+      </w:r>
+      <w:r>
+        <w:rPr>
+          <w:rFonts w:asciiTheme="majorBidi" w:hAnsiTheme="majorBidi" w:cstheme="majorBidi"/>
+          <w:sz w:val="24"/>
+          <w:szCs w:val="24"/>
+        </w:rPr>
+        <w:t>, 651–668 (2015).</w:t>
       </w:r>
     </w:p>
     <w:p>
@@ -8461,7 +8685,7 @@
           <w:sz w:val="24"/>
           <w:szCs w:val="24"/>
         </w:rPr>
-        <w:t>10.</w:t>
+        <w:t>16.</w:t>
       </w:r>
       <w:r>
         <w:rPr>
@@ -8470,44 +8694,8 @@
           <w:szCs w:val="24"/>
         </w:rPr>
         <w:tab/>
-      </w:r>
-      <w:proofErr w:type="spellStart"/>
-      <w:r>
-        <w:rPr>
-          <w:rFonts w:asciiTheme="majorBidi" w:hAnsiTheme="majorBidi" w:cstheme="majorBidi"/>
-          <w:sz w:val="24"/>
-          <w:szCs w:val="24"/>
-        </w:rPr>
-        <w:t>Lortie</w:t>
-      </w:r>
-      <w:proofErr w:type="spellEnd"/>
-      <w:r>
-        <w:rPr>
-          <w:rFonts w:asciiTheme="majorBidi" w:hAnsiTheme="majorBidi" w:cstheme="majorBidi"/>
-          <w:sz w:val="24"/>
-          <w:szCs w:val="24"/>
-        </w:rPr>
-        <w:t xml:space="preserve">, C. J., </w:t>
-      </w:r>
-      <w:proofErr w:type="spellStart"/>
-      <w:r>
-        <w:rPr>
-          <w:rFonts w:asciiTheme="majorBidi" w:hAnsiTheme="majorBidi" w:cstheme="majorBidi"/>
-          <w:sz w:val="24"/>
-          <w:szCs w:val="24"/>
-        </w:rPr>
-        <w:t>Filazzola</w:t>
-      </w:r>
-      <w:proofErr w:type="spellEnd"/>
-      <w:r>
-        <w:rPr>
-          <w:rFonts w:asciiTheme="majorBidi" w:hAnsiTheme="majorBidi" w:cstheme="majorBidi"/>
-          <w:sz w:val="24"/>
-          <w:szCs w:val="24"/>
-        </w:rPr>
-        <w:t xml:space="preserve">, A. &amp; Sotomayor, D. A. Functional assessment of animal interactions with shrub-facilitation complexes: a formal synthesis and conceptual framework. </w:t>
-      </w:r>
-      <w:proofErr w:type="spellStart"/>
+        <w:t xml:space="preserve">MacDonald, G. M. Severe and sustained drought in southern California and the West: Present conditions and insights from the past on causes and impacts. </w:t>
+      </w:r>
       <w:r>
         <w:rPr>
           <w:rFonts w:asciiTheme="majorBidi" w:hAnsiTheme="majorBidi" w:cstheme="majorBidi"/>
@@ -8516,9 +8704,79 @@
           <w:sz w:val="24"/>
           <w:szCs w:val="24"/>
         </w:rPr>
-        <w:t>Funct</w:t>
-      </w:r>
-      <w:proofErr w:type="spellEnd"/>
+        <w:t>Quat. Int.</w:t>
+      </w:r>
+      <w:r>
+        <w:rPr>
+          <w:rFonts w:asciiTheme="majorBidi" w:hAnsiTheme="majorBidi" w:cstheme="majorBidi"/>
+          <w:sz w:val="24"/>
+          <w:szCs w:val="24"/>
+        </w:rPr>
+        <w:t xml:space="preserve"> </w:t>
+      </w:r>
+      <w:r>
+        <w:rPr>
+          <w:rFonts w:asciiTheme="majorBidi" w:hAnsiTheme="majorBidi" w:cstheme="majorBidi"/>
+          <w:b/>
+          <w:bCs/>
+          <w:sz w:val="24"/>
+          <w:szCs w:val="24"/>
+        </w:rPr>
+        <w:t>173</w:t>
+      </w:r>
+      <w:r>
+        <w:rPr>
+          <w:rFonts w:asciiTheme="majorBidi" w:hAnsiTheme="majorBidi" w:cstheme="majorBidi"/>
+          <w:sz w:val="24"/>
+          <w:szCs w:val="24"/>
+        </w:rPr>
+        <w:t>–</w:t>
+      </w:r>
+      <w:r>
+        <w:rPr>
+          <w:rFonts w:asciiTheme="majorBidi" w:hAnsiTheme="majorBidi" w:cstheme="majorBidi"/>
+          <w:b/>
+          <w:bCs/>
+          <w:sz w:val="24"/>
+          <w:szCs w:val="24"/>
+        </w:rPr>
+        <w:t>174</w:t>
+      </w:r>
+      <w:r>
+        <w:rPr>
+          <w:rFonts w:asciiTheme="majorBidi" w:hAnsiTheme="majorBidi" w:cstheme="majorBidi"/>
+          <w:sz w:val="24"/>
+          <w:szCs w:val="24"/>
+        </w:rPr>
+        <w:t>, 87–100 (2007).</w:t>
+      </w:r>
+    </w:p>
+    <w:p>
+      <w:pPr>
+        <w:pStyle w:val="Bibliography"/>
+        <w:rPr>
+          <w:rFonts w:asciiTheme="majorBidi" w:hAnsiTheme="majorBidi" w:cstheme="majorBidi"/>
+          <w:sz w:val="24"/>
+          <w:szCs w:val="24"/>
+        </w:rPr>
+      </w:pPr>
+      <w:r>
+        <w:rPr>
+          <w:rFonts w:asciiTheme="majorBidi" w:hAnsiTheme="majorBidi" w:cstheme="majorBidi"/>
+          <w:sz w:val="24"/>
+          <w:szCs w:val="24"/>
+        </w:rPr>
+        <w:t>17.</w:t>
+      </w:r>
+      <w:r>
+        <w:rPr>
+          <w:rFonts w:asciiTheme="majorBidi" w:hAnsiTheme="majorBidi" w:cstheme="majorBidi"/>
+          <w:sz w:val="24"/>
+          <w:szCs w:val="24"/>
+        </w:rPr>
+        <w:tab/>
+        <w:t xml:space="preserve">Tattini, M. </w:t>
+      </w:r>
       <w:r>
         <w:rPr>
           <w:rFonts w:asciiTheme="majorBidi" w:hAnsiTheme="majorBidi" w:cstheme="majorBidi"/>
@@ -8527,7 +8785,25 @@
           <w:sz w:val="24"/>
           <w:szCs w:val="24"/>
         </w:rPr>
-        <w:t>. Ecol.</w:t>
+        <w:t>et al.</w:t>
+      </w:r>
+      <w:r>
+        <w:rPr>
+          <w:rFonts w:asciiTheme="majorBidi" w:hAnsiTheme="majorBidi" w:cstheme="majorBidi"/>
+          <w:sz w:val="24"/>
+          <w:szCs w:val="24"/>
+        </w:rPr>
+        <w:t xml:space="preserve"> Morpho-anatomical, physiological and biochemical adjustments in response to root zone salinity stress and high solar radiation in two Mediterranean evergreen shrubs, Myrtus communis and Pistacia lentiscus. </w:t>
+      </w:r>
+      <w:r>
+        <w:rPr>
+          <w:rFonts w:asciiTheme="majorBidi" w:hAnsiTheme="majorBidi" w:cstheme="majorBidi"/>
+          <w:i/>
+          <w:iCs/>
+          <w:sz w:val="24"/>
+          <w:szCs w:val="24"/>
+        </w:rPr>
+        <w:t>New Phytol.</w:t>
       </w:r>
       <w:r>
         <w:rPr>
@@ -8545,15 +8821,15 @@
           <w:sz w:val="24"/>
           <w:szCs w:val="24"/>
         </w:rPr>
-        <w:t>30</w:t>
-      </w:r>
-      <w:r>
-        <w:rPr>
-          <w:rFonts w:asciiTheme="majorBidi" w:hAnsiTheme="majorBidi" w:cstheme="majorBidi"/>
-          <w:sz w:val="24"/>
-          <w:szCs w:val="24"/>
-        </w:rPr>
-        <w:t>, 41–51 (2016).</w:t>
+        <w:t>170</w:t>
+      </w:r>
+      <w:r>
+        <w:rPr>
+          <w:rFonts w:asciiTheme="majorBidi" w:hAnsiTheme="majorBidi" w:cstheme="majorBidi"/>
+          <w:sz w:val="24"/>
+          <w:szCs w:val="24"/>
+        </w:rPr>
+        <w:t>, 779–794 (2006).</w:t>
       </w:r>
     </w:p>
     <w:p>
@@ -8571,7 +8847,7 @@
           <w:sz w:val="24"/>
           <w:szCs w:val="24"/>
         </w:rPr>
-        <w:t>11.</w:t>
+        <w:t>18.</w:t>
       </w:r>
       <w:r>
         <w:rPr>
@@ -8580,60 +8856,7 @@
           <w:szCs w:val="24"/>
         </w:rPr>
         <w:tab/>
-      </w:r>
-      <w:proofErr w:type="spellStart"/>
-      <w:r>
-        <w:rPr>
-          <w:rFonts w:asciiTheme="majorBidi" w:hAnsiTheme="majorBidi" w:cstheme="majorBidi"/>
-          <w:sz w:val="24"/>
-          <w:szCs w:val="24"/>
-        </w:rPr>
-        <w:t>Lortie</w:t>
-      </w:r>
-      <w:proofErr w:type="spellEnd"/>
-      <w:r>
-        <w:rPr>
-          <w:rFonts w:asciiTheme="majorBidi" w:hAnsiTheme="majorBidi" w:cstheme="majorBidi"/>
-          <w:sz w:val="24"/>
-          <w:szCs w:val="24"/>
-        </w:rPr>
-        <w:t xml:space="preserve">, C. J., Gruber, E., </w:t>
-      </w:r>
-      <w:proofErr w:type="spellStart"/>
-      <w:r>
-        <w:rPr>
-          <w:rFonts w:asciiTheme="majorBidi" w:hAnsiTheme="majorBidi" w:cstheme="majorBidi"/>
-          <w:sz w:val="24"/>
-          <w:szCs w:val="24"/>
-        </w:rPr>
-        <w:t>Filazzola</w:t>
-      </w:r>
-      <w:proofErr w:type="spellEnd"/>
-      <w:r>
-        <w:rPr>
-          <w:rFonts w:asciiTheme="majorBidi" w:hAnsiTheme="majorBidi" w:cstheme="majorBidi"/>
-          <w:sz w:val="24"/>
-          <w:szCs w:val="24"/>
-        </w:rPr>
-        <w:t xml:space="preserve">, A., Noble, T. &amp; </w:t>
-      </w:r>
-      <w:proofErr w:type="spellStart"/>
-      <w:r>
-        <w:rPr>
-          <w:rFonts w:asciiTheme="majorBidi" w:hAnsiTheme="majorBidi" w:cstheme="majorBidi"/>
-          <w:sz w:val="24"/>
-          <w:szCs w:val="24"/>
-        </w:rPr>
-        <w:t>Westphal</w:t>
-      </w:r>
-      <w:proofErr w:type="spellEnd"/>
-      <w:r>
-        <w:rPr>
-          <w:rFonts w:asciiTheme="majorBidi" w:hAnsiTheme="majorBidi" w:cstheme="majorBidi"/>
-          <w:sz w:val="24"/>
-          <w:szCs w:val="24"/>
-        </w:rPr>
-        <w:t xml:space="preserve">, M. The Groot Effect: Plant facilitation and desert shrub regrowth following extensive damage. </w:t>
+        <w:t xml:space="preserve">Gibelin, A.-L. &amp; Déqué, M. Anthropogenic climate change over the Mediterranean region simulated by a global variable resolution model. </w:t>
       </w:r>
       <w:r>
         <w:rPr>
@@ -8643,9 +8866,62 @@
           <w:sz w:val="24"/>
           <w:szCs w:val="24"/>
         </w:rPr>
-        <w:t xml:space="preserve">Ecol. </w:t>
-      </w:r>
-      <w:proofErr w:type="spellStart"/>
+        <w:t>Clim. Dyn.</w:t>
+      </w:r>
+      <w:r>
+        <w:rPr>
+          <w:rFonts w:asciiTheme="majorBidi" w:hAnsiTheme="majorBidi" w:cstheme="majorBidi"/>
+          <w:sz w:val="24"/>
+          <w:szCs w:val="24"/>
+        </w:rPr>
+        <w:t xml:space="preserve"> </w:t>
+      </w:r>
+      <w:r>
+        <w:rPr>
+          <w:rFonts w:asciiTheme="majorBidi" w:hAnsiTheme="majorBidi" w:cstheme="majorBidi"/>
+          <w:b/>
+          <w:bCs/>
+          <w:sz w:val="24"/>
+          <w:szCs w:val="24"/>
+        </w:rPr>
+        <w:t>20</w:t>
+      </w:r>
+      <w:r>
+        <w:rPr>
+          <w:rFonts w:asciiTheme="majorBidi" w:hAnsiTheme="majorBidi" w:cstheme="majorBidi"/>
+          <w:sz w:val="24"/>
+          <w:szCs w:val="24"/>
+        </w:rPr>
+        <w:t>, 327–339 (2003).</w:t>
+      </w:r>
+    </w:p>
+    <w:p>
+      <w:pPr>
+        <w:pStyle w:val="Bibliography"/>
+        <w:rPr>
+          <w:rFonts w:asciiTheme="majorBidi" w:hAnsiTheme="majorBidi" w:cstheme="majorBidi"/>
+          <w:sz w:val="24"/>
+          <w:szCs w:val="24"/>
+        </w:rPr>
+      </w:pPr>
+      <w:r>
+        <w:rPr>
+          <w:rFonts w:asciiTheme="majorBidi" w:hAnsiTheme="majorBidi" w:cstheme="majorBidi"/>
+          <w:sz w:val="24"/>
+          <w:szCs w:val="24"/>
+        </w:rPr>
+        <w:lastRenderedPageBreak/>
+        <w:t>19.</w:t>
+      </w:r>
+      <w:r>
+        <w:rPr>
+          <w:rFonts w:asciiTheme="majorBidi" w:hAnsiTheme="majorBidi" w:cstheme="majorBidi"/>
+          <w:sz w:val="24"/>
+          <w:szCs w:val="24"/>
+        </w:rPr>
+        <w:tab/>
+        <w:t xml:space="preserve">Rosenzweig, C. </w:t>
+      </w:r>
       <w:r>
         <w:rPr>
           <w:rFonts w:asciiTheme="majorBidi" w:hAnsiTheme="majorBidi" w:cstheme="majorBidi"/>
@@ -8654,9 +8930,16 @@
           <w:sz w:val="24"/>
           <w:szCs w:val="24"/>
         </w:rPr>
-        <w:t>Evol</w:t>
-      </w:r>
-      <w:proofErr w:type="spellEnd"/>
+        <w:t>et al.</w:t>
+      </w:r>
+      <w:r>
+        <w:rPr>
+          <w:rFonts w:asciiTheme="majorBidi" w:hAnsiTheme="majorBidi" w:cstheme="majorBidi"/>
+          <w:sz w:val="24"/>
+          <w:szCs w:val="24"/>
+        </w:rPr>
+        <w:t xml:space="preserve"> Attributing physical and biological impacts to anthropogenic climate change. </w:t>
+      </w:r>
       <w:r>
         <w:rPr>
           <w:rFonts w:asciiTheme="majorBidi" w:hAnsiTheme="majorBidi" w:cstheme="majorBidi"/>
@@ -8665,7 +8948,7 @@
           <w:sz w:val="24"/>
           <w:szCs w:val="24"/>
         </w:rPr>
-        <w:t>.</w:t>
+        <w:t>Nature</w:t>
       </w:r>
       <w:r>
         <w:rPr>
@@ -8683,15 +8966,15 @@
           <w:sz w:val="24"/>
           <w:szCs w:val="24"/>
         </w:rPr>
-        <w:t>8</w:t>
-      </w:r>
-      <w:r>
-        <w:rPr>
-          <w:rFonts w:asciiTheme="majorBidi" w:hAnsiTheme="majorBidi" w:cstheme="majorBidi"/>
-          <w:sz w:val="24"/>
-          <w:szCs w:val="24"/>
-        </w:rPr>
-        <w:t>, 706–715 (2018).</w:t>
+        <w:t>453</w:t>
+      </w:r>
+      <w:r>
+        <w:rPr>
+          <w:rFonts w:asciiTheme="majorBidi" w:hAnsiTheme="majorBidi" w:cstheme="majorBidi"/>
+          <w:sz w:val="24"/>
+          <w:szCs w:val="24"/>
+        </w:rPr>
+        <w:t>, 353 (2008).</w:t>
       </w:r>
     </w:p>
     <w:p>
@@ -8709,7 +8992,7 @@
           <w:sz w:val="24"/>
           <w:szCs w:val="24"/>
         </w:rPr>
-        <w:t>12.</w:t>
+        <w:t>20.</w:t>
       </w:r>
       <w:r>
         <w:rPr>
@@ -8718,44 +9001,8 @@
           <w:szCs w:val="24"/>
         </w:rPr>
         <w:tab/>
-      </w:r>
-      <w:proofErr w:type="spellStart"/>
-      <w:r>
-        <w:rPr>
-          <w:rFonts w:asciiTheme="majorBidi" w:hAnsiTheme="majorBidi" w:cstheme="majorBidi"/>
-          <w:sz w:val="24"/>
-          <w:szCs w:val="24"/>
-        </w:rPr>
-        <w:t>Bråthen</w:t>
-      </w:r>
-      <w:proofErr w:type="spellEnd"/>
-      <w:r>
-        <w:rPr>
-          <w:rFonts w:asciiTheme="majorBidi" w:hAnsiTheme="majorBidi" w:cstheme="majorBidi"/>
-          <w:sz w:val="24"/>
-          <w:szCs w:val="24"/>
-        </w:rPr>
-        <w:t xml:space="preserve">, K. A. &amp; </w:t>
-      </w:r>
-      <w:proofErr w:type="spellStart"/>
-      <w:r>
-        <w:rPr>
-          <w:rFonts w:asciiTheme="majorBidi" w:hAnsiTheme="majorBidi" w:cstheme="majorBidi"/>
-          <w:sz w:val="24"/>
-          <w:szCs w:val="24"/>
-        </w:rPr>
-        <w:t>Lortie</w:t>
-      </w:r>
-      <w:proofErr w:type="spellEnd"/>
-      <w:r>
-        <w:rPr>
-          <w:rFonts w:asciiTheme="majorBidi" w:hAnsiTheme="majorBidi" w:cstheme="majorBidi"/>
-          <w:sz w:val="24"/>
-          <w:szCs w:val="24"/>
-        </w:rPr>
-        <w:t xml:space="preserve">, C. A portfolio effect of shrub canopy height on species richness in both stressful and competitive environments. </w:t>
-      </w:r>
-      <w:proofErr w:type="spellStart"/>
+        <w:t xml:space="preserve">Reynolds, J. F. </w:t>
+      </w:r>
       <w:r>
         <w:rPr>
           <w:rFonts w:asciiTheme="majorBidi" w:hAnsiTheme="majorBidi" w:cstheme="majorBidi"/>
@@ -8764,9 +9011,16 @@
           <w:sz w:val="24"/>
           <w:szCs w:val="24"/>
         </w:rPr>
-        <w:t>Funct</w:t>
-      </w:r>
-      <w:proofErr w:type="spellEnd"/>
+        <w:t>et al.</w:t>
+      </w:r>
+      <w:r>
+        <w:rPr>
+          <w:rFonts w:asciiTheme="majorBidi" w:hAnsiTheme="majorBidi" w:cstheme="majorBidi"/>
+          <w:sz w:val="24"/>
+          <w:szCs w:val="24"/>
+        </w:rPr>
+        <w:t xml:space="preserve"> Global Desertification: Building a Science for Dryland Development. </w:t>
+      </w:r>
       <w:r>
         <w:rPr>
           <w:rFonts w:asciiTheme="majorBidi" w:hAnsiTheme="majorBidi" w:cstheme="majorBidi"/>
@@ -8775,7 +9029,7 @@
           <w:sz w:val="24"/>
           <w:szCs w:val="24"/>
         </w:rPr>
-        <w:t>. Ecol.</w:t>
+        <w:t>Science</w:t>
       </w:r>
       <w:r>
         <w:rPr>
@@ -8793,15 +9047,15 @@
           <w:sz w:val="24"/>
           <w:szCs w:val="24"/>
         </w:rPr>
-        <w:t>30</w:t>
-      </w:r>
-      <w:r>
-        <w:rPr>
-          <w:rFonts w:asciiTheme="majorBidi" w:hAnsiTheme="majorBidi" w:cstheme="majorBidi"/>
-          <w:sz w:val="24"/>
-          <w:szCs w:val="24"/>
-        </w:rPr>
-        <w:t>, 60–69 (2016).</w:t>
+        <w:t>316</w:t>
+      </w:r>
+      <w:r>
+        <w:rPr>
+          <w:rFonts w:asciiTheme="majorBidi" w:hAnsiTheme="majorBidi" w:cstheme="majorBidi"/>
+          <w:sz w:val="24"/>
+          <w:szCs w:val="24"/>
+        </w:rPr>
+        <w:t>, 847–851 (2007).</w:t>
       </w:r>
     </w:p>
     <w:p>
@@ -8819,7 +9073,7 @@
           <w:sz w:val="24"/>
           <w:szCs w:val="24"/>
         </w:rPr>
-        <w:t>13.</w:t>
+        <w:t>21.</w:t>
       </w:r>
       <w:r>
         <w:rPr>
@@ -8828,24 +9082,7 @@
           <w:szCs w:val="24"/>
         </w:rPr>
         <w:tab/>
-      </w:r>
-      <w:proofErr w:type="spellStart"/>
-      <w:r>
-        <w:rPr>
-          <w:rFonts w:asciiTheme="majorBidi" w:hAnsiTheme="majorBidi" w:cstheme="majorBidi"/>
-          <w:sz w:val="24"/>
-          <w:szCs w:val="24"/>
-        </w:rPr>
-        <w:t>Tazik</w:t>
-      </w:r>
-      <w:proofErr w:type="spellEnd"/>
-      <w:r>
-        <w:rPr>
-          <w:rFonts w:asciiTheme="majorBidi" w:hAnsiTheme="majorBidi" w:cstheme="majorBidi"/>
-          <w:sz w:val="24"/>
-          <w:szCs w:val="24"/>
-        </w:rPr>
-        <w:t xml:space="preserve">, D. J. &amp; Martin, C. O. Threatened and Endangered Species on U.S. Department of Defense Lands in the Arid West, USA. </w:t>
+        <w:t xml:space="preserve">Noonan, M. J. </w:t>
       </w:r>
       <w:r>
         <w:rPr>
@@ -8855,9 +9092,16 @@
           <w:sz w:val="24"/>
           <w:szCs w:val="24"/>
         </w:rPr>
-        <w:t xml:space="preserve">Arid Land Res. </w:t>
-      </w:r>
-      <w:proofErr w:type="spellStart"/>
+        <w:t>et al.</w:t>
+      </w:r>
+      <w:r>
+        <w:rPr>
+          <w:rFonts w:asciiTheme="majorBidi" w:hAnsiTheme="majorBidi" w:cstheme="majorBidi"/>
+          <w:sz w:val="24"/>
+          <w:szCs w:val="24"/>
+        </w:rPr>
+        <w:t xml:space="preserve"> In situ behavioral plasticity as compensation for weather variability: implications for future climate change. </w:t>
+      </w:r>
       <w:r>
         <w:rPr>
           <w:rFonts w:asciiTheme="majorBidi" w:hAnsiTheme="majorBidi" w:cstheme="majorBidi"/>
@@ -8866,9 +9110,61 @@
           <w:sz w:val="24"/>
           <w:szCs w:val="24"/>
         </w:rPr>
-        <w:t>Manag</w:t>
-      </w:r>
-      <w:proofErr w:type="spellEnd"/>
+        <w:t>Clim. Change</w:t>
+      </w:r>
+      <w:r>
+        <w:rPr>
+          <w:rFonts w:asciiTheme="majorBidi" w:hAnsiTheme="majorBidi" w:cstheme="majorBidi"/>
+          <w:sz w:val="24"/>
+          <w:szCs w:val="24"/>
+        </w:rPr>
+        <w:t xml:space="preserve"> </w:t>
+      </w:r>
+      <w:r>
+        <w:rPr>
+          <w:rFonts w:asciiTheme="majorBidi" w:hAnsiTheme="majorBidi" w:cstheme="majorBidi"/>
+          <w:b/>
+          <w:bCs/>
+          <w:sz w:val="24"/>
+          <w:szCs w:val="24"/>
+        </w:rPr>
+        <w:t>149</w:t>
+      </w:r>
+      <w:r>
+        <w:rPr>
+          <w:rFonts w:asciiTheme="majorBidi" w:hAnsiTheme="majorBidi" w:cstheme="majorBidi"/>
+          <w:sz w:val="24"/>
+          <w:szCs w:val="24"/>
+        </w:rPr>
+        <w:t>, 457–471 (2018).</w:t>
+      </w:r>
+    </w:p>
+    <w:p>
+      <w:pPr>
+        <w:pStyle w:val="Bibliography"/>
+        <w:rPr>
+          <w:rFonts w:asciiTheme="majorBidi" w:hAnsiTheme="majorBidi" w:cstheme="majorBidi"/>
+          <w:sz w:val="24"/>
+          <w:szCs w:val="24"/>
+        </w:rPr>
+      </w:pPr>
+      <w:r>
+        <w:rPr>
+          <w:rFonts w:asciiTheme="majorBidi" w:hAnsiTheme="majorBidi" w:cstheme="majorBidi"/>
+          <w:sz w:val="24"/>
+          <w:szCs w:val="24"/>
+        </w:rPr>
+        <w:t>22.</w:t>
+      </w:r>
+      <w:r>
+        <w:rPr>
+          <w:rFonts w:asciiTheme="majorBidi" w:hAnsiTheme="majorBidi" w:cstheme="majorBidi"/>
+          <w:sz w:val="24"/>
+          <w:szCs w:val="24"/>
+        </w:rPr>
+        <w:tab/>
+        <w:t xml:space="preserve">Berger-Tal, O. </w:t>
+      </w:r>
       <w:r>
         <w:rPr>
           <w:rFonts w:asciiTheme="majorBidi" w:hAnsiTheme="majorBidi" w:cstheme="majorBidi"/>
@@ -8877,7 +9173,25 @@
           <w:sz w:val="24"/>
           <w:szCs w:val="24"/>
         </w:rPr>
-        <w:t>.</w:t>
+        <w:t>et al.</w:t>
+      </w:r>
+      <w:r>
+        <w:rPr>
+          <w:rFonts w:asciiTheme="majorBidi" w:hAnsiTheme="majorBidi" w:cstheme="majorBidi"/>
+          <w:sz w:val="24"/>
+          <w:szCs w:val="24"/>
+        </w:rPr>
+        <w:t xml:space="preserve"> Integrating animal behavior and conservation biology: a conceptual framework. </w:t>
+      </w:r>
+      <w:r>
+        <w:rPr>
+          <w:rFonts w:asciiTheme="majorBidi" w:hAnsiTheme="majorBidi" w:cstheme="majorBidi"/>
+          <w:i/>
+          <w:iCs/>
+          <w:sz w:val="24"/>
+          <w:szCs w:val="24"/>
+        </w:rPr>
+        <w:t>Behav. Ecol.</w:t>
       </w:r>
       <w:r>
         <w:rPr>
@@ -8895,15 +9209,15 @@
           <w:sz w:val="24"/>
           <w:szCs w:val="24"/>
         </w:rPr>
-        <w:t>16</w:t>
-      </w:r>
-      <w:r>
-        <w:rPr>
-          <w:rFonts w:asciiTheme="majorBidi" w:hAnsiTheme="majorBidi" w:cstheme="majorBidi"/>
-          <w:sz w:val="24"/>
-          <w:szCs w:val="24"/>
-        </w:rPr>
-        <w:t>, 259–276 (2002).</w:t>
+        <w:t>22</w:t>
+      </w:r>
+      <w:r>
+        <w:rPr>
+          <w:rFonts w:asciiTheme="majorBidi" w:hAnsiTheme="majorBidi" w:cstheme="majorBidi"/>
+          <w:sz w:val="24"/>
+          <w:szCs w:val="24"/>
+        </w:rPr>
+        <w:t>, 236–239 (2011).</w:t>
       </w:r>
     </w:p>
     <w:p>
@@ -8921,7 +9235,7 @@
           <w:sz w:val="24"/>
           <w:szCs w:val="24"/>
         </w:rPr>
-        <w:t>14.</w:t>
+        <w:t>23.</w:t>
       </w:r>
       <w:r>
         <w:rPr>
@@ -8930,25 +9244,7 @@
           <w:szCs w:val="24"/>
         </w:rPr>
         <w:tab/>
-        <w:t xml:space="preserve">Asner, G. P. &amp; </w:t>
-      </w:r>
-      <w:proofErr w:type="spellStart"/>
-      <w:r>
-        <w:rPr>
-          <w:rFonts w:asciiTheme="majorBidi" w:hAnsiTheme="majorBidi" w:cstheme="majorBidi"/>
-          <w:sz w:val="24"/>
-          <w:szCs w:val="24"/>
-        </w:rPr>
-        <w:t>Heidebrecht</w:t>
-      </w:r>
-      <w:proofErr w:type="spellEnd"/>
-      <w:r>
-        <w:rPr>
-          <w:rFonts w:asciiTheme="majorBidi" w:hAnsiTheme="majorBidi" w:cstheme="majorBidi"/>
-          <w:sz w:val="24"/>
-          <w:szCs w:val="24"/>
-        </w:rPr>
-        <w:t xml:space="preserve">, K. B. Desertification alters regional ecosystem-climate interactions. </w:t>
+        <w:t xml:space="preserve">Titus, J. H., Nowak, R. S. &amp; Smith, S. D. Soil resource heterogeneity in the Mojave Desert. </w:t>
       </w:r>
       <w:r>
         <w:rPr>
@@ -8958,7 +9254,7 @@
           <w:sz w:val="24"/>
           <w:szCs w:val="24"/>
         </w:rPr>
-        <w:t>Glob. Change Biol.</w:t>
+        <w:t>J. Arid Environ.</w:t>
       </w:r>
       <w:r>
         <w:rPr>
@@ -8976,15 +9272,15 @@
           <w:sz w:val="24"/>
           <w:szCs w:val="24"/>
         </w:rPr>
-        <w:t>11</w:t>
-      </w:r>
-      <w:r>
-        <w:rPr>
-          <w:rFonts w:asciiTheme="majorBidi" w:hAnsiTheme="majorBidi" w:cstheme="majorBidi"/>
-          <w:sz w:val="24"/>
-          <w:szCs w:val="24"/>
-        </w:rPr>
-        <w:t>, 182–194 (2005).</w:t>
+        <w:t>52</w:t>
+      </w:r>
+      <w:r>
+        <w:rPr>
+          <w:rFonts w:asciiTheme="majorBidi" w:hAnsiTheme="majorBidi" w:cstheme="majorBidi"/>
+          <w:sz w:val="24"/>
+          <w:szCs w:val="24"/>
+        </w:rPr>
+        <w:t>, 269–292 (2002).</w:t>
       </w:r>
     </w:p>
     <w:p>
@@ -9002,7 +9298,7 @@
           <w:sz w:val="24"/>
           <w:szCs w:val="24"/>
         </w:rPr>
-        <w:t>15.</w:t>
+        <w:t>24.</w:t>
       </w:r>
       <w:r>
         <w:rPr>
@@ -9011,44 +9307,8 @@
           <w:szCs w:val="24"/>
         </w:rPr>
         <w:tab/>
-      </w:r>
-      <w:proofErr w:type="spellStart"/>
-      <w:r>
-        <w:rPr>
-          <w:rFonts w:asciiTheme="majorBidi" w:hAnsiTheme="majorBidi" w:cstheme="majorBidi"/>
-          <w:sz w:val="24"/>
-          <w:szCs w:val="24"/>
-        </w:rPr>
-        <w:t>Kogan</w:t>
-      </w:r>
-      <w:proofErr w:type="spellEnd"/>
-      <w:r>
-        <w:rPr>
-          <w:rFonts w:asciiTheme="majorBidi" w:hAnsiTheme="majorBidi" w:cstheme="majorBidi"/>
-          <w:sz w:val="24"/>
-          <w:szCs w:val="24"/>
-        </w:rPr>
-        <w:t xml:space="preserve">, F. &amp; </w:t>
-      </w:r>
-      <w:proofErr w:type="spellStart"/>
-      <w:r>
-        <w:rPr>
-          <w:rFonts w:asciiTheme="majorBidi" w:hAnsiTheme="majorBidi" w:cstheme="majorBidi"/>
-          <w:sz w:val="24"/>
-          <w:szCs w:val="24"/>
-        </w:rPr>
-        <w:t>Guo</w:t>
-      </w:r>
-      <w:proofErr w:type="spellEnd"/>
-      <w:r>
-        <w:rPr>
-          <w:rFonts w:asciiTheme="majorBidi" w:hAnsiTheme="majorBidi" w:cstheme="majorBidi"/>
-          <w:sz w:val="24"/>
-          <w:szCs w:val="24"/>
-        </w:rPr>
-        <w:t xml:space="preserve">, W. 2006–2015 mega-drought in the western USA and its monitoring from space data. </w:t>
-      </w:r>
-      <w:proofErr w:type="spellStart"/>
+        <w:t xml:space="preserve">Pianka, E. R. Convexity, Desert Lizards, and Spatial Heterogeneity. </w:t>
+      </w:r>
       <w:r>
         <w:rPr>
           <w:rFonts w:asciiTheme="majorBidi" w:hAnsiTheme="majorBidi" w:cstheme="majorBidi"/>
@@ -9057,9 +9317,61 @@
           <w:sz w:val="24"/>
           <w:szCs w:val="24"/>
         </w:rPr>
-        <w:t>Geomat</w:t>
-      </w:r>
-      <w:proofErr w:type="spellEnd"/>
+        <w:t>Ecology</w:t>
+      </w:r>
+      <w:r>
+        <w:rPr>
+          <w:rFonts w:asciiTheme="majorBidi" w:hAnsiTheme="majorBidi" w:cstheme="majorBidi"/>
+          <w:sz w:val="24"/>
+          <w:szCs w:val="24"/>
+        </w:rPr>
+        <w:t xml:space="preserve"> </w:t>
+      </w:r>
+      <w:r>
+        <w:rPr>
+          <w:rFonts w:asciiTheme="majorBidi" w:hAnsiTheme="majorBidi" w:cstheme="majorBidi"/>
+          <w:b/>
+          <w:bCs/>
+          <w:sz w:val="24"/>
+          <w:szCs w:val="24"/>
+        </w:rPr>
+        <w:t>47</w:t>
+      </w:r>
+      <w:r>
+        <w:rPr>
+          <w:rFonts w:asciiTheme="majorBidi" w:hAnsiTheme="majorBidi" w:cstheme="majorBidi"/>
+          <w:sz w:val="24"/>
+          <w:szCs w:val="24"/>
+        </w:rPr>
+        <w:t>, 1055–1059 (1966).</w:t>
+      </w:r>
+    </w:p>
+    <w:p>
+      <w:pPr>
+        <w:pStyle w:val="Bibliography"/>
+        <w:rPr>
+          <w:rFonts w:asciiTheme="majorBidi" w:hAnsiTheme="majorBidi" w:cstheme="majorBidi"/>
+          <w:sz w:val="24"/>
+          <w:szCs w:val="24"/>
+        </w:rPr>
+      </w:pPr>
+      <w:r>
+        <w:rPr>
+          <w:rFonts w:asciiTheme="majorBidi" w:hAnsiTheme="majorBidi" w:cstheme="majorBidi"/>
+          <w:sz w:val="24"/>
+          <w:szCs w:val="24"/>
+        </w:rPr>
+        <w:t>25.</w:t>
+      </w:r>
+      <w:r>
+        <w:rPr>
+          <w:rFonts w:asciiTheme="majorBidi" w:hAnsiTheme="majorBidi" w:cstheme="majorBidi"/>
+          <w:sz w:val="24"/>
+          <w:szCs w:val="24"/>
+        </w:rPr>
+        <w:tab/>
+        <w:t xml:space="preserve">Kearney, M., Shine, R. &amp; Porter, W. P. The potential for behavioral thermoregulation to buffer ‘cold-blooded’ animals against climate warming. </w:t>
+      </w:r>
       <w:r>
         <w:rPr>
           <w:rFonts w:asciiTheme="majorBidi" w:hAnsiTheme="majorBidi" w:cstheme="majorBidi"/>
@@ -9068,7 +9380,7 @@
           <w:sz w:val="24"/>
           <w:szCs w:val="24"/>
         </w:rPr>
-        <w:t>. Nat. Hazards Risk</w:t>
+        <w:t>Proc. Natl. Acad. Sci.</w:t>
       </w:r>
       <w:r>
         <w:rPr>
@@ -9086,15 +9398,15 @@
           <w:sz w:val="24"/>
           <w:szCs w:val="24"/>
         </w:rPr>
-        <w:t>6</w:t>
-      </w:r>
-      <w:r>
-        <w:rPr>
-          <w:rFonts w:asciiTheme="majorBidi" w:hAnsiTheme="majorBidi" w:cstheme="majorBidi"/>
-          <w:sz w:val="24"/>
-          <w:szCs w:val="24"/>
-        </w:rPr>
-        <w:t>, 651–668 (2015).</w:t>
+        <w:t>106</w:t>
+      </w:r>
+      <w:r>
+        <w:rPr>
+          <w:rFonts w:asciiTheme="majorBidi" w:hAnsiTheme="majorBidi" w:cstheme="majorBidi"/>
+          <w:sz w:val="24"/>
+          <w:szCs w:val="24"/>
+        </w:rPr>
+        <w:t>, 3835–3840 (2009).</w:t>
       </w:r>
     </w:p>
     <w:p>
@@ -9112,7 +9424,7 @@
           <w:sz w:val="24"/>
           <w:szCs w:val="24"/>
         </w:rPr>
-        <w:t>16.</w:t>
+        <w:t>26.</w:t>
       </w:r>
       <w:r>
         <w:rPr>
@@ -9121,9 +9433,8 @@
           <w:szCs w:val="24"/>
         </w:rPr>
         <w:tab/>
-        <w:t xml:space="preserve">MacDonald, G. M. Severe and sustained drought in southern California and the West: Present conditions and insights from the past on causes and impacts. </w:t>
-      </w:r>
-      <w:proofErr w:type="spellStart"/>
+        <w:t xml:space="preserve">Noble, T. J., Lortie, C. J., Westphal, M. &amp; Butterfield, H. S. A picture is worth a thousand data points: an imagery dataset of paired shrub-open microsites within the Carrizo Plain National Monument. </w:t>
+      </w:r>
       <w:r>
         <w:rPr>
           <w:rFonts w:asciiTheme="majorBidi" w:hAnsiTheme="majorBidi" w:cstheme="majorBidi"/>
@@ -9132,9 +9443,61 @@
           <w:sz w:val="24"/>
           <w:szCs w:val="24"/>
         </w:rPr>
-        <w:t>Quat</w:t>
-      </w:r>
-      <w:proofErr w:type="spellEnd"/>
+        <w:t>GigaScience</w:t>
+      </w:r>
+      <w:r>
+        <w:rPr>
+          <w:rFonts w:asciiTheme="majorBidi" w:hAnsiTheme="majorBidi" w:cstheme="majorBidi"/>
+          <w:sz w:val="24"/>
+          <w:szCs w:val="24"/>
+        </w:rPr>
+        <w:t xml:space="preserve"> </w:t>
+      </w:r>
+      <w:r>
+        <w:rPr>
+          <w:rFonts w:asciiTheme="majorBidi" w:hAnsiTheme="majorBidi" w:cstheme="majorBidi"/>
+          <w:b/>
+          <w:bCs/>
+          <w:sz w:val="24"/>
+          <w:szCs w:val="24"/>
+        </w:rPr>
+        <w:t>5</w:t>
+      </w:r>
+      <w:r>
+        <w:rPr>
+          <w:rFonts w:asciiTheme="majorBidi" w:hAnsiTheme="majorBidi" w:cstheme="majorBidi"/>
+          <w:sz w:val="24"/>
+          <w:szCs w:val="24"/>
+        </w:rPr>
+        <w:t>, (2016).</w:t>
+      </w:r>
+    </w:p>
+    <w:p>
+      <w:pPr>
+        <w:pStyle w:val="Bibliography"/>
+        <w:rPr>
+          <w:rFonts w:asciiTheme="majorBidi" w:hAnsiTheme="majorBidi" w:cstheme="majorBidi"/>
+          <w:sz w:val="24"/>
+          <w:szCs w:val="24"/>
+        </w:rPr>
+      </w:pPr>
+      <w:r>
+        <w:rPr>
+          <w:rFonts w:asciiTheme="majorBidi" w:hAnsiTheme="majorBidi" w:cstheme="majorBidi"/>
+          <w:sz w:val="24"/>
+          <w:szCs w:val="24"/>
+        </w:rPr>
+        <w:t>27.</w:t>
+      </w:r>
+      <w:r>
+        <w:rPr>
+          <w:rFonts w:asciiTheme="majorBidi" w:hAnsiTheme="majorBidi" w:cstheme="majorBidi"/>
+          <w:sz w:val="24"/>
+          <w:szCs w:val="24"/>
+        </w:rPr>
+        <w:tab/>
+        <w:t xml:space="preserve">Deborah Stout, Jennifer Buck-Diaz, Sara Taylor &amp; Julie M. Evens. </w:t>
+      </w:r>
       <w:r>
         <w:rPr>
           <w:rFonts w:asciiTheme="majorBidi" w:hAnsiTheme="majorBidi" w:cstheme="majorBidi"/>
@@ -9143,51 +9506,15 @@
           <w:sz w:val="24"/>
           <w:szCs w:val="24"/>
         </w:rPr>
-        <w:t>. Int.</w:t>
-      </w:r>
-      <w:r>
-        <w:rPr>
-          <w:rFonts w:asciiTheme="majorBidi" w:hAnsiTheme="majorBidi" w:cstheme="majorBidi"/>
-          <w:sz w:val="24"/>
-          <w:szCs w:val="24"/>
-        </w:rPr>
-        <w:t xml:space="preserve"> </w:t>
-      </w:r>
-      <w:r>
-        <w:rPr>
-          <w:rFonts w:asciiTheme="majorBidi" w:hAnsiTheme="majorBidi" w:cstheme="majorBidi"/>
-          <w:b/>
-          <w:bCs/>
-          <w:sz w:val="24"/>
-          <w:szCs w:val="24"/>
-        </w:rPr>
-        <w:t>173</w:t>
-      </w:r>
-      <w:r>
-        <w:rPr>
-          <w:rFonts w:asciiTheme="majorBidi" w:hAnsiTheme="majorBidi" w:cstheme="majorBidi"/>
-          <w:sz w:val="24"/>
-          <w:szCs w:val="24"/>
-        </w:rPr>
-        <w:t>–</w:t>
-      </w:r>
-      <w:r>
-        <w:rPr>
-          <w:rFonts w:asciiTheme="majorBidi" w:hAnsiTheme="majorBidi" w:cstheme="majorBidi"/>
-          <w:b/>
-          <w:bCs/>
-          <w:sz w:val="24"/>
-          <w:szCs w:val="24"/>
-        </w:rPr>
-        <w:t>174</w:t>
-      </w:r>
-      <w:r>
-        <w:rPr>
-          <w:rFonts w:asciiTheme="majorBidi" w:hAnsiTheme="majorBidi" w:cstheme="majorBidi"/>
-          <w:sz w:val="24"/>
-          <w:szCs w:val="24"/>
-        </w:rPr>
-        <w:t>, 87–100 (2007).</w:t>
+        <w:t>Vegetation mapping and accuracy assessment report for Carrizo Plain National Monument. California Native Plants Society.</w:t>
+      </w:r>
+      <w:r>
+        <w:rPr>
+          <w:rFonts w:asciiTheme="majorBidi" w:hAnsiTheme="majorBidi" w:cstheme="majorBidi"/>
+          <w:sz w:val="24"/>
+          <w:szCs w:val="24"/>
+        </w:rPr>
+        <w:t xml:space="preserve"> (2014).</w:t>
       </w:r>
     </w:p>
     <w:p>
@@ -9205,7 +9532,7 @@
           <w:sz w:val="24"/>
           <w:szCs w:val="24"/>
         </w:rPr>
-        <w:t>17.</w:t>
+        <w:t>28.</w:t>
       </w:r>
       <w:r>
         <w:rPr>
@@ -9214,24 +9541,7 @@
           <w:szCs w:val="24"/>
         </w:rPr>
         <w:tab/>
-      </w:r>
-      <w:proofErr w:type="spellStart"/>
-      <w:r>
-        <w:rPr>
-          <w:rFonts w:asciiTheme="majorBidi" w:hAnsiTheme="majorBidi" w:cstheme="majorBidi"/>
-          <w:sz w:val="24"/>
-          <w:szCs w:val="24"/>
-        </w:rPr>
-        <w:t>Tattini</w:t>
-      </w:r>
-      <w:proofErr w:type="spellEnd"/>
-      <w:r>
-        <w:rPr>
-          <w:rFonts w:asciiTheme="majorBidi" w:hAnsiTheme="majorBidi" w:cstheme="majorBidi"/>
-          <w:sz w:val="24"/>
-          <w:szCs w:val="24"/>
-        </w:rPr>
-        <w:t xml:space="preserve">, M. </w:t>
+        <w:t xml:space="preserve">Sawyer, J. O., Keeler-Wolf, T. &amp; Evens, J. </w:t>
       </w:r>
       <w:r>
         <w:rPr>
@@ -9241,105 +9551,43 @@
           <w:sz w:val="24"/>
           <w:szCs w:val="24"/>
         </w:rPr>
-        <w:t>et al.</w:t>
-      </w:r>
-      <w:r>
-        <w:rPr>
-          <w:rFonts w:asciiTheme="majorBidi" w:hAnsiTheme="majorBidi" w:cstheme="majorBidi"/>
-          <w:sz w:val="24"/>
-          <w:szCs w:val="24"/>
-        </w:rPr>
-        <w:t xml:space="preserve"> </w:t>
-      </w:r>
-      <w:proofErr w:type="spellStart"/>
-      <w:r>
-        <w:rPr>
-          <w:rFonts w:asciiTheme="majorBidi" w:hAnsiTheme="majorBidi" w:cstheme="majorBidi"/>
-          <w:sz w:val="24"/>
-          <w:szCs w:val="24"/>
-        </w:rPr>
-        <w:t>Morpho</w:t>
-      </w:r>
-      <w:proofErr w:type="spellEnd"/>
-      <w:r>
-        <w:rPr>
-          <w:rFonts w:asciiTheme="majorBidi" w:hAnsiTheme="majorBidi" w:cstheme="majorBidi"/>
-          <w:sz w:val="24"/>
-          <w:szCs w:val="24"/>
-        </w:rPr>
-        <w:t xml:space="preserve">-anatomical, physiological and biochemical adjustments in response to root zone salinity stress and high solar radiation in two Mediterranean evergreen shrubs, </w:t>
-      </w:r>
-      <w:proofErr w:type="spellStart"/>
-      <w:r>
-        <w:rPr>
-          <w:rFonts w:asciiTheme="majorBidi" w:hAnsiTheme="majorBidi" w:cstheme="majorBidi"/>
-          <w:sz w:val="24"/>
-          <w:szCs w:val="24"/>
-        </w:rPr>
-        <w:t>Myrtus</w:t>
-      </w:r>
-      <w:proofErr w:type="spellEnd"/>
-      <w:r>
-        <w:rPr>
-          <w:rFonts w:asciiTheme="majorBidi" w:hAnsiTheme="majorBidi" w:cstheme="majorBidi"/>
-          <w:sz w:val="24"/>
-          <w:szCs w:val="24"/>
-        </w:rPr>
-        <w:t xml:space="preserve"> </w:t>
-      </w:r>
-      <w:proofErr w:type="spellStart"/>
-      <w:r>
-        <w:rPr>
-          <w:rFonts w:asciiTheme="majorBidi" w:hAnsiTheme="majorBidi" w:cstheme="majorBidi"/>
-          <w:sz w:val="24"/>
-          <w:szCs w:val="24"/>
-        </w:rPr>
-        <w:t>communis</w:t>
-      </w:r>
-      <w:proofErr w:type="spellEnd"/>
-      <w:r>
-        <w:rPr>
-          <w:rFonts w:asciiTheme="majorBidi" w:hAnsiTheme="majorBidi" w:cstheme="majorBidi"/>
-          <w:sz w:val="24"/>
-          <w:szCs w:val="24"/>
-        </w:rPr>
-        <w:t xml:space="preserve"> and </w:t>
-      </w:r>
-      <w:proofErr w:type="spellStart"/>
-      <w:r>
-        <w:rPr>
-          <w:rFonts w:asciiTheme="majorBidi" w:hAnsiTheme="majorBidi" w:cstheme="majorBidi"/>
-          <w:sz w:val="24"/>
-          <w:szCs w:val="24"/>
-        </w:rPr>
-        <w:t>Pistacia</w:t>
-      </w:r>
-      <w:proofErr w:type="spellEnd"/>
-      <w:r>
-        <w:rPr>
-          <w:rFonts w:asciiTheme="majorBidi" w:hAnsiTheme="majorBidi" w:cstheme="majorBidi"/>
-          <w:sz w:val="24"/>
-          <w:szCs w:val="24"/>
-        </w:rPr>
-        <w:t xml:space="preserve"> </w:t>
-      </w:r>
-      <w:proofErr w:type="spellStart"/>
-      <w:r>
-        <w:rPr>
-          <w:rFonts w:asciiTheme="majorBidi" w:hAnsiTheme="majorBidi" w:cstheme="majorBidi"/>
-          <w:sz w:val="24"/>
-          <w:szCs w:val="24"/>
-        </w:rPr>
-        <w:t>lentiscus</w:t>
-      </w:r>
-      <w:proofErr w:type="spellEnd"/>
-      <w:r>
-        <w:rPr>
-          <w:rFonts w:asciiTheme="majorBidi" w:hAnsiTheme="majorBidi" w:cstheme="majorBidi"/>
-          <w:sz w:val="24"/>
-          <w:szCs w:val="24"/>
-        </w:rPr>
-        <w:t xml:space="preserve">. </w:t>
+        <w:t>A manual of California vegetation</w:t>
+      </w:r>
+      <w:r>
+        <w:rPr>
+          <w:rFonts w:asciiTheme="majorBidi" w:hAnsiTheme="majorBidi" w:cstheme="majorBidi"/>
+          <w:sz w:val="24"/>
+          <w:szCs w:val="24"/>
+        </w:rPr>
+        <w:t>. (California Native Plant Society Press, 2009).</w:t>
+      </w:r>
+    </w:p>
+    <w:p>
+      <w:pPr>
+        <w:pStyle w:val="Bibliography"/>
+        <w:rPr>
+          <w:rFonts w:asciiTheme="majorBidi" w:hAnsiTheme="majorBidi" w:cstheme="majorBidi"/>
+          <w:sz w:val="24"/>
+          <w:szCs w:val="24"/>
+        </w:rPr>
+      </w:pPr>
+      <w:r>
+        <w:rPr>
+          <w:rFonts w:asciiTheme="majorBidi" w:hAnsiTheme="majorBidi" w:cstheme="majorBidi"/>
+          <w:sz w:val="24"/>
+          <w:szCs w:val="24"/>
+        </w:rPr>
+        <w:lastRenderedPageBreak/>
+        <w:t>29.</w:t>
+      </w:r>
+      <w:r>
+        <w:rPr>
+          <w:rFonts w:asciiTheme="majorBidi" w:hAnsiTheme="majorBidi" w:cstheme="majorBidi"/>
+          <w:sz w:val="24"/>
+          <w:szCs w:val="24"/>
+        </w:rPr>
+        <w:tab/>
+        <w:t xml:space="preserve">Michelle D. Anderson. </w:t>
       </w:r>
       <w:r>
         <w:rPr>
@@ -9349,33 +9597,15 @@
           <w:sz w:val="24"/>
           <w:szCs w:val="24"/>
         </w:rPr>
-        <w:t>New Phytol.</w:t>
-      </w:r>
-      <w:r>
-        <w:rPr>
-          <w:rFonts w:asciiTheme="majorBidi" w:hAnsiTheme="majorBidi" w:cstheme="majorBidi"/>
-          <w:sz w:val="24"/>
-          <w:szCs w:val="24"/>
-        </w:rPr>
-        <w:t xml:space="preserve"> </w:t>
-      </w:r>
-      <w:r>
-        <w:rPr>
-          <w:rFonts w:asciiTheme="majorBidi" w:hAnsiTheme="majorBidi" w:cstheme="majorBidi"/>
-          <w:b/>
-          <w:bCs/>
-          <w:sz w:val="24"/>
-          <w:szCs w:val="24"/>
-        </w:rPr>
-        <w:t>170</w:t>
-      </w:r>
-      <w:r>
-        <w:rPr>
-          <w:rFonts w:asciiTheme="majorBidi" w:hAnsiTheme="majorBidi" w:cstheme="majorBidi"/>
-          <w:sz w:val="24"/>
-          <w:szCs w:val="24"/>
-        </w:rPr>
-        <w:t>, 779–794 (2006).</w:t>
+        <w:t>Ephedra nevadensis. In: Fire Effects Information System</w:t>
+      </w:r>
+      <w:r>
+        <w:rPr>
+          <w:rFonts w:asciiTheme="majorBidi" w:hAnsiTheme="majorBidi" w:cstheme="majorBidi"/>
+          <w:sz w:val="24"/>
+          <w:szCs w:val="24"/>
+        </w:rPr>
+        <w:t>. (U.S. Department of Agriculture, Forest Service, Rocky Mountain Research Station, Fire Sciences Laboratory, 2004).</w:t>
       </w:r>
     </w:p>
     <w:p>
@@ -9393,8 +9623,7 @@
           <w:sz w:val="24"/>
           <w:szCs w:val="24"/>
         </w:rPr>
-        <w:lastRenderedPageBreak/>
-        <w:t>18.</w:t>
+        <w:t>30.</w:t>
       </w:r>
       <w:r>
         <w:rPr>
@@ -9403,44 +9632,8 @@
           <w:szCs w:val="24"/>
         </w:rPr>
         <w:tab/>
-      </w:r>
-      <w:proofErr w:type="spellStart"/>
-      <w:r>
-        <w:rPr>
-          <w:rFonts w:asciiTheme="majorBidi" w:hAnsiTheme="majorBidi" w:cstheme="majorBidi"/>
-          <w:sz w:val="24"/>
-          <w:szCs w:val="24"/>
-        </w:rPr>
-        <w:t>Gibelin</w:t>
-      </w:r>
-      <w:proofErr w:type="spellEnd"/>
-      <w:r>
-        <w:rPr>
-          <w:rFonts w:asciiTheme="majorBidi" w:hAnsiTheme="majorBidi" w:cstheme="majorBidi"/>
-          <w:sz w:val="24"/>
-          <w:szCs w:val="24"/>
-        </w:rPr>
-        <w:t xml:space="preserve">, A.-L. &amp; </w:t>
-      </w:r>
-      <w:proofErr w:type="spellStart"/>
-      <w:r>
-        <w:rPr>
-          <w:rFonts w:asciiTheme="majorBidi" w:hAnsiTheme="majorBidi" w:cstheme="majorBidi"/>
-          <w:sz w:val="24"/>
-          <w:szCs w:val="24"/>
-        </w:rPr>
-        <w:t>Déqué</w:t>
-      </w:r>
-      <w:proofErr w:type="spellEnd"/>
-      <w:r>
-        <w:rPr>
-          <w:rFonts w:asciiTheme="majorBidi" w:hAnsiTheme="majorBidi" w:cstheme="majorBidi"/>
-          <w:sz w:val="24"/>
-          <w:szCs w:val="24"/>
-        </w:rPr>
-        <w:t xml:space="preserve">, M. Anthropogenic climate change over the Mediterranean region simulated by a global variable resolution model. </w:t>
-      </w:r>
-      <w:proofErr w:type="spellStart"/>
+        <w:t xml:space="preserve">Moher, D., Liberati, A., Tetzlaff, J., Altman, D. G. &amp; The PRISMA Group. Preferred Reporting Items for Systematic Reviews and Meta-Analyses: The PRISMA Statement. </w:t>
+      </w:r>
       <w:r>
         <w:rPr>
           <w:rFonts w:asciiTheme="majorBidi" w:hAnsiTheme="majorBidi" w:cstheme="majorBidi"/>
@@ -9449,999 +9642,7 @@
           <w:sz w:val="24"/>
           <w:szCs w:val="24"/>
         </w:rPr>
-        <w:t>Clim</w:t>
-      </w:r>
-      <w:proofErr w:type="spellEnd"/>
-      <w:r>
-        <w:rPr>
-          <w:rFonts w:asciiTheme="majorBidi" w:hAnsiTheme="majorBidi" w:cstheme="majorBidi"/>
-          <w:i/>
-          <w:iCs/>
-          <w:sz w:val="24"/>
-          <w:szCs w:val="24"/>
-        </w:rPr>
-        <w:t xml:space="preserve">. </w:t>
-      </w:r>
-      <w:proofErr w:type="spellStart"/>
-      <w:r>
-        <w:rPr>
-          <w:rFonts w:asciiTheme="majorBidi" w:hAnsiTheme="majorBidi" w:cstheme="majorBidi"/>
-          <w:i/>
-          <w:iCs/>
-          <w:sz w:val="24"/>
-          <w:szCs w:val="24"/>
-        </w:rPr>
-        <w:t>Dyn</w:t>
-      </w:r>
-      <w:proofErr w:type="spellEnd"/>
-      <w:r>
-        <w:rPr>
-          <w:rFonts w:asciiTheme="majorBidi" w:hAnsiTheme="majorBidi" w:cstheme="majorBidi"/>
-          <w:i/>
-          <w:iCs/>
-          <w:sz w:val="24"/>
-          <w:szCs w:val="24"/>
-        </w:rPr>
-        <w:t>.</w:t>
-      </w:r>
-      <w:r>
-        <w:rPr>
-          <w:rFonts w:asciiTheme="majorBidi" w:hAnsiTheme="majorBidi" w:cstheme="majorBidi"/>
-          <w:sz w:val="24"/>
-          <w:szCs w:val="24"/>
-        </w:rPr>
-        <w:t xml:space="preserve"> </w:t>
-      </w:r>
-      <w:r>
-        <w:rPr>
-          <w:rFonts w:asciiTheme="majorBidi" w:hAnsiTheme="majorBidi" w:cstheme="majorBidi"/>
-          <w:b/>
-          <w:bCs/>
-          <w:sz w:val="24"/>
-          <w:szCs w:val="24"/>
-        </w:rPr>
-        <w:t>20</w:t>
-      </w:r>
-      <w:r>
-        <w:rPr>
-          <w:rFonts w:asciiTheme="majorBidi" w:hAnsiTheme="majorBidi" w:cstheme="majorBidi"/>
-          <w:sz w:val="24"/>
-          <w:szCs w:val="24"/>
-        </w:rPr>
-        <w:t>, 327–339 (2003).</w:t>
-      </w:r>
-    </w:p>
-    <w:p>
-      <w:pPr>
-        <w:pStyle w:val="Bibliography"/>
-        <w:rPr>
-          <w:rFonts w:asciiTheme="majorBidi" w:hAnsiTheme="majorBidi" w:cstheme="majorBidi"/>
-          <w:sz w:val="24"/>
-          <w:szCs w:val="24"/>
-        </w:rPr>
-      </w:pPr>
-      <w:r>
-        <w:rPr>
-          <w:rFonts w:asciiTheme="majorBidi" w:hAnsiTheme="majorBidi" w:cstheme="majorBidi"/>
-          <w:sz w:val="24"/>
-          <w:szCs w:val="24"/>
-        </w:rPr>
-        <w:t>19.</w:t>
-      </w:r>
-      <w:r>
-        <w:rPr>
-          <w:rFonts w:asciiTheme="majorBidi" w:hAnsiTheme="majorBidi" w:cstheme="majorBidi"/>
-          <w:sz w:val="24"/>
-          <w:szCs w:val="24"/>
-        </w:rPr>
-        <w:tab/>
-      </w:r>
-      <w:proofErr w:type="spellStart"/>
-      <w:r>
-        <w:rPr>
-          <w:rFonts w:asciiTheme="majorBidi" w:hAnsiTheme="majorBidi" w:cstheme="majorBidi"/>
-          <w:sz w:val="24"/>
-          <w:szCs w:val="24"/>
-        </w:rPr>
-        <w:t>Rosenzweig</w:t>
-      </w:r>
-      <w:proofErr w:type="spellEnd"/>
-      <w:r>
-        <w:rPr>
-          <w:rFonts w:asciiTheme="majorBidi" w:hAnsiTheme="majorBidi" w:cstheme="majorBidi"/>
-          <w:sz w:val="24"/>
-          <w:szCs w:val="24"/>
-        </w:rPr>
-        <w:t xml:space="preserve">, C. </w:t>
-      </w:r>
-      <w:r>
-        <w:rPr>
-          <w:rFonts w:asciiTheme="majorBidi" w:hAnsiTheme="majorBidi" w:cstheme="majorBidi"/>
-          <w:i/>
-          <w:iCs/>
-          <w:sz w:val="24"/>
-          <w:szCs w:val="24"/>
-        </w:rPr>
-        <w:t>et al.</w:t>
-      </w:r>
-      <w:r>
-        <w:rPr>
-          <w:rFonts w:asciiTheme="majorBidi" w:hAnsiTheme="majorBidi" w:cstheme="majorBidi"/>
-          <w:sz w:val="24"/>
-          <w:szCs w:val="24"/>
-        </w:rPr>
-        <w:t xml:space="preserve"> Attributing physical and biological impacts to anthropogenic climate change. </w:t>
-      </w:r>
-      <w:r>
-        <w:rPr>
-          <w:rFonts w:asciiTheme="majorBidi" w:hAnsiTheme="majorBidi" w:cstheme="majorBidi"/>
-          <w:i/>
-          <w:iCs/>
-          <w:sz w:val="24"/>
-          <w:szCs w:val="24"/>
-        </w:rPr>
-        <w:t>Nature</w:t>
-      </w:r>
-      <w:r>
-        <w:rPr>
-          <w:rFonts w:asciiTheme="majorBidi" w:hAnsiTheme="majorBidi" w:cstheme="majorBidi"/>
-          <w:sz w:val="24"/>
-          <w:szCs w:val="24"/>
-        </w:rPr>
-        <w:t xml:space="preserve"> </w:t>
-      </w:r>
-      <w:r>
-        <w:rPr>
-          <w:rFonts w:asciiTheme="majorBidi" w:hAnsiTheme="majorBidi" w:cstheme="majorBidi"/>
-          <w:b/>
-          <w:bCs/>
-          <w:sz w:val="24"/>
-          <w:szCs w:val="24"/>
-        </w:rPr>
-        <w:t>453</w:t>
-      </w:r>
-      <w:r>
-        <w:rPr>
-          <w:rFonts w:asciiTheme="majorBidi" w:hAnsiTheme="majorBidi" w:cstheme="majorBidi"/>
-          <w:sz w:val="24"/>
-          <w:szCs w:val="24"/>
-        </w:rPr>
-        <w:t>, 353 (2008).</w:t>
-      </w:r>
-    </w:p>
-    <w:p>
-      <w:pPr>
-        <w:pStyle w:val="Bibliography"/>
-        <w:rPr>
-          <w:rFonts w:asciiTheme="majorBidi" w:hAnsiTheme="majorBidi" w:cstheme="majorBidi"/>
-          <w:sz w:val="24"/>
-          <w:szCs w:val="24"/>
-        </w:rPr>
-      </w:pPr>
-      <w:r>
-        <w:rPr>
-          <w:rFonts w:asciiTheme="majorBidi" w:hAnsiTheme="majorBidi" w:cstheme="majorBidi"/>
-          <w:sz w:val="24"/>
-          <w:szCs w:val="24"/>
-        </w:rPr>
-        <w:t>20.</w:t>
-      </w:r>
-      <w:r>
-        <w:rPr>
-          <w:rFonts w:asciiTheme="majorBidi" w:hAnsiTheme="majorBidi" w:cstheme="majorBidi"/>
-          <w:sz w:val="24"/>
-          <w:szCs w:val="24"/>
-        </w:rPr>
-        <w:tab/>
-        <w:t xml:space="preserve">Reynolds, J. F. </w:t>
-      </w:r>
-      <w:r>
-        <w:rPr>
-          <w:rFonts w:asciiTheme="majorBidi" w:hAnsiTheme="majorBidi" w:cstheme="majorBidi"/>
-          <w:i/>
-          <w:iCs/>
-          <w:sz w:val="24"/>
-          <w:szCs w:val="24"/>
-        </w:rPr>
-        <w:t>et al.</w:t>
-      </w:r>
-      <w:r>
-        <w:rPr>
-          <w:rFonts w:asciiTheme="majorBidi" w:hAnsiTheme="majorBidi" w:cstheme="majorBidi"/>
-          <w:sz w:val="24"/>
-          <w:szCs w:val="24"/>
-        </w:rPr>
-        <w:t xml:space="preserve"> Global Desertification: Building a Science for Dryland Development. </w:t>
-      </w:r>
-      <w:r>
-        <w:rPr>
-          <w:rFonts w:asciiTheme="majorBidi" w:hAnsiTheme="majorBidi" w:cstheme="majorBidi"/>
-          <w:i/>
-          <w:iCs/>
-          <w:sz w:val="24"/>
-          <w:szCs w:val="24"/>
-        </w:rPr>
-        <w:t>Science</w:t>
-      </w:r>
-      <w:r>
-        <w:rPr>
-          <w:rFonts w:asciiTheme="majorBidi" w:hAnsiTheme="majorBidi" w:cstheme="majorBidi"/>
-          <w:sz w:val="24"/>
-          <w:szCs w:val="24"/>
-        </w:rPr>
-        <w:t xml:space="preserve"> </w:t>
-      </w:r>
-      <w:r>
-        <w:rPr>
-          <w:rFonts w:asciiTheme="majorBidi" w:hAnsiTheme="majorBidi" w:cstheme="majorBidi"/>
-          <w:b/>
-          <w:bCs/>
-          <w:sz w:val="24"/>
-          <w:szCs w:val="24"/>
-        </w:rPr>
-        <w:t>316</w:t>
-      </w:r>
-      <w:r>
-        <w:rPr>
-          <w:rFonts w:asciiTheme="majorBidi" w:hAnsiTheme="majorBidi" w:cstheme="majorBidi"/>
-          <w:sz w:val="24"/>
-          <w:szCs w:val="24"/>
-        </w:rPr>
-        <w:t>, 847–851 (2007).</w:t>
-      </w:r>
-    </w:p>
-    <w:p>
-      <w:pPr>
-        <w:pStyle w:val="Bibliography"/>
-        <w:rPr>
-          <w:rFonts w:asciiTheme="majorBidi" w:hAnsiTheme="majorBidi" w:cstheme="majorBidi"/>
-          <w:sz w:val="24"/>
-          <w:szCs w:val="24"/>
-        </w:rPr>
-      </w:pPr>
-      <w:r>
-        <w:rPr>
-          <w:rFonts w:asciiTheme="majorBidi" w:hAnsiTheme="majorBidi" w:cstheme="majorBidi"/>
-          <w:sz w:val="24"/>
-          <w:szCs w:val="24"/>
-        </w:rPr>
-        <w:t>21.</w:t>
-      </w:r>
-      <w:r>
-        <w:rPr>
-          <w:rFonts w:asciiTheme="majorBidi" w:hAnsiTheme="majorBidi" w:cstheme="majorBidi"/>
-          <w:sz w:val="24"/>
-          <w:szCs w:val="24"/>
-        </w:rPr>
-        <w:tab/>
-        <w:t xml:space="preserve">Noonan, M. J. </w:t>
-      </w:r>
-      <w:r>
-        <w:rPr>
-          <w:rFonts w:asciiTheme="majorBidi" w:hAnsiTheme="majorBidi" w:cstheme="majorBidi"/>
-          <w:i/>
-          <w:iCs/>
-          <w:sz w:val="24"/>
-          <w:szCs w:val="24"/>
-        </w:rPr>
-        <w:t>et al.</w:t>
-      </w:r>
-      <w:r>
-        <w:rPr>
-          <w:rFonts w:asciiTheme="majorBidi" w:hAnsiTheme="majorBidi" w:cstheme="majorBidi"/>
-          <w:sz w:val="24"/>
-          <w:szCs w:val="24"/>
-        </w:rPr>
-        <w:t xml:space="preserve"> In situ behavioral plasticity as compensation for weather variability: implications for future climate change. </w:t>
-      </w:r>
-      <w:proofErr w:type="spellStart"/>
-      <w:r>
-        <w:rPr>
-          <w:rFonts w:asciiTheme="majorBidi" w:hAnsiTheme="majorBidi" w:cstheme="majorBidi"/>
-          <w:i/>
-          <w:iCs/>
-          <w:sz w:val="24"/>
-          <w:szCs w:val="24"/>
-        </w:rPr>
-        <w:t>Clim</w:t>
-      </w:r>
-      <w:proofErr w:type="spellEnd"/>
-      <w:r>
-        <w:rPr>
-          <w:rFonts w:asciiTheme="majorBidi" w:hAnsiTheme="majorBidi" w:cstheme="majorBidi"/>
-          <w:i/>
-          <w:iCs/>
-          <w:sz w:val="24"/>
-          <w:szCs w:val="24"/>
-        </w:rPr>
-        <w:t>. Change</w:t>
-      </w:r>
-      <w:r>
-        <w:rPr>
-          <w:rFonts w:asciiTheme="majorBidi" w:hAnsiTheme="majorBidi" w:cstheme="majorBidi"/>
-          <w:sz w:val="24"/>
-          <w:szCs w:val="24"/>
-        </w:rPr>
-        <w:t xml:space="preserve"> </w:t>
-      </w:r>
-      <w:r>
-        <w:rPr>
-          <w:rFonts w:asciiTheme="majorBidi" w:hAnsiTheme="majorBidi" w:cstheme="majorBidi"/>
-          <w:b/>
-          <w:bCs/>
-          <w:sz w:val="24"/>
-          <w:szCs w:val="24"/>
-        </w:rPr>
-        <w:t>149</w:t>
-      </w:r>
-      <w:r>
-        <w:rPr>
-          <w:rFonts w:asciiTheme="majorBidi" w:hAnsiTheme="majorBidi" w:cstheme="majorBidi"/>
-          <w:sz w:val="24"/>
-          <w:szCs w:val="24"/>
-        </w:rPr>
-        <w:t>, 457–471 (2018).</w:t>
-      </w:r>
-    </w:p>
-    <w:p>
-      <w:pPr>
-        <w:pStyle w:val="Bibliography"/>
-        <w:rPr>
-          <w:rFonts w:asciiTheme="majorBidi" w:hAnsiTheme="majorBidi" w:cstheme="majorBidi"/>
-          <w:sz w:val="24"/>
-          <w:szCs w:val="24"/>
-        </w:rPr>
-      </w:pPr>
-      <w:r>
-        <w:rPr>
-          <w:rFonts w:asciiTheme="majorBidi" w:hAnsiTheme="majorBidi" w:cstheme="majorBidi"/>
-          <w:sz w:val="24"/>
-          <w:szCs w:val="24"/>
-        </w:rPr>
-        <w:t>22.</w:t>
-      </w:r>
-      <w:r>
-        <w:rPr>
-          <w:rFonts w:asciiTheme="majorBidi" w:hAnsiTheme="majorBidi" w:cstheme="majorBidi"/>
-          <w:sz w:val="24"/>
-          <w:szCs w:val="24"/>
-        </w:rPr>
-        <w:tab/>
-        <w:t xml:space="preserve">Berger-Tal, O. </w:t>
-      </w:r>
-      <w:r>
-        <w:rPr>
-          <w:rFonts w:asciiTheme="majorBidi" w:hAnsiTheme="majorBidi" w:cstheme="majorBidi"/>
-          <w:i/>
-          <w:iCs/>
-          <w:sz w:val="24"/>
-          <w:szCs w:val="24"/>
-        </w:rPr>
-        <w:t>et al.</w:t>
-      </w:r>
-      <w:r>
-        <w:rPr>
-          <w:rFonts w:asciiTheme="majorBidi" w:hAnsiTheme="majorBidi" w:cstheme="majorBidi"/>
-          <w:sz w:val="24"/>
-          <w:szCs w:val="24"/>
-        </w:rPr>
-        <w:t xml:space="preserve"> Integrating animal behavior and conservation biology: a conceptual framework. </w:t>
-      </w:r>
-      <w:proofErr w:type="spellStart"/>
-      <w:r>
-        <w:rPr>
-          <w:rFonts w:asciiTheme="majorBidi" w:hAnsiTheme="majorBidi" w:cstheme="majorBidi"/>
-          <w:i/>
-          <w:iCs/>
-          <w:sz w:val="24"/>
-          <w:szCs w:val="24"/>
-        </w:rPr>
-        <w:t>Behav</w:t>
-      </w:r>
-      <w:proofErr w:type="spellEnd"/>
-      <w:r>
-        <w:rPr>
-          <w:rFonts w:asciiTheme="majorBidi" w:hAnsiTheme="majorBidi" w:cstheme="majorBidi"/>
-          <w:i/>
-          <w:iCs/>
-          <w:sz w:val="24"/>
-          <w:szCs w:val="24"/>
-        </w:rPr>
-        <w:t>. Ecol.</w:t>
-      </w:r>
-      <w:r>
-        <w:rPr>
-          <w:rFonts w:asciiTheme="majorBidi" w:hAnsiTheme="majorBidi" w:cstheme="majorBidi"/>
-          <w:sz w:val="24"/>
-          <w:szCs w:val="24"/>
-        </w:rPr>
-        <w:t xml:space="preserve"> </w:t>
-      </w:r>
-      <w:r>
-        <w:rPr>
-          <w:rFonts w:asciiTheme="majorBidi" w:hAnsiTheme="majorBidi" w:cstheme="majorBidi"/>
-          <w:b/>
-          <w:bCs/>
-          <w:sz w:val="24"/>
-          <w:szCs w:val="24"/>
-        </w:rPr>
-        <w:t>22</w:t>
-      </w:r>
-      <w:r>
-        <w:rPr>
-          <w:rFonts w:asciiTheme="majorBidi" w:hAnsiTheme="majorBidi" w:cstheme="majorBidi"/>
-          <w:sz w:val="24"/>
-          <w:szCs w:val="24"/>
-        </w:rPr>
-        <w:t>, 236–239 (2011).</w:t>
-      </w:r>
-    </w:p>
-    <w:p>
-      <w:pPr>
-        <w:pStyle w:val="Bibliography"/>
-        <w:rPr>
-          <w:rFonts w:asciiTheme="majorBidi" w:hAnsiTheme="majorBidi" w:cstheme="majorBidi"/>
-          <w:sz w:val="24"/>
-          <w:szCs w:val="24"/>
-        </w:rPr>
-      </w:pPr>
-      <w:r>
-        <w:rPr>
-          <w:rFonts w:asciiTheme="majorBidi" w:hAnsiTheme="majorBidi" w:cstheme="majorBidi"/>
-          <w:sz w:val="24"/>
-          <w:szCs w:val="24"/>
-        </w:rPr>
-        <w:t>23.</w:t>
-      </w:r>
-      <w:r>
-        <w:rPr>
-          <w:rFonts w:asciiTheme="majorBidi" w:hAnsiTheme="majorBidi" w:cstheme="majorBidi"/>
-          <w:sz w:val="24"/>
-          <w:szCs w:val="24"/>
-        </w:rPr>
-        <w:tab/>
-        <w:t xml:space="preserve">Titus, J. H., Nowak, R. S. &amp; Smith, S. D. Soil resource heterogeneity in the Mojave Desert. </w:t>
-      </w:r>
-      <w:r>
-        <w:rPr>
-          <w:rFonts w:asciiTheme="majorBidi" w:hAnsiTheme="majorBidi" w:cstheme="majorBidi"/>
-          <w:i/>
-          <w:iCs/>
-          <w:sz w:val="24"/>
-          <w:szCs w:val="24"/>
-        </w:rPr>
-        <w:t>J. Arid Environ.</w:t>
-      </w:r>
-      <w:r>
-        <w:rPr>
-          <w:rFonts w:asciiTheme="majorBidi" w:hAnsiTheme="majorBidi" w:cstheme="majorBidi"/>
-          <w:sz w:val="24"/>
-          <w:szCs w:val="24"/>
-        </w:rPr>
-        <w:t xml:space="preserve"> </w:t>
-      </w:r>
-      <w:r>
-        <w:rPr>
-          <w:rFonts w:asciiTheme="majorBidi" w:hAnsiTheme="majorBidi" w:cstheme="majorBidi"/>
-          <w:b/>
-          <w:bCs/>
-          <w:sz w:val="24"/>
-          <w:szCs w:val="24"/>
-        </w:rPr>
-        <w:t>52</w:t>
-      </w:r>
-      <w:r>
-        <w:rPr>
-          <w:rFonts w:asciiTheme="majorBidi" w:hAnsiTheme="majorBidi" w:cstheme="majorBidi"/>
-          <w:sz w:val="24"/>
-          <w:szCs w:val="24"/>
-        </w:rPr>
-        <w:t>, 269–292 (2002).</w:t>
-      </w:r>
-    </w:p>
-    <w:p>
-      <w:pPr>
-        <w:pStyle w:val="Bibliography"/>
-        <w:rPr>
-          <w:rFonts w:asciiTheme="majorBidi" w:hAnsiTheme="majorBidi" w:cstheme="majorBidi"/>
-          <w:sz w:val="24"/>
-          <w:szCs w:val="24"/>
-        </w:rPr>
-      </w:pPr>
-      <w:r>
-        <w:rPr>
-          <w:rFonts w:asciiTheme="majorBidi" w:hAnsiTheme="majorBidi" w:cstheme="majorBidi"/>
-          <w:sz w:val="24"/>
-          <w:szCs w:val="24"/>
-        </w:rPr>
-        <w:t>24.</w:t>
-      </w:r>
-      <w:r>
-        <w:rPr>
-          <w:rFonts w:asciiTheme="majorBidi" w:hAnsiTheme="majorBidi" w:cstheme="majorBidi"/>
-          <w:sz w:val="24"/>
-          <w:szCs w:val="24"/>
-        </w:rPr>
-        <w:tab/>
-      </w:r>
-      <w:proofErr w:type="spellStart"/>
-      <w:r>
-        <w:rPr>
-          <w:rFonts w:asciiTheme="majorBidi" w:hAnsiTheme="majorBidi" w:cstheme="majorBidi"/>
-          <w:sz w:val="24"/>
-          <w:szCs w:val="24"/>
-        </w:rPr>
-        <w:t>Pianka</w:t>
-      </w:r>
-      <w:proofErr w:type="spellEnd"/>
-      <w:r>
-        <w:rPr>
-          <w:rFonts w:asciiTheme="majorBidi" w:hAnsiTheme="majorBidi" w:cstheme="majorBidi"/>
-          <w:sz w:val="24"/>
-          <w:szCs w:val="24"/>
-        </w:rPr>
-        <w:t xml:space="preserve">, E. R. Convexity, Desert Lizards, and Spatial Heterogeneity. </w:t>
-      </w:r>
-      <w:r>
-        <w:rPr>
-          <w:rFonts w:asciiTheme="majorBidi" w:hAnsiTheme="majorBidi" w:cstheme="majorBidi"/>
-          <w:i/>
-          <w:iCs/>
-          <w:sz w:val="24"/>
-          <w:szCs w:val="24"/>
-        </w:rPr>
-        <w:t>Ecology</w:t>
-      </w:r>
-      <w:r>
-        <w:rPr>
-          <w:rFonts w:asciiTheme="majorBidi" w:hAnsiTheme="majorBidi" w:cstheme="majorBidi"/>
-          <w:sz w:val="24"/>
-          <w:szCs w:val="24"/>
-        </w:rPr>
-        <w:t xml:space="preserve"> </w:t>
-      </w:r>
-      <w:r>
-        <w:rPr>
-          <w:rFonts w:asciiTheme="majorBidi" w:hAnsiTheme="majorBidi" w:cstheme="majorBidi"/>
-          <w:b/>
-          <w:bCs/>
-          <w:sz w:val="24"/>
-          <w:szCs w:val="24"/>
-        </w:rPr>
-        <w:t>47</w:t>
-      </w:r>
-      <w:r>
-        <w:rPr>
-          <w:rFonts w:asciiTheme="majorBidi" w:hAnsiTheme="majorBidi" w:cstheme="majorBidi"/>
-          <w:sz w:val="24"/>
-          <w:szCs w:val="24"/>
-        </w:rPr>
-        <w:t>, 1055–1059 (1966).</w:t>
-      </w:r>
-    </w:p>
-    <w:p>
-      <w:pPr>
-        <w:pStyle w:val="Bibliography"/>
-        <w:rPr>
-          <w:rFonts w:asciiTheme="majorBidi" w:hAnsiTheme="majorBidi" w:cstheme="majorBidi"/>
-          <w:sz w:val="24"/>
-          <w:szCs w:val="24"/>
-        </w:rPr>
-      </w:pPr>
-      <w:r>
-        <w:rPr>
-          <w:rFonts w:asciiTheme="majorBidi" w:hAnsiTheme="majorBidi" w:cstheme="majorBidi"/>
-          <w:sz w:val="24"/>
-          <w:szCs w:val="24"/>
-        </w:rPr>
-        <w:t>25.</w:t>
-      </w:r>
-      <w:r>
-        <w:rPr>
-          <w:rFonts w:asciiTheme="majorBidi" w:hAnsiTheme="majorBidi" w:cstheme="majorBidi"/>
-          <w:sz w:val="24"/>
-          <w:szCs w:val="24"/>
-        </w:rPr>
-        <w:tab/>
-        <w:t xml:space="preserve">Kearney, M., Shine, R. &amp; Porter, W. P. The potential for behavioral thermoregulation to buffer ‘cold-blooded’ animals against climate warming. </w:t>
-      </w:r>
-      <w:r>
-        <w:rPr>
-          <w:rFonts w:asciiTheme="majorBidi" w:hAnsiTheme="majorBidi" w:cstheme="majorBidi"/>
-          <w:i/>
-          <w:iCs/>
-          <w:sz w:val="24"/>
-          <w:szCs w:val="24"/>
-        </w:rPr>
-        <w:t>Proc. Natl. Acad. Sci.</w:t>
-      </w:r>
-      <w:r>
-        <w:rPr>
-          <w:rFonts w:asciiTheme="majorBidi" w:hAnsiTheme="majorBidi" w:cstheme="majorBidi"/>
-          <w:sz w:val="24"/>
-          <w:szCs w:val="24"/>
-        </w:rPr>
-        <w:t xml:space="preserve"> </w:t>
-      </w:r>
-      <w:r>
-        <w:rPr>
-          <w:rFonts w:asciiTheme="majorBidi" w:hAnsiTheme="majorBidi" w:cstheme="majorBidi"/>
-          <w:b/>
-          <w:bCs/>
-          <w:sz w:val="24"/>
-          <w:szCs w:val="24"/>
-        </w:rPr>
-        <w:t>106</w:t>
-      </w:r>
-      <w:r>
-        <w:rPr>
-          <w:rFonts w:asciiTheme="majorBidi" w:hAnsiTheme="majorBidi" w:cstheme="majorBidi"/>
-          <w:sz w:val="24"/>
-          <w:szCs w:val="24"/>
-        </w:rPr>
-        <w:t>, 3835–3840 (2009).</w:t>
-      </w:r>
-    </w:p>
-    <w:p>
-      <w:pPr>
-        <w:pStyle w:val="Bibliography"/>
-        <w:rPr>
-          <w:rFonts w:asciiTheme="majorBidi" w:hAnsiTheme="majorBidi" w:cstheme="majorBidi"/>
-          <w:sz w:val="24"/>
-          <w:szCs w:val="24"/>
-        </w:rPr>
-      </w:pPr>
-      <w:r>
-        <w:rPr>
-          <w:rFonts w:asciiTheme="majorBidi" w:hAnsiTheme="majorBidi" w:cstheme="majorBidi"/>
-          <w:sz w:val="24"/>
-          <w:szCs w:val="24"/>
-        </w:rPr>
-        <w:t>26.</w:t>
-      </w:r>
-      <w:r>
-        <w:rPr>
-          <w:rFonts w:asciiTheme="majorBidi" w:hAnsiTheme="majorBidi" w:cstheme="majorBidi"/>
-          <w:sz w:val="24"/>
-          <w:szCs w:val="24"/>
-        </w:rPr>
-        <w:tab/>
-        <w:t xml:space="preserve">Noble, T. J., </w:t>
-      </w:r>
-      <w:proofErr w:type="spellStart"/>
-      <w:r>
-        <w:rPr>
-          <w:rFonts w:asciiTheme="majorBidi" w:hAnsiTheme="majorBidi" w:cstheme="majorBidi"/>
-          <w:sz w:val="24"/>
-          <w:szCs w:val="24"/>
-        </w:rPr>
-        <w:t>Lortie</w:t>
-      </w:r>
-      <w:proofErr w:type="spellEnd"/>
-      <w:r>
-        <w:rPr>
-          <w:rFonts w:asciiTheme="majorBidi" w:hAnsiTheme="majorBidi" w:cstheme="majorBidi"/>
-          <w:sz w:val="24"/>
-          <w:szCs w:val="24"/>
-        </w:rPr>
-        <w:t xml:space="preserve">, C. J., </w:t>
-      </w:r>
-      <w:proofErr w:type="spellStart"/>
-      <w:r>
-        <w:rPr>
-          <w:rFonts w:asciiTheme="majorBidi" w:hAnsiTheme="majorBidi" w:cstheme="majorBidi"/>
-          <w:sz w:val="24"/>
-          <w:szCs w:val="24"/>
-        </w:rPr>
-        <w:t>Westphal</w:t>
-      </w:r>
-      <w:proofErr w:type="spellEnd"/>
-      <w:r>
-        <w:rPr>
-          <w:rFonts w:asciiTheme="majorBidi" w:hAnsiTheme="majorBidi" w:cstheme="majorBidi"/>
-          <w:sz w:val="24"/>
-          <w:szCs w:val="24"/>
-        </w:rPr>
-        <w:t xml:space="preserve">, M. &amp; Butterfield, H. S. A picture is worth a thousand data points: an imagery dataset of paired shrub-open microsites within the Carrizo Plain National Monument. </w:t>
-      </w:r>
-      <w:proofErr w:type="spellStart"/>
-      <w:r>
-        <w:rPr>
-          <w:rFonts w:asciiTheme="majorBidi" w:hAnsiTheme="majorBidi" w:cstheme="majorBidi"/>
-          <w:i/>
-          <w:iCs/>
-          <w:sz w:val="24"/>
-          <w:szCs w:val="24"/>
-        </w:rPr>
-        <w:t>GigaScience</w:t>
-      </w:r>
-      <w:proofErr w:type="spellEnd"/>
-      <w:r>
-        <w:rPr>
-          <w:rFonts w:asciiTheme="majorBidi" w:hAnsiTheme="majorBidi" w:cstheme="majorBidi"/>
-          <w:sz w:val="24"/>
-          <w:szCs w:val="24"/>
-        </w:rPr>
-        <w:t xml:space="preserve"> </w:t>
-      </w:r>
-      <w:r>
-        <w:rPr>
-          <w:rFonts w:asciiTheme="majorBidi" w:hAnsiTheme="majorBidi" w:cstheme="majorBidi"/>
-          <w:b/>
-          <w:bCs/>
-          <w:sz w:val="24"/>
-          <w:szCs w:val="24"/>
-        </w:rPr>
-        <w:t>5</w:t>
-      </w:r>
-      <w:r>
-        <w:rPr>
-          <w:rFonts w:asciiTheme="majorBidi" w:hAnsiTheme="majorBidi" w:cstheme="majorBidi"/>
-          <w:sz w:val="24"/>
-          <w:szCs w:val="24"/>
-        </w:rPr>
-        <w:t>, (2016).</w:t>
-      </w:r>
-    </w:p>
-    <w:p>
-      <w:pPr>
-        <w:pStyle w:val="Bibliography"/>
-        <w:rPr>
-          <w:rFonts w:asciiTheme="majorBidi" w:hAnsiTheme="majorBidi" w:cstheme="majorBidi"/>
-          <w:sz w:val="24"/>
-          <w:szCs w:val="24"/>
-        </w:rPr>
-      </w:pPr>
-      <w:r>
-        <w:rPr>
-          <w:rFonts w:asciiTheme="majorBidi" w:hAnsiTheme="majorBidi" w:cstheme="majorBidi"/>
-          <w:sz w:val="24"/>
-          <w:szCs w:val="24"/>
-        </w:rPr>
-        <w:t>27.</w:t>
-      </w:r>
-      <w:r>
-        <w:rPr>
-          <w:rFonts w:asciiTheme="majorBidi" w:hAnsiTheme="majorBidi" w:cstheme="majorBidi"/>
-          <w:sz w:val="24"/>
-          <w:szCs w:val="24"/>
-        </w:rPr>
-        <w:tab/>
-        <w:t xml:space="preserve">Deborah Stout, Jennifer Buck-Diaz, Sara Taylor &amp; Julie M. Evens. </w:t>
-      </w:r>
-      <w:r>
-        <w:rPr>
-          <w:rFonts w:asciiTheme="majorBidi" w:hAnsiTheme="majorBidi" w:cstheme="majorBidi"/>
-          <w:i/>
-          <w:iCs/>
-          <w:sz w:val="24"/>
-          <w:szCs w:val="24"/>
-        </w:rPr>
-        <w:t>Vegetation mapping and accuracy assessment report for Carrizo Plain National Monument. California Native Plants Society.</w:t>
-      </w:r>
-      <w:r>
-        <w:rPr>
-          <w:rFonts w:asciiTheme="majorBidi" w:hAnsiTheme="majorBidi" w:cstheme="majorBidi"/>
-          <w:sz w:val="24"/>
-          <w:szCs w:val="24"/>
-        </w:rPr>
-        <w:t xml:space="preserve"> (2014).</w:t>
-      </w:r>
-    </w:p>
-    <w:p>
-      <w:pPr>
-        <w:pStyle w:val="Bibliography"/>
-        <w:rPr>
-          <w:rFonts w:asciiTheme="majorBidi" w:hAnsiTheme="majorBidi" w:cstheme="majorBidi"/>
-          <w:sz w:val="24"/>
-          <w:szCs w:val="24"/>
-        </w:rPr>
-      </w:pPr>
-      <w:r>
-        <w:rPr>
-          <w:rFonts w:asciiTheme="majorBidi" w:hAnsiTheme="majorBidi" w:cstheme="majorBidi"/>
-          <w:sz w:val="24"/>
-          <w:szCs w:val="24"/>
-        </w:rPr>
-        <w:lastRenderedPageBreak/>
-        <w:t>28.</w:t>
-      </w:r>
-      <w:r>
-        <w:rPr>
-          <w:rFonts w:asciiTheme="majorBidi" w:hAnsiTheme="majorBidi" w:cstheme="majorBidi"/>
-          <w:sz w:val="24"/>
-          <w:szCs w:val="24"/>
-        </w:rPr>
-        <w:tab/>
-        <w:t xml:space="preserve">Sawyer, J. O., Keeler-Wolf, T. &amp; Evens, J. </w:t>
-      </w:r>
-      <w:r>
-        <w:rPr>
-          <w:rFonts w:asciiTheme="majorBidi" w:hAnsiTheme="majorBidi" w:cstheme="majorBidi"/>
-          <w:i/>
-          <w:iCs/>
-          <w:sz w:val="24"/>
-          <w:szCs w:val="24"/>
-        </w:rPr>
-        <w:t>A manual of California vegetation</w:t>
-      </w:r>
-      <w:r>
-        <w:rPr>
-          <w:rFonts w:asciiTheme="majorBidi" w:hAnsiTheme="majorBidi" w:cstheme="majorBidi"/>
-          <w:sz w:val="24"/>
-          <w:szCs w:val="24"/>
-        </w:rPr>
-        <w:t>. (California Native Plant Society Press, 2009).</w:t>
-      </w:r>
-    </w:p>
-    <w:p>
-      <w:pPr>
-        <w:pStyle w:val="Bibliography"/>
-        <w:rPr>
-          <w:rFonts w:asciiTheme="majorBidi" w:hAnsiTheme="majorBidi" w:cstheme="majorBidi"/>
-          <w:sz w:val="24"/>
-          <w:szCs w:val="24"/>
-        </w:rPr>
-      </w:pPr>
-      <w:r>
-        <w:rPr>
-          <w:rFonts w:asciiTheme="majorBidi" w:hAnsiTheme="majorBidi" w:cstheme="majorBidi"/>
-          <w:sz w:val="24"/>
-          <w:szCs w:val="24"/>
-        </w:rPr>
-        <w:t>29.</w:t>
-      </w:r>
-      <w:r>
-        <w:rPr>
-          <w:rFonts w:asciiTheme="majorBidi" w:hAnsiTheme="majorBidi" w:cstheme="majorBidi"/>
-          <w:sz w:val="24"/>
-          <w:szCs w:val="24"/>
-        </w:rPr>
-        <w:tab/>
-        <w:t xml:space="preserve">Michelle D. Anderson. </w:t>
-      </w:r>
-      <w:r>
-        <w:rPr>
-          <w:rFonts w:asciiTheme="majorBidi" w:hAnsiTheme="majorBidi" w:cstheme="majorBidi"/>
-          <w:i/>
-          <w:iCs/>
-          <w:sz w:val="24"/>
-          <w:szCs w:val="24"/>
-        </w:rPr>
-        <w:t xml:space="preserve">Ephedra </w:t>
-      </w:r>
-      <w:proofErr w:type="spellStart"/>
-      <w:r>
-        <w:rPr>
-          <w:rFonts w:asciiTheme="majorBidi" w:hAnsiTheme="majorBidi" w:cstheme="majorBidi"/>
-          <w:i/>
-          <w:iCs/>
-          <w:sz w:val="24"/>
-          <w:szCs w:val="24"/>
-        </w:rPr>
-        <w:t>nevadensis</w:t>
-      </w:r>
-      <w:proofErr w:type="spellEnd"/>
-      <w:r>
-        <w:rPr>
-          <w:rFonts w:asciiTheme="majorBidi" w:hAnsiTheme="majorBidi" w:cstheme="majorBidi"/>
-          <w:i/>
-          <w:iCs/>
-          <w:sz w:val="24"/>
-          <w:szCs w:val="24"/>
-        </w:rPr>
-        <w:t>. In: Fire Effects Information System</w:t>
-      </w:r>
-      <w:r>
-        <w:rPr>
-          <w:rFonts w:asciiTheme="majorBidi" w:hAnsiTheme="majorBidi" w:cstheme="majorBidi"/>
-          <w:sz w:val="24"/>
-          <w:szCs w:val="24"/>
-        </w:rPr>
-        <w:t>. (U.S. Department of Agriculture, Forest Service, Rocky Mountain Research Station, Fire Sciences Laboratory, 2004).</w:t>
-      </w:r>
-    </w:p>
-    <w:p>
-      <w:pPr>
-        <w:pStyle w:val="Bibliography"/>
-        <w:rPr>
-          <w:rFonts w:asciiTheme="majorBidi" w:hAnsiTheme="majorBidi" w:cstheme="majorBidi"/>
-          <w:sz w:val="24"/>
-          <w:szCs w:val="24"/>
-        </w:rPr>
-      </w:pPr>
-      <w:r>
-        <w:rPr>
-          <w:rFonts w:asciiTheme="majorBidi" w:hAnsiTheme="majorBidi" w:cstheme="majorBidi"/>
-          <w:sz w:val="24"/>
-          <w:szCs w:val="24"/>
-        </w:rPr>
-        <w:t>30.</w:t>
-      </w:r>
-      <w:r>
-        <w:rPr>
-          <w:rFonts w:asciiTheme="majorBidi" w:hAnsiTheme="majorBidi" w:cstheme="majorBidi"/>
-          <w:sz w:val="24"/>
-          <w:szCs w:val="24"/>
-        </w:rPr>
-        <w:tab/>
-        <w:t xml:space="preserve">Moher, D., </w:t>
-      </w:r>
-      <w:proofErr w:type="spellStart"/>
-      <w:r>
-        <w:rPr>
-          <w:rFonts w:asciiTheme="majorBidi" w:hAnsiTheme="majorBidi" w:cstheme="majorBidi"/>
-          <w:sz w:val="24"/>
-          <w:szCs w:val="24"/>
-        </w:rPr>
-        <w:t>Liberati</w:t>
-      </w:r>
-      <w:proofErr w:type="spellEnd"/>
-      <w:r>
-        <w:rPr>
-          <w:rFonts w:asciiTheme="majorBidi" w:hAnsiTheme="majorBidi" w:cstheme="majorBidi"/>
-          <w:sz w:val="24"/>
-          <w:szCs w:val="24"/>
-        </w:rPr>
-        <w:t xml:space="preserve">, A., </w:t>
-      </w:r>
-      <w:proofErr w:type="spellStart"/>
-      <w:r>
-        <w:rPr>
-          <w:rFonts w:asciiTheme="majorBidi" w:hAnsiTheme="majorBidi" w:cstheme="majorBidi"/>
-          <w:sz w:val="24"/>
-          <w:szCs w:val="24"/>
-        </w:rPr>
-        <w:t>Tetzlaff</w:t>
-      </w:r>
-      <w:proofErr w:type="spellEnd"/>
-      <w:r>
-        <w:rPr>
-          <w:rFonts w:asciiTheme="majorBidi" w:hAnsiTheme="majorBidi" w:cstheme="majorBidi"/>
-          <w:sz w:val="24"/>
-          <w:szCs w:val="24"/>
-        </w:rPr>
-        <w:t xml:space="preserve">, J., Altman, D. G. &amp; </w:t>
-      </w:r>
-      <w:proofErr w:type="gramStart"/>
-      <w:r>
-        <w:rPr>
-          <w:rFonts w:asciiTheme="majorBidi" w:hAnsiTheme="majorBidi" w:cstheme="majorBidi"/>
-          <w:sz w:val="24"/>
-          <w:szCs w:val="24"/>
-        </w:rPr>
-        <w:t>The</w:t>
-      </w:r>
-      <w:proofErr w:type="gramEnd"/>
-      <w:r>
-        <w:rPr>
-          <w:rFonts w:asciiTheme="majorBidi" w:hAnsiTheme="majorBidi" w:cstheme="majorBidi"/>
-          <w:sz w:val="24"/>
-          <w:szCs w:val="24"/>
-        </w:rPr>
-        <w:t xml:space="preserve"> PRISMA Group. Preferred Reporting Items for Systematic Reviews and Meta-Analyses: The PRISMA Statement. </w:t>
-      </w:r>
-      <w:proofErr w:type="spellStart"/>
-      <w:r>
-        <w:rPr>
-          <w:rFonts w:asciiTheme="majorBidi" w:hAnsiTheme="majorBidi" w:cstheme="majorBidi"/>
-          <w:i/>
-          <w:iCs/>
-          <w:sz w:val="24"/>
-          <w:szCs w:val="24"/>
-        </w:rPr>
-        <w:t>PLoS</w:t>
-      </w:r>
-      <w:proofErr w:type="spellEnd"/>
-      <w:r>
-        <w:rPr>
-          <w:rFonts w:asciiTheme="majorBidi" w:hAnsiTheme="majorBidi" w:cstheme="majorBidi"/>
-          <w:i/>
-          <w:iCs/>
-          <w:sz w:val="24"/>
-          <w:szCs w:val="24"/>
-        </w:rPr>
-        <w:t xml:space="preserve"> Med.</w:t>
+        <w:t>PLoS Med.</w:t>
       </w:r>
       <w:r>
         <w:rPr>
@@ -11795,7 +10996,7 @@
 </file>
 
 <file path=customXml/itemProps1.xml><?xml version="1.0" encoding="utf-8"?>
-<ds:datastoreItem xmlns:ds="http://schemas.openxmlformats.org/officeDocument/2006/customXml" ds:itemID="{B926F7EA-9B67-4266-A891-EE83886082F1}">
+<ds:datastoreItem xmlns:ds="http://schemas.openxmlformats.org/officeDocument/2006/customXml" ds:itemID="{7F8619FE-3B16-44D4-BBEC-FEA3E2C1938F}">
   <ds:schemaRefs>
     <ds:schemaRef ds:uri="http://schemas.openxmlformats.org/officeDocument/2006/bibliography"/>
   </ds:schemaRefs>

</xml_diff>

<commit_message>
Finished 2020 spring prog report as well as updated some stats.
</commit_message>
<xml_diff>
--- a/progress reports/Ghazian Progress report Spring 2019-revised.docx
+++ b/progress reports/Ghazian Progress report Spring 2019-revised.docx
@@ -181,25 +181,7 @@
           <w:sz w:val="24"/>
           <w:szCs w:val="24"/>
         </w:rPr>
-        <w:t xml:space="preserve">Dr. Christopher </w:t>
-      </w:r>
-      <w:proofErr w:type="spellStart"/>
-      <w:r>
-        <w:rPr>
-          <w:rFonts w:asciiTheme="majorBidi" w:hAnsiTheme="majorBidi" w:cstheme="majorBidi"/>
-          <w:sz w:val="24"/>
-          <w:szCs w:val="24"/>
-        </w:rPr>
-        <w:t>Lortie</w:t>
-      </w:r>
-      <w:proofErr w:type="spellEnd"/>
-      <w:r>
-        <w:rPr>
-          <w:rFonts w:asciiTheme="majorBidi" w:hAnsiTheme="majorBidi" w:cstheme="majorBidi"/>
-          <w:sz w:val="24"/>
-          <w:szCs w:val="24"/>
-        </w:rPr>
-        <w:t xml:space="preserve"> </w:t>
+        <w:t xml:space="preserve">Dr. Christopher Lortie </w:t>
       </w:r>
     </w:p>
     <w:p>
@@ -909,6 +891,7 @@
           <w:szCs w:val="24"/>
         </w:rPr>
       </w:pPr>
+      <w:bookmarkStart w:id="0" w:name="_GoBack"/>
       <w:r>
         <w:rPr>
           <w:rFonts w:asciiTheme="majorBidi" w:hAnsiTheme="majorBidi" w:cstheme="majorBidi"/>
@@ -2571,6 +2554,7 @@
         <w:t xml:space="preserve"> the perfect plant for facilitation research. </w:t>
       </w:r>
     </w:p>
+    <w:bookmarkEnd w:id="0"/>
     <w:p>
       <w:pPr>
         <w:spacing w:line="240" w:lineRule="auto"/>
@@ -3404,12 +3388,12 @@
                         <a:effectLst/>
                         <a:extLst>
                           <a:ext uri="{909E8E84-426E-40dd-AFC4-6F175D3DCCD1}">
-                            <a14:hiddenFill xmlns:a14="http://schemas.microsoft.com/office/drawing/2010/main" xmlns:w="http://schemas.openxmlformats.org/wordprocessingml/2006/main" xmlns:w10="urn:schemas-microsoft-com:office:word" xmlns:v="urn:schemas-microsoft-com:vml" xmlns:o="urn:schemas-microsoft-com:office:office" xmlns:mv="urn:schemas-microsoft-com:mac:vml" xmlns:mo="http://schemas.microsoft.com/office/mac/office/2008/main" xmlns="">
+                            <a14:hiddenFill xmlns="" xmlns:mo="http://schemas.microsoft.com/office/mac/office/2008/main" xmlns:mv="urn:schemas-microsoft-com:mac:vml" xmlns:o="urn:schemas-microsoft-com:office:office" xmlns:v="urn:schemas-microsoft-com:vml" xmlns:w10="urn:schemas-microsoft-com:office:word" xmlns:w="http://schemas.openxmlformats.org/wordprocessingml/2006/main" xmlns:a14="http://schemas.microsoft.com/office/drawing/2010/main">
                               <a:noFill/>
                             </a14:hiddenFill>
                           </a:ext>
                           <a:ext uri="{AF507438-7753-43e0-B8FC-AC1667EBCBE1}">
-                            <a14:hiddenEffects xmlns:a14="http://schemas.microsoft.com/office/drawing/2010/main" xmlns:w="http://schemas.openxmlformats.org/wordprocessingml/2006/main" xmlns:w10="urn:schemas-microsoft-com:office:word" xmlns:v="urn:schemas-microsoft-com:vml" xmlns:o="urn:schemas-microsoft-com:office:office" xmlns:mv="urn:schemas-microsoft-com:mac:vml" xmlns:mo="http://schemas.microsoft.com/office/mac/office/2008/main" xmlns="">
+                            <a14:hiddenEffects xmlns="" xmlns:mo="http://schemas.microsoft.com/office/mac/office/2008/main" xmlns:mv="urn:schemas-microsoft-com:mac:vml" xmlns:o="urn:schemas-microsoft-com:office:office" xmlns:v="urn:schemas-microsoft-com:vml" xmlns:w10="urn:schemas-microsoft-com:office:word" xmlns:w="http://schemas.openxmlformats.org/wordprocessingml/2006/main" xmlns:a14="http://schemas.microsoft.com/office/drawing/2010/main">
                               <a:effectLst>
                                 <a:outerShdw dist="35921" dir="2700000" algn="ctr" rotWithShape="0">
                                   <a:srgbClr val="CCCCCC"/>
@@ -3494,12 +3478,12 @@
                         <a:effectLst/>
                         <a:extLst>
                           <a:ext uri="{909E8E84-426E-40dd-AFC4-6F175D3DCCD1}">
-                            <a14:hiddenFill xmlns:a14="http://schemas.microsoft.com/office/drawing/2010/main" xmlns:w="http://schemas.openxmlformats.org/wordprocessingml/2006/main" xmlns:w10="urn:schemas-microsoft-com:office:word" xmlns:v="urn:schemas-microsoft-com:vml" xmlns:o="urn:schemas-microsoft-com:office:office" xmlns:mv="urn:schemas-microsoft-com:mac:vml" xmlns:mo="http://schemas.microsoft.com/office/mac/office/2008/main" xmlns="">
+                            <a14:hiddenFill xmlns="" xmlns:mo="http://schemas.microsoft.com/office/mac/office/2008/main" xmlns:mv="urn:schemas-microsoft-com:mac:vml" xmlns:o="urn:schemas-microsoft-com:office:office" xmlns:v="urn:schemas-microsoft-com:vml" xmlns:w10="urn:schemas-microsoft-com:office:word" xmlns:w="http://schemas.openxmlformats.org/wordprocessingml/2006/main" xmlns:a14="http://schemas.microsoft.com/office/drawing/2010/main">
                               <a:noFill/>
                             </a14:hiddenFill>
                           </a:ext>
                           <a:ext uri="{AF507438-7753-43e0-B8FC-AC1667EBCBE1}">
-                            <a14:hiddenEffects xmlns:a14="http://schemas.microsoft.com/office/drawing/2010/main" xmlns:w="http://schemas.openxmlformats.org/wordprocessingml/2006/main" xmlns:w10="urn:schemas-microsoft-com:office:word" xmlns:v="urn:schemas-microsoft-com:vml" xmlns:o="urn:schemas-microsoft-com:office:office" xmlns:mv="urn:schemas-microsoft-com:mac:vml" xmlns:mo="http://schemas.microsoft.com/office/mac/office/2008/main" xmlns="">
+                            <a14:hiddenEffects xmlns="" xmlns:mo="http://schemas.microsoft.com/office/mac/office/2008/main" xmlns:mv="urn:schemas-microsoft-com:mac:vml" xmlns:o="urn:schemas-microsoft-com:office:office" xmlns:v="urn:schemas-microsoft-com:vml" xmlns:w10="urn:schemas-microsoft-com:office:word" xmlns:w="http://schemas.openxmlformats.org/wordprocessingml/2006/main" xmlns:a14="http://schemas.microsoft.com/office/drawing/2010/main">
                               <a:effectLst>
                                 <a:outerShdw dist="35921" dir="2700000" algn="ctr" rotWithShape="0">
                                   <a:srgbClr val="CCCCCC"/>
@@ -3580,12 +3564,12 @@
                         <a:effectLst/>
                         <a:extLst>
                           <a:ext uri="{909E8E84-426E-40dd-AFC4-6F175D3DCCD1}">
-                            <a14:hiddenFill xmlns:a14="http://schemas.microsoft.com/office/drawing/2010/main" xmlns:w="http://schemas.openxmlformats.org/wordprocessingml/2006/main" xmlns:w10="urn:schemas-microsoft-com:office:word" xmlns:v="urn:schemas-microsoft-com:vml" xmlns:o="urn:schemas-microsoft-com:office:office" xmlns:mv="urn:schemas-microsoft-com:mac:vml" xmlns:mo="http://schemas.microsoft.com/office/mac/office/2008/main" xmlns="">
+                            <a14:hiddenFill xmlns="" xmlns:mo="http://schemas.microsoft.com/office/mac/office/2008/main" xmlns:mv="urn:schemas-microsoft-com:mac:vml" xmlns:o="urn:schemas-microsoft-com:office:office" xmlns:v="urn:schemas-microsoft-com:vml" xmlns:w10="urn:schemas-microsoft-com:office:word" xmlns:w="http://schemas.openxmlformats.org/wordprocessingml/2006/main" xmlns:a14="http://schemas.microsoft.com/office/drawing/2010/main">
                               <a:noFill/>
                             </a14:hiddenFill>
                           </a:ext>
                           <a:ext uri="{AF507438-7753-43e0-B8FC-AC1667EBCBE1}">
-                            <a14:hiddenEffects xmlns:a14="http://schemas.microsoft.com/office/drawing/2010/main" xmlns:w="http://schemas.openxmlformats.org/wordprocessingml/2006/main" xmlns:w10="urn:schemas-microsoft-com:office:word" xmlns:v="urn:schemas-microsoft-com:vml" xmlns:o="urn:schemas-microsoft-com:office:office" xmlns:mv="urn:schemas-microsoft-com:mac:vml" xmlns:mo="http://schemas.microsoft.com/office/mac/office/2008/main" xmlns="">
+                            <a14:hiddenEffects xmlns="" xmlns:mo="http://schemas.microsoft.com/office/mac/office/2008/main" xmlns:mv="urn:schemas-microsoft-com:mac:vml" xmlns:o="urn:schemas-microsoft-com:office:office" xmlns:v="urn:schemas-microsoft-com:vml" xmlns:w10="urn:schemas-microsoft-com:office:word" xmlns:w="http://schemas.openxmlformats.org/wordprocessingml/2006/main" xmlns:a14="http://schemas.microsoft.com/office/drawing/2010/main">
                               <a:effectLst>
                                 <a:outerShdw dist="35921" dir="2700000" algn="ctr" rotWithShape="0">
                                   <a:srgbClr val="CCCCCC"/>
@@ -3666,12 +3650,12 @@
                         <a:effectLst/>
                         <a:extLst>
                           <a:ext uri="{909E8E84-426E-40dd-AFC4-6F175D3DCCD1}">
-                            <a14:hiddenFill xmlns:a14="http://schemas.microsoft.com/office/drawing/2010/main" xmlns:w="http://schemas.openxmlformats.org/wordprocessingml/2006/main" xmlns:w10="urn:schemas-microsoft-com:office:word" xmlns:v="urn:schemas-microsoft-com:vml" xmlns:o="urn:schemas-microsoft-com:office:office" xmlns:mv="urn:schemas-microsoft-com:mac:vml" xmlns:mo="http://schemas.microsoft.com/office/mac/office/2008/main" xmlns="">
+                            <a14:hiddenFill xmlns="" xmlns:mo="http://schemas.microsoft.com/office/mac/office/2008/main" xmlns:mv="urn:schemas-microsoft-com:mac:vml" xmlns:o="urn:schemas-microsoft-com:office:office" xmlns:v="urn:schemas-microsoft-com:vml" xmlns:w10="urn:schemas-microsoft-com:office:word" xmlns:w="http://schemas.openxmlformats.org/wordprocessingml/2006/main" xmlns:a14="http://schemas.microsoft.com/office/drawing/2010/main">
                               <a:noFill/>
                             </a14:hiddenFill>
                           </a:ext>
                           <a:ext uri="{AF507438-7753-43e0-B8FC-AC1667EBCBE1}">
-                            <a14:hiddenEffects xmlns:a14="http://schemas.microsoft.com/office/drawing/2010/main" xmlns:w="http://schemas.openxmlformats.org/wordprocessingml/2006/main" xmlns:w10="urn:schemas-microsoft-com:office:word" xmlns:v="urn:schemas-microsoft-com:vml" xmlns:o="urn:schemas-microsoft-com:office:office" xmlns:mv="urn:schemas-microsoft-com:mac:vml" xmlns:mo="http://schemas.microsoft.com/office/mac/office/2008/main" xmlns="">
+                            <a14:hiddenEffects xmlns="" xmlns:mo="http://schemas.microsoft.com/office/mac/office/2008/main" xmlns:mv="urn:schemas-microsoft-com:mac:vml" xmlns:o="urn:schemas-microsoft-com:office:office" xmlns:v="urn:schemas-microsoft-com:vml" xmlns:w10="urn:schemas-microsoft-com:office:word" xmlns:w="http://schemas.openxmlformats.org/wordprocessingml/2006/main" xmlns:a14="http://schemas.microsoft.com/office/drawing/2010/main">
                               <a:effectLst>
                                 <a:outerShdw dist="35921" dir="2700000" algn="ctr" rotWithShape="0">
                                   <a:srgbClr val="CCCCCC"/>
@@ -3752,12 +3736,12 @@
                         <a:effectLst/>
                         <a:extLst>
                           <a:ext uri="{909E8E84-426E-40dd-AFC4-6F175D3DCCD1}">
-                            <a14:hiddenFill xmlns:a14="http://schemas.microsoft.com/office/drawing/2010/main" xmlns:w="http://schemas.openxmlformats.org/wordprocessingml/2006/main" xmlns:w10="urn:schemas-microsoft-com:office:word" xmlns:v="urn:schemas-microsoft-com:vml" xmlns:o="urn:schemas-microsoft-com:office:office" xmlns:mv="urn:schemas-microsoft-com:mac:vml" xmlns:mo="http://schemas.microsoft.com/office/mac/office/2008/main" xmlns="">
+                            <a14:hiddenFill xmlns="" xmlns:mo="http://schemas.microsoft.com/office/mac/office/2008/main" xmlns:mv="urn:schemas-microsoft-com:mac:vml" xmlns:o="urn:schemas-microsoft-com:office:office" xmlns:v="urn:schemas-microsoft-com:vml" xmlns:w10="urn:schemas-microsoft-com:office:word" xmlns:w="http://schemas.openxmlformats.org/wordprocessingml/2006/main" xmlns:a14="http://schemas.microsoft.com/office/drawing/2010/main">
                               <a:noFill/>
                             </a14:hiddenFill>
                           </a:ext>
                           <a:ext uri="{AF507438-7753-43e0-B8FC-AC1667EBCBE1}">
-                            <a14:hiddenEffects xmlns:a14="http://schemas.microsoft.com/office/drawing/2010/main" xmlns:w="http://schemas.openxmlformats.org/wordprocessingml/2006/main" xmlns:w10="urn:schemas-microsoft-com:office:word" xmlns:v="urn:schemas-microsoft-com:vml" xmlns:o="urn:schemas-microsoft-com:office:office" xmlns:mv="urn:schemas-microsoft-com:mac:vml" xmlns:mo="http://schemas.microsoft.com/office/mac/office/2008/main" xmlns="">
+                            <a14:hiddenEffects xmlns="" xmlns:mo="http://schemas.microsoft.com/office/mac/office/2008/main" xmlns:mv="urn:schemas-microsoft-com:mac:vml" xmlns:o="urn:schemas-microsoft-com:office:office" xmlns:v="urn:schemas-microsoft-com:vml" xmlns:w10="urn:schemas-microsoft-com:office:word" xmlns:w="http://schemas.openxmlformats.org/wordprocessingml/2006/main" xmlns:a14="http://schemas.microsoft.com/office/drawing/2010/main">
                               <a:effectLst>
                                 <a:outerShdw dist="35921" dir="2700000" algn="ctr" rotWithShape="0">
                                   <a:srgbClr val="CCCCCC"/>
@@ -3838,12 +3822,12 @@
                         <a:effectLst/>
                         <a:extLst>
                           <a:ext uri="{909E8E84-426E-40dd-AFC4-6F175D3DCCD1}">
-                            <a14:hiddenFill xmlns:a14="http://schemas.microsoft.com/office/drawing/2010/main" xmlns:w="http://schemas.openxmlformats.org/wordprocessingml/2006/main" xmlns:w10="urn:schemas-microsoft-com:office:word" xmlns:v="urn:schemas-microsoft-com:vml" xmlns:o="urn:schemas-microsoft-com:office:office" xmlns:mv="urn:schemas-microsoft-com:mac:vml" xmlns:mo="http://schemas.microsoft.com/office/mac/office/2008/main" xmlns="">
+                            <a14:hiddenFill xmlns="" xmlns:mo="http://schemas.microsoft.com/office/mac/office/2008/main" xmlns:mv="urn:schemas-microsoft-com:mac:vml" xmlns:o="urn:schemas-microsoft-com:office:office" xmlns:v="urn:schemas-microsoft-com:vml" xmlns:w10="urn:schemas-microsoft-com:office:word" xmlns:w="http://schemas.openxmlformats.org/wordprocessingml/2006/main" xmlns:a14="http://schemas.microsoft.com/office/drawing/2010/main">
                               <a:noFill/>
                             </a14:hiddenFill>
                           </a:ext>
                           <a:ext uri="{AF507438-7753-43e0-B8FC-AC1667EBCBE1}">
-                            <a14:hiddenEffects xmlns:a14="http://schemas.microsoft.com/office/drawing/2010/main" xmlns:w="http://schemas.openxmlformats.org/wordprocessingml/2006/main" xmlns:w10="urn:schemas-microsoft-com:office:word" xmlns:v="urn:schemas-microsoft-com:vml" xmlns:o="urn:schemas-microsoft-com:office:office" xmlns:mv="urn:schemas-microsoft-com:mac:vml" xmlns:mo="http://schemas.microsoft.com/office/mac/office/2008/main" xmlns="">
+                            <a14:hiddenEffects xmlns="" xmlns:mo="http://schemas.microsoft.com/office/mac/office/2008/main" xmlns:mv="urn:schemas-microsoft-com:mac:vml" xmlns:o="urn:schemas-microsoft-com:office:office" xmlns:v="urn:schemas-microsoft-com:vml" xmlns:w10="urn:schemas-microsoft-com:office:word" xmlns:w="http://schemas.openxmlformats.org/wordprocessingml/2006/main" xmlns:a14="http://schemas.microsoft.com/office/drawing/2010/main">
                               <a:effectLst>
                                 <a:outerShdw dist="35921" dir="2700000" algn="ctr" rotWithShape="0">
                                   <a:srgbClr val="CCCCCC"/>
@@ -4092,12 +4076,12 @@
                         <a:effectLst/>
                         <a:extLst>
                           <a:ext uri="{909E8E84-426E-40dd-AFC4-6F175D3DCCD1}">
-                            <a14:hiddenFill xmlns:a14="http://schemas.microsoft.com/office/drawing/2010/main" xmlns:w="http://schemas.openxmlformats.org/wordprocessingml/2006/main" xmlns:w10="urn:schemas-microsoft-com:office:word" xmlns:v="urn:schemas-microsoft-com:vml" xmlns:o="urn:schemas-microsoft-com:office:office" xmlns:mv="urn:schemas-microsoft-com:mac:vml" xmlns:mo="http://schemas.microsoft.com/office/mac/office/2008/main" xmlns="">
+                            <a14:hiddenFill xmlns="" xmlns:mo="http://schemas.microsoft.com/office/mac/office/2008/main" xmlns:mv="urn:schemas-microsoft-com:mac:vml" xmlns:o="urn:schemas-microsoft-com:office:office" xmlns:v="urn:schemas-microsoft-com:vml" xmlns:w10="urn:schemas-microsoft-com:office:word" xmlns:w="http://schemas.openxmlformats.org/wordprocessingml/2006/main" xmlns:a14="http://schemas.microsoft.com/office/drawing/2010/main">
                               <a:noFill/>
                             </a14:hiddenFill>
                           </a:ext>
                           <a:ext uri="{AF507438-7753-43e0-B8FC-AC1667EBCBE1}">
-                            <a14:hiddenEffects xmlns:a14="http://schemas.microsoft.com/office/drawing/2010/main" xmlns:w="http://schemas.openxmlformats.org/wordprocessingml/2006/main" xmlns:w10="urn:schemas-microsoft-com:office:word" xmlns:v="urn:schemas-microsoft-com:vml" xmlns:o="urn:schemas-microsoft-com:office:office" xmlns:mv="urn:schemas-microsoft-com:mac:vml" xmlns:mo="http://schemas.microsoft.com/office/mac/office/2008/main" xmlns="">
+                            <a14:hiddenEffects xmlns="" xmlns:mo="http://schemas.microsoft.com/office/mac/office/2008/main" xmlns:mv="urn:schemas-microsoft-com:mac:vml" xmlns:o="urn:schemas-microsoft-com:office:office" xmlns:v="urn:schemas-microsoft-com:vml" xmlns:w10="urn:schemas-microsoft-com:office:word" xmlns:w="http://schemas.openxmlformats.org/wordprocessingml/2006/main" xmlns:a14="http://schemas.microsoft.com/office/drawing/2010/main">
                               <a:effectLst>
                                 <a:outerShdw dist="35921" dir="2700000" algn="ctr" rotWithShape="0">
                                   <a:srgbClr val="CCCCCC"/>
@@ -4178,12 +4162,12 @@
                         <a:effectLst/>
                         <a:extLst>
                           <a:ext uri="{909E8E84-426E-40dd-AFC4-6F175D3DCCD1}">
-                            <a14:hiddenFill xmlns:a14="http://schemas.microsoft.com/office/drawing/2010/main" xmlns:w="http://schemas.openxmlformats.org/wordprocessingml/2006/main" xmlns:w10="urn:schemas-microsoft-com:office:word" xmlns:v="urn:schemas-microsoft-com:vml" xmlns:o="urn:schemas-microsoft-com:office:office" xmlns:mv="urn:schemas-microsoft-com:mac:vml" xmlns:mo="http://schemas.microsoft.com/office/mac/office/2008/main" xmlns="">
+                            <a14:hiddenFill xmlns="" xmlns:mo="http://schemas.microsoft.com/office/mac/office/2008/main" xmlns:mv="urn:schemas-microsoft-com:mac:vml" xmlns:o="urn:schemas-microsoft-com:office:office" xmlns:v="urn:schemas-microsoft-com:vml" xmlns:w10="urn:schemas-microsoft-com:office:word" xmlns:w="http://schemas.openxmlformats.org/wordprocessingml/2006/main" xmlns:a14="http://schemas.microsoft.com/office/drawing/2010/main">
                               <a:noFill/>
                             </a14:hiddenFill>
                           </a:ext>
                           <a:ext uri="{AF507438-7753-43e0-B8FC-AC1667EBCBE1}">
-                            <a14:hiddenEffects xmlns:a14="http://schemas.microsoft.com/office/drawing/2010/main" xmlns:w="http://schemas.openxmlformats.org/wordprocessingml/2006/main" xmlns:w10="urn:schemas-microsoft-com:office:word" xmlns:v="urn:schemas-microsoft-com:vml" xmlns:o="urn:schemas-microsoft-com:office:office" xmlns:mv="urn:schemas-microsoft-com:mac:vml" xmlns:mo="http://schemas.microsoft.com/office/mac/office/2008/main" xmlns="">
+                            <a14:hiddenEffects xmlns="" xmlns:mo="http://schemas.microsoft.com/office/mac/office/2008/main" xmlns:mv="urn:schemas-microsoft-com:mac:vml" xmlns:o="urn:schemas-microsoft-com:office:office" xmlns:v="urn:schemas-microsoft-com:vml" xmlns:w10="urn:schemas-microsoft-com:office:word" xmlns:w="http://schemas.openxmlformats.org/wordprocessingml/2006/main" xmlns:a14="http://schemas.microsoft.com/office/drawing/2010/main">
                               <a:effectLst>
                                 <a:outerShdw dist="35921" dir="2700000" algn="ctr" rotWithShape="0">
                                   <a:srgbClr val="CCCCCC"/>
@@ -6180,25 +6164,7 @@
           <w:sz w:val="24"/>
           <w:szCs w:val="24"/>
         </w:rPr>
-        <w:t xml:space="preserve">Shrubs act as thermal refuges for many desert animals by reducing temperature, reducing the amplitude of variation in </w:t>
-      </w:r>
-      <w:proofErr w:type="spellStart"/>
-      <w:r>
-        <w:rPr>
-          <w:rFonts w:asciiTheme="majorBidi" w:hAnsiTheme="majorBidi" w:cstheme="majorBidi"/>
-          <w:sz w:val="24"/>
-          <w:szCs w:val="24"/>
-        </w:rPr>
-        <w:t>mircoclimate</w:t>
-      </w:r>
-      <w:proofErr w:type="spellEnd"/>
-      <w:r>
-        <w:rPr>
-          <w:rFonts w:asciiTheme="majorBidi" w:hAnsiTheme="majorBidi" w:cstheme="majorBidi"/>
-          <w:sz w:val="24"/>
-          <w:szCs w:val="24"/>
-        </w:rPr>
-        <w:t>, and reducing solar radiation.</w:t>
+        <w:t>Shrubs act as thermal refuges for many desert animals by reducing temperature, reducing the amplitude of variation in mircoclimate, and reducing solar radiation.</w:t>
       </w:r>
     </w:p>
     <w:p>
@@ -6364,25 +6330,7 @@
           <w:sz w:val="24"/>
           <w:szCs w:val="24"/>
         </w:rPr>
-        <w:t xml:space="preserve">Microclimatic (ones site) and </w:t>
-      </w:r>
-      <w:proofErr w:type="spellStart"/>
-      <w:r>
-        <w:rPr>
-          <w:rFonts w:asciiTheme="majorBidi" w:hAnsiTheme="majorBidi" w:cstheme="majorBidi"/>
-          <w:sz w:val="24"/>
-          <w:szCs w:val="24"/>
-        </w:rPr>
-        <w:t>mesoclimatic</w:t>
-      </w:r>
-      <w:proofErr w:type="spellEnd"/>
-      <w:r>
-        <w:rPr>
-          <w:rFonts w:asciiTheme="majorBidi" w:hAnsiTheme="majorBidi" w:cstheme="majorBidi"/>
-          <w:sz w:val="24"/>
-          <w:szCs w:val="24"/>
-        </w:rPr>
-        <w:t xml:space="preserve"> (multiple sites) measures are more significant predictors of fine-scale animal abundances relative to the macroclimate of the region. </w:t>
+        <w:t xml:space="preserve">Microclimatic (ones site) and mesoclimatic (multiple sites) measures are more significant predictors of fine-scale animal abundances relative to the macroclimate of the region. </w:t>
       </w:r>
     </w:p>
     <w:p>
@@ -7514,8 +7462,6 @@
           <w:lang w:eastAsia="en-CA"/>
         </w:rPr>
       </w:pPr>
-      <w:bookmarkStart w:id="0" w:name="_GoBack"/>
-      <w:bookmarkEnd w:id="0"/>
     </w:p>
     <w:p>
       <w:pPr>
@@ -10899,7 +10845,7 @@
 </file>
 
 <file path=customXml/itemProps1.xml><?xml version="1.0" encoding="utf-8"?>
-<ds:datastoreItem xmlns:ds="http://schemas.openxmlformats.org/officeDocument/2006/customXml" ds:itemID="{A4654C78-2B49-4E35-882A-CF653B6D2032}">
+<ds:datastoreItem xmlns:ds="http://schemas.openxmlformats.org/officeDocument/2006/customXml" ds:itemID="{F0FA8238-89E7-4904-93ED-370DC345BDDF}">
   <ds:schemaRefs>
     <ds:schemaRef ds:uri="http://schemas.openxmlformats.org/officeDocument/2006/bibliography"/>
   </ds:schemaRefs>

</xml_diff>